<commit_message>
adding snapshots to documentation
</commit_message>
<xml_diff>
--- a/HybridDR_ADF_README.docx
+++ b/HybridDR_ADF_README.docx
@@ -356,7 +356,91 @@
         <w:rPr>
           <w:rFonts w:eastAsia="Times New Roman"/>
         </w:rPr>
-        <w:t xml:space="preserve">DR framework processing should not be limited to pre-defined source data but must be able to process new flat files originating from source system. For this to be accomplished using ADF technology- ADF components including pipelines, activities and datasets need to be created specific to each input data files. But, ADF in current form lacks out of the box support for looping construct or flow variables across activities. Per product team- "Both these features (looping, state passing, </w:t>
+        <w:t>DR framework processing should not be limited to pre-defined source data but must be able to process new flat files originating from source system. For this to be accomplished using ADF technology- ADF components including pipelines, activities and datasets need to be created specific to each input data files. But, ADF in current form lacks out of the box support for</w:t>
+      </w:r>
+      <w:r>
+        <w:rPr>
+          <w:rFonts w:eastAsia="Times New Roman"/>
+        </w:rPr>
+        <w:t>: (1) dynamic datasets or pipelines generated based on input data,</w:t>
+      </w:r>
+      <w:r>
+        <w:rPr>
+          <w:rFonts w:eastAsia="Times New Roman"/>
+        </w:rPr>
+        <w:t xml:space="preserve"> </w:t>
+      </w:r>
+      <w:r>
+        <w:rPr>
+          <w:rFonts w:eastAsia="Times New Roman"/>
+        </w:rPr>
+        <w:t xml:space="preserve">(2) </w:t>
+      </w:r>
+      <w:r>
+        <w:rPr>
+          <w:rFonts w:eastAsia="Times New Roman"/>
+        </w:rPr>
+        <w:t>looping construct</w:t>
+      </w:r>
+      <w:r>
+        <w:rPr>
+          <w:rFonts w:eastAsia="Times New Roman"/>
+        </w:rPr>
+        <w:t>s for processing multiple pipelines in a loop,</w:t>
+      </w:r>
+      <w:r>
+        <w:rPr>
+          <w:rFonts w:eastAsia="Times New Roman"/>
+        </w:rPr>
+        <w:t xml:space="preserve"> or</w:t>
+      </w:r>
+      <w:r>
+        <w:rPr>
+          <w:rFonts w:eastAsia="Times New Roman"/>
+        </w:rPr>
+        <w:t xml:space="preserve"> (3)</w:t>
+      </w:r>
+      <w:r>
+        <w:rPr>
+          <w:rFonts w:eastAsia="Times New Roman"/>
+        </w:rPr>
+        <w:t xml:space="preserve"> </w:t>
+      </w:r>
+      <w:r>
+        <w:rPr>
+          <w:rFonts w:eastAsia="Times New Roman"/>
+        </w:rPr>
+        <w:t>passing state or</w:t>
+      </w:r>
+      <w:r>
+        <w:rPr>
+          <w:rFonts w:eastAsia="Times New Roman"/>
+        </w:rPr>
+        <w:t xml:space="preserve"> variables across activities. Per </w:t>
+      </w:r>
+      <w:r>
+        <w:rPr>
+          <w:rFonts w:eastAsia="Times New Roman"/>
+        </w:rPr>
+        <w:t xml:space="preserve">ADF </w:t>
+      </w:r>
+      <w:r>
+        <w:rPr>
+          <w:rFonts w:eastAsia="Times New Roman"/>
+        </w:rPr>
+        <w:t>product team- "</w:t>
+      </w:r>
+      <w:r>
+        <w:rPr>
+          <w:rFonts w:eastAsia="Times New Roman"/>
+        </w:rPr>
+        <w:t>T</w:t>
+      </w:r>
+      <w:r>
+        <w:rPr>
+          <w:rFonts w:eastAsia="Times New Roman"/>
+        </w:rPr>
+        <w:t xml:space="preserve">hese features (looping, state passing, </w:t>
       </w:r>
       <w:proofErr w:type="spellStart"/>
       <w:r>
@@ -383,7 +467,7 @@
     <w:p>
       <w:pPr>
         <w:rPr>
-          <w:rFonts w:eastAsia="Times New Roman"/>
+          <w:color w:val="000000"/>
         </w:rPr>
       </w:pPr>
       <w:r>
@@ -393,13 +477,26 @@
           <w:bCs/>
           <w:color w:val="000000"/>
         </w:rPr>
+        <w:lastRenderedPageBreak/>
         <w:t xml:space="preserve">Solution: </w:t>
       </w:r>
       <w:r>
         <w:rPr>
           <w:rFonts w:eastAsia="Times New Roman"/>
         </w:rPr>
-        <w:t xml:space="preserve">To manage the requirement to </w:t>
+        <w:t xml:space="preserve">To manage the </w:t>
+      </w:r>
+      <w:r>
+        <w:rPr>
+          <w:rFonts w:eastAsia="Times New Roman"/>
+        </w:rPr>
+        <w:t xml:space="preserve">Dual Load DR </w:t>
+      </w:r>
+      <w:r>
+        <w:rPr>
+          <w:rFonts w:eastAsia="Times New Roman"/>
+        </w:rPr>
+        <w:t xml:space="preserve">requirement to </w:t>
       </w:r>
       <w:r>
         <w:rPr>
@@ -411,33 +508,137 @@
         <w:rPr>
           <w:rFonts w:eastAsia="Times New Roman"/>
         </w:rPr>
-        <w:t xml:space="preserve"> changing or new files from source dynamically I needed to “unroll” the loop into N pipelines (N being dynamic number based on new files </w:t>
-      </w:r>
-      <w:r>
-        <w:rPr>
-          <w:rFonts w:eastAsia="Times New Roman"/>
-        </w:rPr>
-        <w:lastRenderedPageBreak/>
-        <w:t xml:space="preserve">at source). The dynamicity of the solution was accomplished by creating/updating/monitoring Data Factory, Pipelines, Activities, Datasets &amp; Linked Services programmatically using ADF SDK).   </w:t>
-      </w:r>
-    </w:p>
-    <w:p>
-      <w:pPr>
-        <w:pStyle w:val="NormalWeb"/>
-        <w:spacing w:before="0" w:beforeAutospacing="0" w:after="0" w:afterAutospacing="0"/>
-        <w:rPr>
-          <w:rFonts w:ascii="Calibri" w:hAnsi="Calibri"/>
-          <w:color w:val="000000"/>
-          <w:sz w:val="22"/>
-          <w:szCs w:val="22"/>
-        </w:rPr>
-      </w:pPr>
-      <w:r>
-        <w:rPr>
-          <w:rFonts w:ascii="Calibri" w:hAnsi="Calibri"/>
-          <w:color w:val="000000"/>
-          <w:sz w:val="22"/>
-          <w:szCs w:val="22"/>
+        <w:t xml:space="preserve"> </w:t>
+      </w:r>
+      <w:r>
+        <w:rPr>
+          <w:rFonts w:eastAsia="Times New Roman"/>
+        </w:rPr>
+        <w:t>modified</w:t>
+      </w:r>
+      <w:r>
+        <w:rPr>
+          <w:rFonts w:eastAsia="Times New Roman"/>
+        </w:rPr>
+        <w:t xml:space="preserve"> or new </w:t>
+      </w:r>
+      <w:r>
+        <w:rPr>
+          <w:rFonts w:eastAsia="Times New Roman"/>
+        </w:rPr>
+        <w:t xml:space="preserve">data </w:t>
+      </w:r>
+      <w:r>
+        <w:rPr>
+          <w:rFonts w:eastAsia="Times New Roman"/>
+        </w:rPr>
+        <w:t xml:space="preserve">files </w:t>
+      </w:r>
+      <w:r>
+        <w:rPr>
+          <w:rFonts w:eastAsia="Times New Roman"/>
+        </w:rPr>
+        <w:t>at</w:t>
+      </w:r>
+      <w:r>
+        <w:rPr>
+          <w:rFonts w:eastAsia="Times New Roman"/>
+        </w:rPr>
+        <w:t xml:space="preserve"> source dynamically I needed to</w:t>
+      </w:r>
+      <w:r>
+        <w:rPr>
+          <w:rFonts w:eastAsia="Times New Roman"/>
+        </w:rPr>
+        <w:t xml:space="preserve"> be able to create pipelines based on input,</w:t>
+      </w:r>
+      <w:r>
+        <w:rPr>
+          <w:rFonts w:eastAsia="Times New Roman"/>
+        </w:rPr>
+        <w:t xml:space="preserve"> “unroll” the loop into N pipelines (N being dynamic number based on new files at source)</w:t>
+      </w:r>
+      <w:r>
+        <w:rPr>
+          <w:rFonts w:eastAsia="Times New Roman"/>
+        </w:rPr>
+        <w:t>, and pass the state to subsequent activities</w:t>
+      </w:r>
+      <w:r>
+        <w:rPr>
+          <w:rFonts w:eastAsia="Times New Roman"/>
+        </w:rPr>
+        <w:t xml:space="preserve">. </w:t>
+      </w:r>
+      <w:r>
+        <w:rPr>
+          <w:rFonts w:eastAsia="Times New Roman"/>
+        </w:rPr>
+        <w:t>Various ADF creation methods were evaluated.</w:t>
+      </w:r>
+      <w:r>
+        <w:rPr>
+          <w:rFonts w:eastAsia="Times New Roman"/>
+        </w:rPr>
+        <w:t xml:space="preserve"> </w:t>
+      </w:r>
+      <w:r>
+        <w:rPr>
+          <w:rFonts w:eastAsia="Times New Roman"/>
+        </w:rPr>
+        <w:t>Creating ADF thru Azure</w:t>
+      </w:r>
+      <w:r>
+        <w:rPr>
+          <w:rFonts w:eastAsia="Times New Roman"/>
+        </w:rPr>
+        <w:t xml:space="preserve"> Portal or Azure PowerShell </w:t>
+      </w:r>
+      <w:r>
+        <w:rPr>
+          <w:rFonts w:eastAsia="Times New Roman"/>
+        </w:rPr>
+        <w:t xml:space="preserve">or Visual Studio ADF plugins all had limitations as they </w:t>
+      </w:r>
+      <w:r>
+        <w:rPr>
+          <w:rFonts w:eastAsia="Times New Roman"/>
+        </w:rPr>
+        <w:t xml:space="preserve">work only with pre-defined input data. </w:t>
+      </w:r>
+      <w:r>
+        <w:rPr>
+          <w:rFonts w:eastAsia="Times New Roman"/>
+        </w:rPr>
+        <w:t xml:space="preserve">The dynamicity of the solution </w:t>
+      </w:r>
+      <w:r>
+        <w:rPr>
+          <w:rFonts w:eastAsia="Times New Roman"/>
+        </w:rPr>
+        <w:t>could only be</w:t>
+      </w:r>
+      <w:r>
+        <w:rPr>
+          <w:rFonts w:eastAsia="Times New Roman"/>
+        </w:rPr>
+        <w:t xml:space="preserve"> accomplished by creating/updating/monitoring Data Factory, Pipelines, Activities, Datasets &amp; Linked Services programmatically using ADF </w:t>
+      </w:r>
+      <w:r>
+        <w:rPr>
+          <w:rFonts w:eastAsia="Times New Roman"/>
+        </w:rPr>
+        <w:t xml:space="preserve">.NET </w:t>
+      </w:r>
+      <w:r>
+        <w:rPr>
+          <w:rFonts w:eastAsia="Times New Roman"/>
+        </w:rPr>
+        <w:t xml:space="preserve">SDK).   </w:t>
+      </w:r>
+      <w:r>
+        <w:rPr>
+          <w:color w:val="000000"/>
         </w:rPr>
         <w:t> </w:t>
       </w:r>
@@ -583,7 +784,7 @@
         </w:rPr>
         <w:t xml:space="preserve">install Azure .NET SDK (from </w:t>
       </w:r>
-      <w:hyperlink r:id="rId5" w:history="1">
+      <w:hyperlink r:id="rId7" w:history="1">
         <w:r>
           <w:rPr>
             <w:rFonts w:eastAsia="Times New Roman"/>
@@ -1025,14 +1226,12 @@
         </w:rPr>
         <w:t xml:space="preserve">, Load Process, and Archive Pipeline programs in </w:t>
       </w:r>
-      <w:proofErr w:type="gramStart"/>
-      <w:r>
-        <w:rPr>
-          <w:rFonts w:eastAsia="Times New Roman"/>
-        </w:rPr>
-        <w:t>sequence .</w:t>
-      </w:r>
-      <w:proofErr w:type="gramEnd"/>
+      <w:r>
+        <w:rPr>
+          <w:rFonts w:eastAsia="Times New Roman"/>
+        </w:rPr>
+        <w:t>sequence.</w:t>
+      </w:r>
       <w:r>
         <w:rPr>
           <w:rFonts w:eastAsia="Times New Roman"/>
@@ -1131,7 +1330,7 @@
           <w:rFonts w:eastAsia="Times New Roman"/>
         </w:rPr>
       </w:pPr>
-      <w:hyperlink r:id="rId6" w:history="1">
+      <w:hyperlink r:id="rId8" w:history="1">
         <w:r>
           <w:rPr>
             <w:rFonts w:eastAsia="Times New Roman"/>
@@ -1319,6 +1518,7 @@
           <w:rFonts w:eastAsia="Times New Roman"/>
           <w:color w:val="000000"/>
         </w:rPr>
+        <w:lastRenderedPageBreak/>
         <w:t xml:space="preserve">The connection strings for Control database and Azure Blob storage account can be modified in </w:t>
       </w:r>
       <w:proofErr w:type="spellStart"/>
@@ -1372,7 +1572,21 @@
           <w:rFonts w:eastAsia="Times New Roman"/>
           <w:color w:val="000000"/>
         </w:rPr>
-        <w:t xml:space="preserve"> tables, or updates to queries can also be performed centrally in </w:t>
+        <w:t xml:space="preserve"> tables, or updates to queries can also be </w:t>
+      </w:r>
+      <w:r>
+        <w:rPr>
+          <w:rFonts w:eastAsia="Times New Roman"/>
+          <w:color w:val="000000"/>
+        </w:rPr>
+        <w:t>modified</w:t>
+      </w:r>
+      <w:r>
+        <w:rPr>
+          <w:rFonts w:eastAsia="Times New Roman"/>
+          <w:color w:val="000000"/>
+        </w:rPr>
+        <w:t xml:space="preserve"> centrally in </w:t>
       </w:r>
       <w:proofErr w:type="spellStart"/>
       <w:r>
@@ -1421,7 +1635,6 @@
           <w:sz w:val="32"/>
           <w:szCs w:val="32"/>
         </w:rPr>
-        <w:lastRenderedPageBreak/>
         <w:t>REFERENCES</w:t>
       </w:r>
     </w:p>
@@ -1429,6 +1642,58 @@
       <w:pPr>
         <w:ind w:left="540"/>
         <w:rPr>
+          <w:rFonts w:ascii="Wingdings" w:eastAsia="Times New Roman" w:hAnsi="Wingdings"/>
+        </w:rPr>
+      </w:pPr>
+      <w:r>
+        <w:rPr>
+          <w:rFonts w:eastAsia="Times New Roman"/>
+          <w:color w:val="000000"/>
+        </w:rPr>
+        <w:t>Design and implementation of DR framework using SSIS by Andy Isley, SA, DIGP</w:t>
+      </w:r>
+      <w:r>
+        <w:rPr>
+          <w:rFonts w:eastAsia="Times New Roman"/>
+          <w:color w:val="000000"/>
+        </w:rPr>
+        <w:t xml:space="preserve"> </w:t>
+      </w:r>
+      <w:r>
+        <w:rPr>
+          <w:rFonts w:ascii="Wingdings" w:eastAsia="Times New Roman" w:hAnsi="Wingdings"/>
+        </w:rPr>
+        <w:t></w:t>
+      </w:r>
+    </w:p>
+    <w:p>
+      <w:pPr>
+        <w:ind w:left="540"/>
+        <w:rPr>
+          <w:rStyle w:val="Hyperlink"/>
+        </w:rPr>
+      </w:pPr>
+      <w:hyperlink r:id="rId9" w:history="1">
+        <w:r>
+          <w:rPr>
+            <w:rStyle w:val="Hyperlink"/>
+          </w:rPr>
+          <w:t>https://github.com/aisley/Hybrid_DR_APS_SQLDW.git</w:t>
+        </w:r>
+      </w:hyperlink>
+    </w:p>
+    <w:p>
+      <w:pPr>
+        <w:ind w:left="540"/>
+        <w:rPr>
+          <w:rStyle w:val="Hyperlink"/>
+        </w:rPr>
+      </w:pPr>
+    </w:p>
+    <w:p>
+      <w:pPr>
+        <w:ind w:left="540"/>
+        <w:rPr>
           <w:rFonts w:eastAsia="Times New Roman"/>
         </w:rPr>
       </w:pPr>
@@ -1453,7 +1718,7 @@
           <w:rFonts w:eastAsia="Times New Roman"/>
         </w:rPr>
       </w:pPr>
-      <w:hyperlink r:id="rId7" w:history="1">
+      <w:hyperlink r:id="rId10" w:history="1">
         <w:r>
           <w:rPr>
             <w:rFonts w:eastAsia="Times New Roman"/>
@@ -1511,7 +1776,7 @@
           <w:rFonts w:eastAsia="Times New Roman"/>
         </w:rPr>
       </w:pPr>
-      <w:hyperlink r:id="rId8" w:history="1">
+      <w:hyperlink r:id="rId11" w:history="1">
         <w:r>
           <w:rPr>
             <w:rFonts w:eastAsia="Times New Roman"/>
@@ -1555,9 +1820,11 @@
         <w:ind w:left="540"/>
         <w:rPr>
           <w:rFonts w:eastAsia="Times New Roman"/>
-        </w:rPr>
-      </w:pPr>
-      <w:hyperlink r:id="rId9" w:history="1">
+          <w:color w:val="0000FF"/>
+          <w:u w:val="single"/>
+        </w:rPr>
+      </w:pPr>
+      <w:hyperlink r:id="rId12" w:history="1">
         <w:r>
           <w:rPr>
             <w:rFonts w:eastAsia="Times New Roman"/>
@@ -1567,16 +1834,816 @@
           <w:t>https://azure.microsoft.com/en-us/documentation/articles/data-factory-create-data-factories-programmatically/</w:t>
         </w:r>
       </w:hyperlink>
+    </w:p>
+    <w:p>
+      <w:pPr>
+        <w:ind w:left="540"/>
+        <w:rPr>
+          <w:rFonts w:eastAsia="Times New Roman"/>
+          <w:color w:val="0000FF"/>
+          <w:u w:val="single"/>
+        </w:rPr>
+      </w:pPr>
+    </w:p>
+    <w:p>
+      <w:pPr>
+        <w:pStyle w:val="NormalWeb"/>
+        <w:spacing w:before="0" w:beforeAutospacing="0" w:after="0" w:afterAutospacing="0"/>
+        <w:rPr>
+          <w:rFonts w:asciiTheme="majorHAnsi" w:hAnsiTheme="majorHAnsi"/>
+          <w:color w:val="2E74B5" w:themeColor="accent1" w:themeShade="BF"/>
+          <w:sz w:val="32"/>
+          <w:szCs w:val="32"/>
+        </w:rPr>
+      </w:pPr>
+      <w:r>
+        <w:rPr>
+          <w:rFonts w:asciiTheme="majorHAnsi" w:hAnsiTheme="majorHAnsi"/>
+          <w:color w:val="2E74B5" w:themeColor="accent1" w:themeShade="BF"/>
+          <w:sz w:val="32"/>
+          <w:szCs w:val="32"/>
+        </w:rPr>
+        <w:t xml:space="preserve">Azure Portal snapshots for </w:t>
+      </w:r>
+      <w:proofErr w:type="spellStart"/>
+      <w:r>
+        <w:rPr>
+          <w:rFonts w:asciiTheme="majorHAnsi" w:hAnsiTheme="majorHAnsi"/>
+          <w:color w:val="2E74B5" w:themeColor="accent1" w:themeShade="BF"/>
+          <w:sz w:val="32"/>
+          <w:szCs w:val="32"/>
+        </w:rPr>
+        <w:t>HybridDR</w:t>
+      </w:r>
+      <w:proofErr w:type="spellEnd"/>
+      <w:r>
+        <w:rPr>
+          <w:rFonts w:asciiTheme="majorHAnsi" w:hAnsiTheme="majorHAnsi"/>
+          <w:color w:val="2E74B5" w:themeColor="accent1" w:themeShade="BF"/>
+          <w:sz w:val="32"/>
+          <w:szCs w:val="32"/>
+        </w:rPr>
+        <w:t xml:space="preserve"> Data Factory (next page)</w:t>
+      </w:r>
+    </w:p>
+    <w:p>
+      <w:pPr>
+        <w:pStyle w:val="NormalWeb"/>
+        <w:spacing w:before="0" w:beforeAutospacing="0" w:after="0" w:afterAutospacing="0"/>
+        <w:rPr>
+          <w:rFonts w:asciiTheme="majorHAnsi" w:hAnsiTheme="majorHAnsi"/>
+          <w:color w:val="2E74B5" w:themeColor="accent1" w:themeShade="BF"/>
+          <w:sz w:val="32"/>
+          <w:szCs w:val="32"/>
+        </w:rPr>
+      </w:pPr>
+    </w:p>
+    <w:p>
+      <w:pPr>
+        <w:pStyle w:val="NormalWeb"/>
+        <w:spacing w:before="0" w:beforeAutospacing="0" w:after="0" w:afterAutospacing="0"/>
+        <w:rPr>
+          <w:rFonts w:asciiTheme="majorHAnsi" w:hAnsiTheme="majorHAnsi"/>
+          <w:color w:val="2E74B5" w:themeColor="accent1" w:themeShade="BF"/>
+          <w:sz w:val="36"/>
+          <w:szCs w:val="32"/>
+        </w:rPr>
+      </w:pPr>
+      <w:proofErr w:type="spellStart"/>
+      <w:r>
+        <w:rPr>
+          <w:rFonts w:asciiTheme="majorHAnsi" w:hAnsiTheme="majorHAnsi"/>
+          <w:color w:val="2E74B5" w:themeColor="accent1" w:themeShade="BF"/>
+          <w:sz w:val="28"/>
+          <w:szCs w:val="32"/>
+        </w:rPr>
+        <w:lastRenderedPageBreak/>
+        <w:t>HybridDR</w:t>
+      </w:r>
+      <w:proofErr w:type="spellEnd"/>
+      <w:r>
+        <w:rPr>
+          <w:rFonts w:asciiTheme="majorHAnsi" w:hAnsiTheme="majorHAnsi"/>
+          <w:color w:val="2E74B5" w:themeColor="accent1" w:themeShade="BF"/>
+          <w:sz w:val="28"/>
+          <w:szCs w:val="32"/>
+        </w:rPr>
+        <w:t xml:space="preserve"> Data Factory:</w:t>
+      </w:r>
+      <w:r>
+        <w:rPr>
+          <w:noProof/>
+          <w:sz w:val="28"/>
+        </w:rPr>
+        <w:drawing>
+          <wp:inline distT="0" distB="0" distL="0" distR="0" wp14:anchorId="59FCCCBF" wp14:editId="52479826">
+            <wp:extent cx="5943600" cy="5306060"/>
+            <wp:effectExtent l="0" t="0" r="0" b="8890"/>
+            <wp:docPr id="7" name="Picture 7"/>
+            <wp:cNvGraphicFramePr>
+              <a:graphicFrameLocks xmlns:a="http://schemas.openxmlformats.org/drawingml/2006/main" noChangeAspect="1"/>
+            </wp:cNvGraphicFramePr>
+            <a:graphic xmlns:a="http://schemas.openxmlformats.org/drawingml/2006/main">
+              <a:graphicData uri="http://schemas.openxmlformats.org/drawingml/2006/picture">
+                <pic:pic xmlns:pic="http://schemas.openxmlformats.org/drawingml/2006/picture">
+                  <pic:nvPicPr>
+                    <pic:cNvPr id="1" name=""/>
+                    <pic:cNvPicPr/>
+                  </pic:nvPicPr>
+                  <pic:blipFill>
+                    <a:blip r:embed="rId13"/>
+                    <a:stretch>
+                      <a:fillRect/>
+                    </a:stretch>
+                  </pic:blipFill>
+                  <pic:spPr>
+                    <a:xfrm>
+                      <a:off x="0" y="0"/>
+                      <a:ext cx="5943600" cy="5306060"/>
+                    </a:xfrm>
+                    <a:prstGeom prst="rect">
+                      <a:avLst/>
+                    </a:prstGeom>
+                  </pic:spPr>
+                </pic:pic>
+              </a:graphicData>
+            </a:graphic>
+          </wp:inline>
+        </w:drawing>
+      </w:r>
+    </w:p>
+    <w:p>
+      <w:pPr>
+        <w:pStyle w:val="NormalWeb"/>
+        <w:spacing w:before="0" w:beforeAutospacing="0" w:after="0" w:afterAutospacing="0"/>
+        <w:rPr>
+          <w:rFonts w:asciiTheme="majorHAnsi" w:hAnsiTheme="majorHAnsi"/>
+          <w:color w:val="2E74B5" w:themeColor="accent1" w:themeShade="BF"/>
+          <w:sz w:val="32"/>
+          <w:szCs w:val="32"/>
+        </w:rPr>
+      </w:pPr>
+    </w:p>
+    <w:p>
+      <w:pPr>
+        <w:pStyle w:val="NormalWeb"/>
+        <w:spacing w:before="0" w:beforeAutospacing="0" w:after="0" w:afterAutospacing="0"/>
+        <w:rPr>
+          <w:rFonts w:asciiTheme="majorHAnsi" w:hAnsiTheme="majorHAnsi"/>
+          <w:color w:val="2E74B5" w:themeColor="accent1" w:themeShade="BF"/>
+          <w:sz w:val="28"/>
+          <w:szCs w:val="32"/>
+        </w:rPr>
+      </w:pPr>
+    </w:p>
+    <w:p>
+      <w:pPr>
+        <w:pStyle w:val="NormalWeb"/>
+        <w:spacing w:before="0" w:beforeAutospacing="0" w:after="0" w:afterAutospacing="0"/>
+        <w:rPr>
+          <w:rFonts w:asciiTheme="majorHAnsi" w:hAnsiTheme="majorHAnsi"/>
+          <w:color w:val="2E74B5" w:themeColor="accent1" w:themeShade="BF"/>
+          <w:sz w:val="28"/>
+          <w:szCs w:val="32"/>
+        </w:rPr>
+      </w:pPr>
+    </w:p>
+    <w:p>
+      <w:pPr>
+        <w:pStyle w:val="NormalWeb"/>
+        <w:spacing w:before="0" w:beforeAutospacing="0" w:after="0" w:afterAutospacing="0"/>
+        <w:rPr>
+          <w:rFonts w:asciiTheme="majorHAnsi" w:hAnsiTheme="majorHAnsi"/>
+          <w:color w:val="2E74B5" w:themeColor="accent1" w:themeShade="BF"/>
+          <w:sz w:val="28"/>
+          <w:szCs w:val="32"/>
+        </w:rPr>
+      </w:pPr>
+    </w:p>
+    <w:p>
+      <w:pPr>
+        <w:pStyle w:val="NormalWeb"/>
+        <w:spacing w:before="0" w:beforeAutospacing="0" w:after="0" w:afterAutospacing="0"/>
+        <w:rPr>
+          <w:rFonts w:asciiTheme="majorHAnsi" w:hAnsiTheme="majorHAnsi"/>
+          <w:color w:val="2E74B5" w:themeColor="accent1" w:themeShade="BF"/>
+          <w:sz w:val="28"/>
+          <w:szCs w:val="32"/>
+        </w:rPr>
+      </w:pPr>
+    </w:p>
+    <w:p>
+      <w:pPr>
+        <w:pStyle w:val="NormalWeb"/>
+        <w:spacing w:before="0" w:beforeAutospacing="0" w:after="0" w:afterAutospacing="0"/>
+        <w:rPr>
+          <w:rFonts w:asciiTheme="majorHAnsi" w:hAnsiTheme="majorHAnsi"/>
+          <w:color w:val="2E74B5" w:themeColor="accent1" w:themeShade="BF"/>
+          <w:sz w:val="28"/>
+          <w:szCs w:val="32"/>
+        </w:rPr>
+      </w:pPr>
+    </w:p>
+    <w:p>
+      <w:pPr>
+        <w:pStyle w:val="NormalWeb"/>
+        <w:spacing w:before="0" w:beforeAutospacing="0" w:after="0" w:afterAutospacing="0"/>
+        <w:rPr>
+          <w:rFonts w:asciiTheme="majorHAnsi" w:hAnsiTheme="majorHAnsi"/>
+          <w:color w:val="2E74B5" w:themeColor="accent1" w:themeShade="BF"/>
+          <w:sz w:val="28"/>
+          <w:szCs w:val="32"/>
+        </w:rPr>
+      </w:pPr>
+    </w:p>
+    <w:p>
+      <w:pPr>
+        <w:pStyle w:val="NormalWeb"/>
+        <w:spacing w:before="0" w:beforeAutospacing="0" w:after="0" w:afterAutospacing="0"/>
+        <w:rPr>
+          <w:rFonts w:asciiTheme="majorHAnsi" w:hAnsiTheme="majorHAnsi"/>
+          <w:color w:val="2E74B5" w:themeColor="accent1" w:themeShade="BF"/>
+          <w:sz w:val="28"/>
+          <w:szCs w:val="32"/>
+        </w:rPr>
+      </w:pPr>
+    </w:p>
+    <w:p>
+      <w:pPr>
+        <w:pStyle w:val="NormalWeb"/>
+        <w:spacing w:before="0" w:beforeAutospacing="0" w:after="0" w:afterAutospacing="0"/>
+        <w:rPr>
+          <w:rFonts w:asciiTheme="majorHAnsi" w:hAnsiTheme="majorHAnsi"/>
+          <w:color w:val="2E74B5" w:themeColor="accent1" w:themeShade="BF"/>
+          <w:sz w:val="28"/>
+          <w:szCs w:val="32"/>
+        </w:rPr>
+      </w:pPr>
+    </w:p>
+    <w:p>
+      <w:pPr>
+        <w:pStyle w:val="NormalWeb"/>
+        <w:spacing w:before="0" w:beforeAutospacing="0" w:after="0" w:afterAutospacing="0"/>
+        <w:rPr>
+          <w:rFonts w:asciiTheme="majorHAnsi" w:hAnsiTheme="majorHAnsi"/>
+          <w:color w:val="2E74B5" w:themeColor="accent1" w:themeShade="BF"/>
+          <w:sz w:val="28"/>
+          <w:szCs w:val="32"/>
+        </w:rPr>
+      </w:pPr>
+    </w:p>
+    <w:p>
+      <w:pPr>
+        <w:pStyle w:val="NormalWeb"/>
+        <w:spacing w:before="0" w:beforeAutospacing="0" w:after="0" w:afterAutospacing="0"/>
+        <w:rPr>
+          <w:rFonts w:asciiTheme="majorHAnsi" w:hAnsiTheme="majorHAnsi"/>
+          <w:color w:val="2E74B5" w:themeColor="accent1" w:themeShade="BF"/>
+          <w:sz w:val="28"/>
+          <w:szCs w:val="32"/>
+        </w:rPr>
+      </w:pPr>
+    </w:p>
+    <w:p>
+      <w:pPr>
+        <w:pStyle w:val="NormalWeb"/>
+        <w:spacing w:before="0" w:beforeAutospacing="0" w:after="0" w:afterAutospacing="0"/>
+        <w:rPr>
+          <w:rFonts w:asciiTheme="majorHAnsi" w:hAnsiTheme="majorHAnsi"/>
+          <w:color w:val="2E74B5" w:themeColor="accent1" w:themeShade="BF"/>
+          <w:sz w:val="28"/>
+          <w:szCs w:val="32"/>
+        </w:rPr>
+      </w:pPr>
+    </w:p>
+    <w:p>
+      <w:pPr>
+        <w:pStyle w:val="NormalWeb"/>
+        <w:spacing w:before="0" w:beforeAutospacing="0" w:after="0" w:afterAutospacing="0"/>
+        <w:rPr>
+          <w:noProof/>
+        </w:rPr>
+      </w:pPr>
+      <w:proofErr w:type="spellStart"/>
+      <w:r>
+        <w:rPr>
+          <w:rFonts w:asciiTheme="majorHAnsi" w:hAnsiTheme="majorHAnsi"/>
+          <w:color w:val="2E74B5" w:themeColor="accent1" w:themeShade="BF"/>
+          <w:sz w:val="28"/>
+          <w:szCs w:val="32"/>
+        </w:rPr>
+        <w:lastRenderedPageBreak/>
+        <w:t>HybridDR</w:t>
+      </w:r>
+      <w:proofErr w:type="spellEnd"/>
+      <w:r>
+        <w:rPr>
+          <w:rFonts w:asciiTheme="majorHAnsi" w:hAnsiTheme="majorHAnsi"/>
+          <w:color w:val="2E74B5" w:themeColor="accent1" w:themeShade="BF"/>
+          <w:sz w:val="28"/>
+          <w:szCs w:val="32"/>
+        </w:rPr>
+        <w:t xml:space="preserve"> Data Factory</w:t>
+      </w:r>
+      <w:r>
+        <w:rPr>
+          <w:rFonts w:asciiTheme="majorHAnsi" w:hAnsiTheme="majorHAnsi"/>
+          <w:color w:val="2E74B5" w:themeColor="accent1" w:themeShade="BF"/>
+          <w:sz w:val="28"/>
+          <w:szCs w:val="32"/>
+        </w:rPr>
+        <w:t xml:space="preserve"> (Diagram view)</w:t>
+      </w:r>
+      <w:r>
+        <w:rPr>
+          <w:rFonts w:asciiTheme="majorHAnsi" w:hAnsiTheme="majorHAnsi"/>
+          <w:color w:val="2E74B5" w:themeColor="accent1" w:themeShade="BF"/>
+          <w:sz w:val="28"/>
+          <w:szCs w:val="32"/>
+        </w:rPr>
+        <w:t>:</w:t>
+      </w:r>
+    </w:p>
+    <w:p>
+      <w:pPr>
+        <w:pStyle w:val="NormalWeb"/>
+        <w:spacing w:before="0" w:beforeAutospacing="0" w:after="0" w:afterAutospacing="0"/>
+        <w:rPr>
+          <w:rFonts w:asciiTheme="majorHAnsi" w:hAnsiTheme="majorHAnsi"/>
+          <w:color w:val="2E74B5" w:themeColor="accent1" w:themeShade="BF"/>
+          <w:sz w:val="32"/>
+          <w:szCs w:val="32"/>
+        </w:rPr>
+      </w:pPr>
+      <w:r>
+        <w:rPr>
+          <w:noProof/>
+        </w:rPr>
+        <w:drawing>
+          <wp:inline distT="0" distB="0" distL="0" distR="0" wp14:anchorId="1FA4BEB3" wp14:editId="0E34AB27">
+            <wp:extent cx="5943600" cy="6229985"/>
+            <wp:effectExtent l="0" t="0" r="0" b="0"/>
+            <wp:docPr id="4" name="Picture 4"/>
+            <wp:cNvGraphicFramePr>
+              <a:graphicFrameLocks xmlns:a="http://schemas.openxmlformats.org/drawingml/2006/main" noChangeAspect="1"/>
+            </wp:cNvGraphicFramePr>
+            <a:graphic xmlns:a="http://schemas.openxmlformats.org/drawingml/2006/main">
+              <a:graphicData uri="http://schemas.openxmlformats.org/drawingml/2006/picture">
+                <pic:pic xmlns:pic="http://schemas.openxmlformats.org/drawingml/2006/picture">
+                  <pic:nvPicPr>
+                    <pic:cNvPr id="1" name=""/>
+                    <pic:cNvPicPr/>
+                  </pic:nvPicPr>
+                  <pic:blipFill>
+                    <a:blip r:embed="rId14"/>
+                    <a:stretch>
+                      <a:fillRect/>
+                    </a:stretch>
+                  </pic:blipFill>
+                  <pic:spPr>
+                    <a:xfrm>
+                      <a:off x="0" y="0"/>
+                      <a:ext cx="5943600" cy="6229985"/>
+                    </a:xfrm>
+                    <a:prstGeom prst="rect">
+                      <a:avLst/>
+                    </a:prstGeom>
+                  </pic:spPr>
+                </pic:pic>
+              </a:graphicData>
+            </a:graphic>
+          </wp:inline>
+        </w:drawing>
+      </w:r>
+      <w:r>
+        <w:rPr>
+          <w:rFonts w:asciiTheme="majorHAnsi" w:hAnsiTheme="majorHAnsi"/>
+          <w:color w:val="2E74B5" w:themeColor="accent1" w:themeShade="BF"/>
+          <w:sz w:val="32"/>
+          <w:szCs w:val="32"/>
+        </w:rPr>
+        <w:br/>
+      </w:r>
+    </w:p>
+    <w:p>
+      <w:pPr>
+        <w:pStyle w:val="NormalWeb"/>
+        <w:spacing w:before="0" w:beforeAutospacing="0" w:after="0" w:afterAutospacing="0"/>
+        <w:rPr>
+          <w:rFonts w:asciiTheme="majorHAnsi" w:hAnsiTheme="majorHAnsi"/>
+          <w:color w:val="2E74B5" w:themeColor="accent1" w:themeShade="BF"/>
+          <w:sz w:val="32"/>
+          <w:szCs w:val="32"/>
+        </w:rPr>
+      </w:pPr>
+    </w:p>
+    <w:p>
+      <w:pPr>
+        <w:pStyle w:val="NormalWeb"/>
+        <w:spacing w:before="0" w:beforeAutospacing="0" w:after="0" w:afterAutospacing="0"/>
+        <w:rPr>
+          <w:rFonts w:asciiTheme="majorHAnsi" w:hAnsiTheme="majorHAnsi"/>
+          <w:color w:val="2E74B5" w:themeColor="accent1" w:themeShade="BF"/>
+          <w:sz w:val="32"/>
+          <w:szCs w:val="32"/>
+        </w:rPr>
+      </w:pPr>
+    </w:p>
+    <w:p>
+      <w:pPr>
+        <w:pStyle w:val="NormalWeb"/>
+        <w:spacing w:before="0" w:beforeAutospacing="0" w:after="0" w:afterAutospacing="0"/>
+        <w:rPr>
+          <w:rFonts w:asciiTheme="majorHAnsi" w:hAnsiTheme="majorHAnsi"/>
+          <w:color w:val="2E74B5" w:themeColor="accent1" w:themeShade="BF"/>
+          <w:sz w:val="32"/>
+          <w:szCs w:val="32"/>
+        </w:rPr>
+      </w:pPr>
+    </w:p>
+    <w:p>
+      <w:pPr>
+        <w:pStyle w:val="NormalWeb"/>
+        <w:spacing w:before="0" w:beforeAutospacing="0" w:after="0" w:afterAutospacing="0"/>
+        <w:rPr>
+          <w:rFonts w:asciiTheme="majorHAnsi" w:hAnsiTheme="majorHAnsi"/>
+          <w:color w:val="2E74B5" w:themeColor="accent1" w:themeShade="BF"/>
+          <w:sz w:val="32"/>
+          <w:szCs w:val="32"/>
+        </w:rPr>
+      </w:pPr>
+    </w:p>
+    <w:p>
+      <w:pPr>
+        <w:pStyle w:val="NormalWeb"/>
+        <w:spacing w:before="0" w:beforeAutospacing="0" w:after="0" w:afterAutospacing="0"/>
+        <w:rPr>
+          <w:rFonts w:asciiTheme="majorHAnsi" w:hAnsiTheme="majorHAnsi"/>
+          <w:color w:val="2E74B5" w:themeColor="accent1" w:themeShade="BF"/>
+          <w:sz w:val="32"/>
+          <w:szCs w:val="32"/>
+        </w:rPr>
+      </w:pPr>
+    </w:p>
+    <w:p>
+      <w:pPr>
+        <w:pStyle w:val="NormalWeb"/>
+        <w:spacing w:before="0" w:beforeAutospacing="0" w:after="0" w:afterAutospacing="0"/>
+        <w:rPr>
+          <w:rFonts w:asciiTheme="majorHAnsi" w:hAnsiTheme="majorHAnsi"/>
+          <w:color w:val="2E74B5" w:themeColor="accent1" w:themeShade="BF"/>
+          <w:sz w:val="32"/>
+          <w:szCs w:val="32"/>
+        </w:rPr>
+      </w:pPr>
+    </w:p>
+    <w:p>
+      <w:pPr>
+        <w:pStyle w:val="NormalWeb"/>
+        <w:spacing w:before="0" w:beforeAutospacing="0" w:after="0" w:afterAutospacing="0"/>
+        <w:rPr>
+          <w:rFonts w:asciiTheme="majorHAnsi" w:hAnsiTheme="majorHAnsi"/>
+          <w:color w:val="2E74B5" w:themeColor="accent1" w:themeShade="BF"/>
+          <w:sz w:val="32"/>
+          <w:szCs w:val="32"/>
+        </w:rPr>
+      </w:pPr>
+      <w:proofErr w:type="spellStart"/>
+      <w:r>
+        <w:rPr>
+          <w:rFonts w:asciiTheme="majorHAnsi" w:hAnsiTheme="majorHAnsi"/>
+          <w:color w:val="2E74B5" w:themeColor="accent1" w:themeShade="BF"/>
+          <w:sz w:val="32"/>
+          <w:szCs w:val="32"/>
+        </w:rPr>
+        <w:lastRenderedPageBreak/>
+        <w:t>Init</w:t>
+      </w:r>
+      <w:proofErr w:type="spellEnd"/>
+      <w:r>
+        <w:rPr>
+          <w:rFonts w:asciiTheme="majorHAnsi" w:hAnsiTheme="majorHAnsi"/>
+          <w:color w:val="2E74B5" w:themeColor="accent1" w:themeShade="BF"/>
+          <w:sz w:val="32"/>
+          <w:szCs w:val="32"/>
+        </w:rPr>
+        <w:t xml:space="preserve"> Pipeline:</w:t>
+      </w:r>
+      <w:r>
+        <w:rPr>
+          <w:noProof/>
+        </w:rPr>
+        <w:drawing>
+          <wp:inline distT="0" distB="0" distL="0" distR="0" wp14:anchorId="1596ADA5" wp14:editId="50904871">
+            <wp:extent cx="5943600" cy="2665730"/>
+            <wp:effectExtent l="0" t="0" r="0" b="1270"/>
+            <wp:docPr id="2" name="Picture 2"/>
+            <wp:cNvGraphicFramePr>
+              <a:graphicFrameLocks xmlns:a="http://schemas.openxmlformats.org/drawingml/2006/main" noChangeAspect="1"/>
+            </wp:cNvGraphicFramePr>
+            <a:graphic xmlns:a="http://schemas.openxmlformats.org/drawingml/2006/main">
+              <a:graphicData uri="http://schemas.openxmlformats.org/drawingml/2006/picture">
+                <pic:pic xmlns:pic="http://schemas.openxmlformats.org/drawingml/2006/picture">
+                  <pic:nvPicPr>
+                    <pic:cNvPr id="1" name=""/>
+                    <pic:cNvPicPr/>
+                  </pic:nvPicPr>
+                  <pic:blipFill>
+                    <a:blip r:embed="rId15"/>
+                    <a:stretch>
+                      <a:fillRect/>
+                    </a:stretch>
+                  </pic:blipFill>
+                  <pic:spPr>
+                    <a:xfrm>
+                      <a:off x="0" y="0"/>
+                      <a:ext cx="5943600" cy="2665730"/>
+                    </a:xfrm>
+                    <a:prstGeom prst="rect">
+                      <a:avLst/>
+                    </a:prstGeom>
+                  </pic:spPr>
+                </pic:pic>
+              </a:graphicData>
+            </a:graphic>
+          </wp:inline>
+        </w:drawing>
+      </w:r>
+    </w:p>
+    <w:p>
+      <w:pPr>
+        <w:pStyle w:val="NormalWeb"/>
+        <w:spacing w:before="0" w:beforeAutospacing="0" w:after="0" w:afterAutospacing="0"/>
+        <w:rPr>
+          <w:rFonts w:asciiTheme="majorHAnsi" w:hAnsiTheme="majorHAnsi"/>
+          <w:color w:val="2E74B5" w:themeColor="accent1" w:themeShade="BF"/>
+          <w:sz w:val="32"/>
+          <w:szCs w:val="32"/>
+        </w:rPr>
+      </w:pPr>
+    </w:p>
+    <w:p>
+      <w:pPr>
+        <w:pStyle w:val="NormalWeb"/>
+        <w:spacing w:before="0" w:beforeAutospacing="0" w:after="0" w:afterAutospacing="0"/>
+        <w:rPr>
+          <w:rFonts w:asciiTheme="majorHAnsi" w:hAnsiTheme="majorHAnsi"/>
+          <w:color w:val="2E74B5" w:themeColor="accent1" w:themeShade="BF"/>
+          <w:sz w:val="32"/>
+          <w:szCs w:val="32"/>
+        </w:rPr>
+      </w:pPr>
+    </w:p>
+    <w:p>
+      <w:pPr>
+        <w:pStyle w:val="NormalWeb"/>
+        <w:spacing w:before="0" w:beforeAutospacing="0" w:after="0" w:afterAutospacing="0"/>
+        <w:rPr>
+          <w:rFonts w:asciiTheme="majorHAnsi" w:hAnsiTheme="majorHAnsi"/>
+          <w:color w:val="2E74B5" w:themeColor="accent1" w:themeShade="BF"/>
+          <w:sz w:val="32"/>
+          <w:szCs w:val="32"/>
+        </w:rPr>
+      </w:pPr>
+    </w:p>
+    <w:p>
+      <w:pPr>
+        <w:pStyle w:val="NormalWeb"/>
+        <w:spacing w:before="0" w:beforeAutospacing="0" w:after="0" w:afterAutospacing="0"/>
+        <w:rPr>
+          <w:rFonts w:asciiTheme="majorHAnsi" w:hAnsiTheme="majorHAnsi"/>
+          <w:color w:val="2E74B5" w:themeColor="accent1" w:themeShade="BF"/>
+          <w:sz w:val="32"/>
+          <w:szCs w:val="32"/>
+        </w:rPr>
+      </w:pPr>
+    </w:p>
+    <w:p>
+      <w:pPr>
+        <w:pStyle w:val="NormalWeb"/>
+        <w:spacing w:before="0" w:beforeAutospacing="0" w:after="0" w:afterAutospacing="0"/>
+        <w:rPr>
+          <w:rFonts w:asciiTheme="majorHAnsi" w:hAnsiTheme="majorHAnsi"/>
+          <w:color w:val="2E74B5" w:themeColor="accent1" w:themeShade="BF"/>
+          <w:sz w:val="32"/>
+          <w:szCs w:val="32"/>
+        </w:rPr>
+      </w:pPr>
+      <w:r>
+        <w:rPr>
+          <w:rFonts w:asciiTheme="majorHAnsi" w:hAnsiTheme="majorHAnsi"/>
+          <w:color w:val="2E74B5" w:themeColor="accent1" w:themeShade="BF"/>
+          <w:sz w:val="32"/>
+          <w:szCs w:val="32"/>
+        </w:rPr>
+        <w:t>Load Pipeline:</w:t>
+      </w:r>
+    </w:p>
+    <w:p>
+      <w:pPr>
+        <w:pStyle w:val="NormalWeb"/>
+        <w:spacing w:before="0" w:beforeAutospacing="0" w:after="0" w:afterAutospacing="0"/>
+        <w:rPr>
+          <w:rFonts w:asciiTheme="majorHAnsi" w:hAnsiTheme="majorHAnsi"/>
+          <w:color w:val="2E74B5" w:themeColor="accent1" w:themeShade="BF"/>
+          <w:sz w:val="32"/>
+          <w:szCs w:val="32"/>
+        </w:rPr>
+      </w:pPr>
+      <w:r>
+        <w:rPr>
+          <w:noProof/>
+        </w:rPr>
+        <w:drawing>
+          <wp:inline distT="0" distB="0" distL="0" distR="0" wp14:anchorId="4A37E50D" wp14:editId="5D5B00EF">
+            <wp:extent cx="5943600" cy="2751455"/>
+            <wp:effectExtent l="0" t="0" r="0" b="0"/>
+            <wp:docPr id="5" name="Picture 5"/>
+            <wp:cNvGraphicFramePr>
+              <a:graphicFrameLocks xmlns:a="http://schemas.openxmlformats.org/drawingml/2006/main" noChangeAspect="1"/>
+            </wp:cNvGraphicFramePr>
+            <a:graphic xmlns:a="http://schemas.openxmlformats.org/drawingml/2006/main">
+              <a:graphicData uri="http://schemas.openxmlformats.org/drawingml/2006/picture">
+                <pic:pic xmlns:pic="http://schemas.openxmlformats.org/drawingml/2006/picture">
+                  <pic:nvPicPr>
+                    <pic:cNvPr id="1" name=""/>
+                    <pic:cNvPicPr/>
+                  </pic:nvPicPr>
+                  <pic:blipFill>
+                    <a:blip r:embed="rId16"/>
+                    <a:stretch>
+                      <a:fillRect/>
+                    </a:stretch>
+                  </pic:blipFill>
+                  <pic:spPr>
+                    <a:xfrm>
+                      <a:off x="0" y="0"/>
+                      <a:ext cx="5943600" cy="2751455"/>
+                    </a:xfrm>
+                    <a:prstGeom prst="rect">
+                      <a:avLst/>
+                    </a:prstGeom>
+                  </pic:spPr>
+                </pic:pic>
+              </a:graphicData>
+            </a:graphic>
+          </wp:inline>
+        </w:drawing>
+      </w:r>
+    </w:p>
+    <w:p>
+      <w:pPr>
+        <w:pStyle w:val="NormalWeb"/>
+        <w:spacing w:before="0" w:beforeAutospacing="0" w:after="0" w:afterAutospacing="0"/>
+        <w:rPr>
+          <w:rFonts w:asciiTheme="majorHAnsi" w:hAnsiTheme="majorHAnsi"/>
+          <w:color w:val="2E74B5" w:themeColor="accent1" w:themeShade="BF"/>
+          <w:sz w:val="32"/>
+          <w:szCs w:val="32"/>
+        </w:rPr>
+      </w:pPr>
+    </w:p>
+    <w:p>
+      <w:pPr>
+        <w:pStyle w:val="NormalWeb"/>
+        <w:spacing w:before="0" w:beforeAutospacing="0" w:after="0" w:afterAutospacing="0"/>
+        <w:rPr>
+          <w:rFonts w:asciiTheme="majorHAnsi" w:hAnsiTheme="majorHAnsi"/>
+          <w:color w:val="2E74B5" w:themeColor="accent1" w:themeShade="BF"/>
+          <w:sz w:val="32"/>
+          <w:szCs w:val="32"/>
+        </w:rPr>
+      </w:pPr>
+    </w:p>
+    <w:p>
+      <w:pPr>
+        <w:pStyle w:val="NormalWeb"/>
+        <w:spacing w:before="0" w:beforeAutospacing="0" w:after="0" w:afterAutospacing="0"/>
+        <w:rPr>
+          <w:rFonts w:asciiTheme="majorHAnsi" w:hAnsiTheme="majorHAnsi"/>
+          <w:color w:val="2E74B5" w:themeColor="accent1" w:themeShade="BF"/>
+          <w:sz w:val="32"/>
+          <w:szCs w:val="32"/>
+        </w:rPr>
+      </w:pPr>
+    </w:p>
+    <w:p>
+      <w:pPr>
+        <w:pStyle w:val="NormalWeb"/>
+        <w:spacing w:before="0" w:beforeAutospacing="0" w:after="0" w:afterAutospacing="0"/>
+        <w:rPr>
+          <w:rFonts w:asciiTheme="majorHAnsi" w:hAnsiTheme="majorHAnsi"/>
+          <w:color w:val="2E74B5" w:themeColor="accent1" w:themeShade="BF"/>
+          <w:sz w:val="32"/>
+          <w:szCs w:val="32"/>
+        </w:rPr>
+      </w:pPr>
+    </w:p>
+    <w:p>
+      <w:pPr>
+        <w:pStyle w:val="NormalWeb"/>
+        <w:spacing w:before="0" w:beforeAutospacing="0" w:after="0" w:afterAutospacing="0"/>
+        <w:rPr>
+          <w:rFonts w:asciiTheme="majorHAnsi" w:hAnsiTheme="majorHAnsi"/>
+          <w:color w:val="2E74B5" w:themeColor="accent1" w:themeShade="BF"/>
+          <w:sz w:val="32"/>
+          <w:szCs w:val="32"/>
+        </w:rPr>
+      </w:pPr>
+    </w:p>
+    <w:p>
+      <w:pPr>
+        <w:pStyle w:val="NormalWeb"/>
+        <w:spacing w:before="0" w:beforeAutospacing="0" w:after="0" w:afterAutospacing="0"/>
+        <w:rPr>
+          <w:rFonts w:asciiTheme="majorHAnsi" w:hAnsiTheme="majorHAnsi"/>
+          <w:color w:val="2E74B5" w:themeColor="accent1" w:themeShade="BF"/>
+          <w:sz w:val="32"/>
+          <w:szCs w:val="32"/>
+        </w:rPr>
+      </w:pPr>
+      <w:r>
+        <w:rPr>
+          <w:rFonts w:asciiTheme="majorHAnsi" w:hAnsiTheme="majorHAnsi"/>
+          <w:color w:val="2E74B5" w:themeColor="accent1" w:themeShade="BF"/>
+          <w:sz w:val="32"/>
+          <w:szCs w:val="32"/>
+        </w:rPr>
+        <w:lastRenderedPageBreak/>
+        <w:t>Archive Pipeline:</w:t>
+      </w:r>
+    </w:p>
+    <w:p>
+      <w:pPr>
+        <w:pStyle w:val="NormalWeb"/>
+        <w:spacing w:before="0" w:beforeAutospacing="0" w:after="0" w:afterAutospacing="0"/>
+        <w:rPr>
+          <w:rFonts w:asciiTheme="majorHAnsi" w:hAnsiTheme="majorHAnsi"/>
+          <w:color w:val="2E74B5" w:themeColor="accent1" w:themeShade="BF"/>
+          <w:sz w:val="32"/>
+          <w:szCs w:val="32"/>
+        </w:rPr>
+      </w:pPr>
       <w:bookmarkStart w:id="0" w:name="_GoBack"/>
+      <w:r>
+        <w:rPr>
+          <w:noProof/>
+        </w:rPr>
+        <w:drawing>
+          <wp:inline distT="0" distB="0" distL="0" distR="0" wp14:anchorId="073FA92B" wp14:editId="30499004">
+            <wp:extent cx="5943600" cy="2470150"/>
+            <wp:effectExtent l="0" t="0" r="0" b="6350"/>
+            <wp:docPr id="6" name="Picture 6"/>
+            <wp:cNvGraphicFramePr>
+              <a:graphicFrameLocks xmlns:a="http://schemas.openxmlformats.org/drawingml/2006/main" noChangeAspect="1"/>
+            </wp:cNvGraphicFramePr>
+            <a:graphic xmlns:a="http://schemas.openxmlformats.org/drawingml/2006/main">
+              <a:graphicData uri="http://schemas.openxmlformats.org/drawingml/2006/picture">
+                <pic:pic xmlns:pic="http://schemas.openxmlformats.org/drawingml/2006/picture">
+                  <pic:nvPicPr>
+                    <pic:cNvPr id="1" name=""/>
+                    <pic:cNvPicPr/>
+                  </pic:nvPicPr>
+                  <pic:blipFill>
+                    <a:blip r:embed="rId17"/>
+                    <a:stretch>
+                      <a:fillRect/>
+                    </a:stretch>
+                  </pic:blipFill>
+                  <pic:spPr>
+                    <a:xfrm>
+                      <a:off x="0" y="0"/>
+                      <a:ext cx="5943600" cy="2470150"/>
+                    </a:xfrm>
+                    <a:prstGeom prst="rect">
+                      <a:avLst/>
+                    </a:prstGeom>
+                  </pic:spPr>
+                </pic:pic>
+              </a:graphicData>
+            </a:graphic>
+          </wp:inline>
+        </w:drawing>
+      </w:r>
       <w:bookmarkEnd w:id="0"/>
     </w:p>
+    <w:p>
+      <w:pPr>
+        <w:ind w:left="540"/>
+        <w:rPr>
+          <w:rFonts w:eastAsia="Times New Roman"/>
+          <w:color w:val="0000FF"/>
+          <w:u w:val="single"/>
+        </w:rPr>
+      </w:pPr>
+    </w:p>
     <w:sectPr>
-      <w:headerReference w:type="even" r:id="rId10"/>
-      <w:headerReference w:type="default" r:id="rId11"/>
-      <w:footerReference w:type="even" r:id="rId12"/>
-      <w:footerReference w:type="default" r:id="rId13"/>
-      <w:headerReference w:type="first" r:id="rId14"/>
-      <w:footerReference w:type="first" r:id="rId15"/>
+      <w:headerReference w:type="even" r:id="rId18"/>
+      <w:headerReference w:type="default" r:id="rId19"/>
+      <w:footerReference w:type="even" r:id="rId20"/>
+      <w:footerReference w:type="default" r:id="rId21"/>
+      <w:headerReference w:type="first" r:id="rId22"/>
+      <w:footerReference w:type="first" r:id="rId23"/>
       <w:pgSz w:w="12240" w:h="15840"/>
       <w:pgMar w:top="1440" w:right="1440" w:bottom="1440" w:left="1440" w:header="720" w:footer="720" w:gutter="0"/>
       <w:cols w:space="720"/>
@@ -1584,6 +2651,25 @@
     </w:sectPr>
   </w:body>
 </w:document>
+</file>
+
+<file path=word/endnotes.xml><?xml version="1.0" encoding="utf-8"?>
+<w:endnotes xmlns:wpc="http://schemas.microsoft.com/office/word/2010/wordprocessingCanvas" xmlns:cx="http://schemas.microsoft.com/office/drawing/2014/chartex" xmlns:cx1="http://schemas.microsoft.com/office/drawing/2015/9/8/chartex" xmlns:cx2="http://schemas.microsoft.com/office/drawing/2015/10/21/chartex" xmlns:mc="http://schemas.openxmlformats.org/markup-compatibility/2006" xmlns:o="urn:schemas-microsoft-com:office:office" xmlns:r="http://schemas.openxmlformats.org/officeDocument/2006/relationships" xmlns:m="http://schemas.openxmlformats.org/officeDocument/2006/math" xmlns:v="urn:schemas-microsoft-com:vml" xmlns:wp14="http://schemas.microsoft.com/office/word/2010/wordprocessingDrawing" xmlns:wp="http://schemas.openxmlformats.org/drawingml/2006/wordprocessingDrawing" xmlns:w10="urn:schemas-microsoft-com:office:word" xmlns:w="http://schemas.openxmlformats.org/wordprocessingml/2006/main" xmlns:w14="http://schemas.microsoft.com/office/word/2010/wordml" xmlns:w15="http://schemas.microsoft.com/office/word/2012/wordml" xmlns:w16se="http://schemas.microsoft.com/office/word/2015/wordml/symex" xmlns:wpg="http://schemas.microsoft.com/office/word/2010/wordprocessingGroup" xmlns:wpi="http://schemas.microsoft.com/office/word/2010/wordprocessingInk" xmlns:wne="http://schemas.microsoft.com/office/word/2006/wordml" xmlns:wps="http://schemas.microsoft.com/office/word/2010/wordprocessingShape" mc:Ignorable="w14 w15 w16se wp14">
+  <w:endnote w:type="separator" w:id="-1">
+    <w:p>
+      <w:r>
+        <w:separator/>
+      </w:r>
+    </w:p>
+  </w:endnote>
+  <w:endnote w:type="continuationSeparator" w:id="0">
+    <w:p>
+      <w:r>
+        <w:continuationSeparator/>
+      </w:r>
+    </w:p>
+  </w:endnote>
+</w:endnotes>
 </file>
 
 <file path=word/footer1.xml><?xml version="1.0" encoding="utf-8"?>
@@ -1673,16 +2759,7 @@
         <w:color w:val="3E8430"/>
         <w:sz w:val="20"/>
       </w:rPr>
-      <w:t xml:space="preserve">LBI - </w:t>
-    </w:r>
-    <w:r>
-      <w:rPr>
-        <w:rFonts w:ascii="Arial" w:hAnsi="Arial" w:cs="Arial"/>
-        <w:b/>
-        <w:color w:val="3E8430"/>
-        <w:sz w:val="20"/>
-      </w:rPr>
-      <w:t>Microsoft</w:t>
+      <w:t>LBI - Microsoft</w:t>
     </w:r>
   </w:p>
   <w:bookmarkEnd w:id="6"/>
@@ -1692,6 +2769,25 @@
     </w:pPr>
   </w:p>
 </w:ftr>
+</file>
+
+<file path=word/footnotes.xml><?xml version="1.0" encoding="utf-8"?>
+<w:footnotes xmlns:wpc="http://schemas.microsoft.com/office/word/2010/wordprocessingCanvas" xmlns:cx="http://schemas.microsoft.com/office/drawing/2014/chartex" xmlns:cx1="http://schemas.microsoft.com/office/drawing/2015/9/8/chartex" xmlns:cx2="http://schemas.microsoft.com/office/drawing/2015/10/21/chartex" xmlns:mc="http://schemas.openxmlformats.org/markup-compatibility/2006" xmlns:o="urn:schemas-microsoft-com:office:office" xmlns:r="http://schemas.openxmlformats.org/officeDocument/2006/relationships" xmlns:m="http://schemas.openxmlformats.org/officeDocument/2006/math" xmlns:v="urn:schemas-microsoft-com:vml" xmlns:wp14="http://schemas.microsoft.com/office/word/2010/wordprocessingDrawing" xmlns:wp="http://schemas.openxmlformats.org/drawingml/2006/wordprocessingDrawing" xmlns:w10="urn:schemas-microsoft-com:office:word" xmlns:w="http://schemas.openxmlformats.org/wordprocessingml/2006/main" xmlns:w14="http://schemas.microsoft.com/office/word/2010/wordml" xmlns:w15="http://schemas.microsoft.com/office/word/2012/wordml" xmlns:w16se="http://schemas.microsoft.com/office/word/2015/wordml/symex" xmlns:wpg="http://schemas.microsoft.com/office/word/2010/wordprocessingGroup" xmlns:wpi="http://schemas.microsoft.com/office/word/2010/wordprocessingInk" xmlns:wne="http://schemas.microsoft.com/office/word/2006/wordml" xmlns:wps="http://schemas.microsoft.com/office/word/2010/wordprocessingShape" mc:Ignorable="w14 w15 w16se wp14">
+  <w:footnote w:type="separator" w:id="-1">
+    <w:p>
+      <w:r>
+        <w:separator/>
+      </w:r>
+    </w:p>
+  </w:footnote>
+  <w:footnote w:type="continuationSeparator" w:id="0">
+    <w:p>
+      <w:r>
+        <w:continuationSeparator/>
+      </w:r>
+    </w:p>
+  </w:footnote>
+</w:footnotes>
 </file>
 
 <file path=word/header1.xml><?xml version="1.0" encoding="utf-8"?>
@@ -3407,6 +4503,18 @@
       <w:szCs w:val="24"/>
     </w:rPr>
   </w:style>
+  <w:style w:type="character" w:styleId="Hyperlink">
+    <w:name w:val="Hyperlink"/>
+    <w:basedOn w:val="DefaultParagraphFont"/>
+    <w:uiPriority w:val="99"/>
+    <w:semiHidden/>
+    <w:unhideWhenUsed/>
+    <w:rsid w:val="00FB58B7"/>
+    <w:rPr>
+      <w:color w:val="0000FF"/>
+      <w:u w:val="single"/>
+    </w:rPr>
+  </w:style>
 </w:styles>
 </file>
 

</xml_diff>

<commit_message>
refactoring cleanup working code
</commit_message>
<xml_diff>
--- a/HybridDR_ADF_README.docx
+++ b/HybridDR_ADF_README.docx
@@ -43,7 +43,202 @@
           <w:sz w:val="22"/>
           <w:szCs w:val="22"/>
         </w:rPr>
-        <w:t>The framework presents the Disaster Recovery (DR) solution architecture for Microsoft’s Analytics Platform System (APS).  While there are several DR Architectures available for APS; this IP focuses on Dual Load approach implementation.  The Dual Load solution focusses on loading and tracking each flat data file into both the Primary &amp; Secondary APS systems with an ETL workflow implementation using Azure Data Factory (ADF)</w:t>
+        <w:t xml:space="preserve">The framework presents the Disaster Recovery (DR) solution architecture for Microsoft’s Analytics Platform System (APS).  While there are several DR Architectures available for APS; this IP focuses on Dual Load approach implementation.  </w:t>
+      </w:r>
+    </w:p>
+    <w:p>
+      <w:pPr>
+        <w:pStyle w:val="NormalWeb"/>
+        <w:spacing w:before="0" w:beforeAutospacing="0" w:after="0" w:afterAutospacing="0"/>
+        <w:rPr>
+          <w:rFonts w:ascii="Calibri" w:hAnsi="Calibri"/>
+          <w:color w:val="000000"/>
+          <w:sz w:val="22"/>
+          <w:szCs w:val="22"/>
+        </w:rPr>
+      </w:pPr>
+    </w:p>
+    <w:p>
+      <w:pPr>
+        <w:pStyle w:val="NormalWeb"/>
+        <w:spacing w:before="0" w:beforeAutospacing="0" w:after="0" w:afterAutospacing="0"/>
+        <w:rPr>
+          <w:rFonts w:ascii="Calibri" w:hAnsi="Calibri"/>
+          <w:color w:val="000000"/>
+          <w:sz w:val="22"/>
+          <w:szCs w:val="22"/>
+        </w:rPr>
+      </w:pPr>
+      <w:r>
+        <w:rPr>
+          <w:rFonts w:ascii="Calibri" w:hAnsi="Calibri"/>
+          <w:color w:val="000000"/>
+          <w:sz w:val="22"/>
+          <w:szCs w:val="22"/>
+        </w:rPr>
+        <w:t xml:space="preserve">The Dual Load solution </w:t>
+      </w:r>
+      <w:r>
+        <w:rPr>
+          <w:rFonts w:ascii="Calibri" w:hAnsi="Calibri"/>
+          <w:color w:val="000000"/>
+          <w:sz w:val="22"/>
+          <w:szCs w:val="22"/>
+        </w:rPr>
+        <w:t>ensures</w:t>
+      </w:r>
+      <w:r>
+        <w:rPr>
+          <w:rFonts w:ascii="Calibri" w:hAnsi="Calibri"/>
+          <w:color w:val="000000"/>
+          <w:sz w:val="22"/>
+          <w:szCs w:val="22"/>
+        </w:rPr>
+        <w:t xml:space="preserve"> loading and </w:t>
+      </w:r>
+      <w:r>
+        <w:rPr>
+          <w:rFonts w:ascii="Calibri" w:hAnsi="Calibri"/>
+          <w:color w:val="000000"/>
+          <w:sz w:val="22"/>
+          <w:szCs w:val="22"/>
+        </w:rPr>
+        <w:t xml:space="preserve">step-by-step </w:t>
+      </w:r>
+      <w:r>
+        <w:rPr>
+          <w:rFonts w:ascii="Calibri" w:hAnsi="Calibri"/>
+          <w:color w:val="000000"/>
+          <w:sz w:val="22"/>
+          <w:szCs w:val="22"/>
+        </w:rPr>
+        <w:t xml:space="preserve">tracking </w:t>
+      </w:r>
+      <w:r>
+        <w:rPr>
+          <w:rFonts w:ascii="Calibri" w:hAnsi="Calibri"/>
+          <w:color w:val="000000"/>
+          <w:sz w:val="22"/>
+          <w:szCs w:val="22"/>
+        </w:rPr>
+        <w:t xml:space="preserve">of </w:t>
+      </w:r>
+      <w:r>
+        <w:rPr>
+          <w:rFonts w:ascii="Calibri" w:hAnsi="Calibri"/>
+          <w:color w:val="000000"/>
+          <w:sz w:val="22"/>
+          <w:szCs w:val="22"/>
+        </w:rPr>
+        <w:t>each flat data file into both the Primary &amp; Secondary APS systems with an ETL workflow implementation using Azure Data Factory (ADF)</w:t>
+      </w:r>
+      <w:r>
+        <w:rPr>
+          <w:rFonts w:ascii="Calibri" w:hAnsi="Calibri"/>
+          <w:color w:val="000000"/>
+          <w:sz w:val="22"/>
+          <w:szCs w:val="22"/>
+        </w:rPr>
+        <w:t xml:space="preserve">. </w:t>
+      </w:r>
+    </w:p>
+    <w:p>
+      <w:pPr>
+        <w:pStyle w:val="NormalWeb"/>
+        <w:spacing w:before="0" w:beforeAutospacing="0" w:after="0" w:afterAutospacing="0"/>
+        <w:rPr>
+          <w:rFonts w:ascii="Calibri" w:hAnsi="Calibri"/>
+          <w:color w:val="000000"/>
+          <w:sz w:val="22"/>
+          <w:szCs w:val="22"/>
+        </w:rPr>
+      </w:pPr>
+    </w:p>
+    <w:p>
+      <w:pPr>
+        <w:pStyle w:val="NormalWeb"/>
+        <w:spacing w:before="0" w:beforeAutospacing="0" w:after="0" w:afterAutospacing="0"/>
+        <w:rPr>
+          <w:rFonts w:ascii="Calibri" w:hAnsi="Calibri"/>
+          <w:color w:val="000000"/>
+          <w:sz w:val="22"/>
+          <w:szCs w:val="22"/>
+        </w:rPr>
+      </w:pPr>
+      <w:r>
+        <w:rPr>
+          <w:rFonts w:ascii="Calibri" w:hAnsi="Calibri"/>
+          <w:color w:val="000000"/>
+          <w:sz w:val="22"/>
+          <w:szCs w:val="22"/>
+        </w:rPr>
+        <w:t>ADF, being managed cloud service, provides in-built capabilities for easy monitoring and logging with not only robust access to the details of every process or workflow</w:t>
+      </w:r>
+      <w:r>
+        <w:rPr>
+          <w:rFonts w:ascii="Calibri" w:hAnsi="Calibri"/>
+          <w:color w:val="000000"/>
+          <w:sz w:val="22"/>
+          <w:szCs w:val="22"/>
+        </w:rPr>
+        <w:t xml:space="preserve"> step</w:t>
+      </w:r>
+      <w:r>
+        <w:t xml:space="preserve"> </w:t>
+      </w:r>
+      <w:r>
+        <w:rPr>
+          <w:rFonts w:ascii="Calibri" w:hAnsi="Calibri"/>
+          <w:color w:val="000000"/>
+          <w:sz w:val="22"/>
+          <w:szCs w:val="22"/>
+        </w:rPr>
+        <w:t>in your Data Factory but out of the box alerting in the event that something does go awry.</w:t>
+      </w:r>
+      <w:r>
+        <w:rPr>
+          <w:rFonts w:ascii="Calibri" w:hAnsi="Calibri"/>
+          <w:color w:val="000000"/>
+          <w:sz w:val="22"/>
+          <w:szCs w:val="22"/>
+        </w:rPr>
+        <w:t xml:space="preserve"> </w:t>
+      </w:r>
+      <w:r>
+        <w:rPr>
+          <w:rFonts w:ascii="Calibri" w:hAnsi="Calibri"/>
+          <w:color w:val="000000"/>
+          <w:sz w:val="22"/>
+          <w:szCs w:val="22"/>
+        </w:rPr>
+        <w:t>ADF is</w:t>
+      </w:r>
+      <w:r>
+        <w:rPr>
+          <w:rFonts w:ascii="Calibri" w:hAnsi="Calibri"/>
+          <w:color w:val="000000"/>
+          <w:sz w:val="22"/>
+          <w:szCs w:val="22"/>
+        </w:rPr>
+        <w:t xml:space="preserve"> </w:t>
+      </w:r>
+      <w:r>
+        <w:rPr>
+          <w:rFonts w:ascii="Calibri" w:hAnsi="Calibri"/>
+          <w:color w:val="000000"/>
+          <w:sz w:val="22"/>
+          <w:szCs w:val="22"/>
+        </w:rPr>
+        <w:t>pretty flexible too in</w:t>
+      </w:r>
+      <w:r>
+        <w:rPr>
+          <w:rFonts w:ascii="Calibri" w:hAnsi="Calibri"/>
+          <w:color w:val="000000"/>
+          <w:sz w:val="22"/>
+          <w:szCs w:val="22"/>
+        </w:rPr>
+        <w:t xml:space="preserve"> setting up custom workflow schedules.</w:t>
       </w:r>
     </w:p>
     <w:p>
@@ -226,6 +421,7 @@
           <w:rFonts w:eastAsia="Times New Roman"/>
         </w:rPr>
       </w:pPr>
+      <w:proofErr w:type="spellStart"/>
       <w:r>
         <w:rPr>
           <w:rFonts w:eastAsia="Times New Roman"/>
@@ -233,7 +429,17 @@
           <w:bCs/>
           <w:color w:val="000000"/>
         </w:rPr>
-        <w:t xml:space="preserve">Init Workflow Pipeline </w:t>
+        <w:t>Init</w:t>
+      </w:r>
+      <w:proofErr w:type="spellEnd"/>
+      <w:r>
+        <w:rPr>
+          <w:rFonts w:eastAsia="Times New Roman"/>
+          <w:b/>
+          <w:bCs/>
+          <w:color w:val="000000"/>
+        </w:rPr>
+        <w:t xml:space="preserve"> Workflow Pipeline </w:t>
       </w:r>
       <w:r>
         <w:rPr>
@@ -345,13 +551,49 @@
         <w:rPr>
           <w:rFonts w:eastAsia="Times New Roman"/>
         </w:rPr>
-        <w:t>DR framework processing should not be limited to pre-defined source data but must be able to process new flat files originating from source system. For this to be accomplished using ADF technology- ADF components including pipelines, activities and datasets need to be created specific to each input data files. But, ADF in current form lacks out of the box support for</w:t>
-      </w:r>
-      <w:r>
-        <w:rPr>
-          <w:rFonts w:eastAsia="Times New Roman"/>
-        </w:rPr>
-        <w:t>: (1) dynamic datasets or pipelines generated based on input data,</w:t>
+        <w:t xml:space="preserve">DR framework </w:t>
+      </w:r>
+      <w:r>
+        <w:rPr>
+          <w:rFonts w:eastAsia="Times New Roman"/>
+        </w:rPr>
+        <w:t xml:space="preserve">requires </w:t>
+      </w:r>
+      <w:r>
+        <w:rPr>
+          <w:rFonts w:eastAsia="Times New Roman"/>
+        </w:rPr>
+        <w:t>dual load workflows</w:t>
+      </w:r>
+      <w:r>
+        <w:rPr>
+          <w:rFonts w:eastAsia="Times New Roman"/>
+        </w:rPr>
+        <w:t xml:space="preserve"> not </w:t>
+      </w:r>
+      <w:r>
+        <w:rPr>
+          <w:rFonts w:eastAsia="Times New Roman"/>
+        </w:rPr>
+        <w:t xml:space="preserve">just </w:t>
+      </w:r>
+      <w:r>
+        <w:rPr>
+          <w:rFonts w:eastAsia="Times New Roman"/>
+        </w:rPr>
+        <w:t xml:space="preserve">limited to pre-defined source data but be </w:t>
+      </w:r>
+      <w:r>
+        <w:rPr>
+          <w:rFonts w:eastAsia="Times New Roman"/>
+        </w:rPr>
+        <w:t>flexible enough to process/load any</w:t>
+      </w:r>
+      <w:r>
+        <w:rPr>
+          <w:rFonts w:eastAsia="Times New Roman"/>
+        </w:rPr>
+        <w:t xml:space="preserve"> new flat files from source system</w:t>
       </w:r>
       <w:r>
         <w:rPr>
@@ -363,6 +605,124 @@
         <w:rPr>
           <w:rFonts w:eastAsia="Times New Roman"/>
         </w:rPr>
+        <w:t>with every extract</w:t>
+      </w:r>
+      <w:r>
+        <w:rPr>
+          <w:rFonts w:eastAsia="Times New Roman"/>
+        </w:rPr>
+        <w:t xml:space="preserve">. </w:t>
+      </w:r>
+      <w:r>
+        <w:rPr>
+          <w:rFonts w:eastAsia="Times New Roman"/>
+        </w:rPr>
+        <w:t>Also</w:t>
+      </w:r>
+      <w:r>
+        <w:rPr>
+          <w:rFonts w:eastAsia="Times New Roman"/>
+        </w:rPr>
+        <w:t xml:space="preserve"> </w:t>
+      </w:r>
+      <w:r>
+        <w:rPr>
+          <w:rFonts w:eastAsia="Times New Roman"/>
+        </w:rPr>
+        <w:t>in addition to data flow</w:t>
+      </w:r>
+      <w:r>
+        <w:rPr>
+          <w:rFonts w:eastAsia="Times New Roman"/>
+        </w:rPr>
+        <w:t xml:space="preserve">, </w:t>
+      </w:r>
+      <w:r>
+        <w:rPr>
+          <w:rFonts w:eastAsia="Times New Roman"/>
+        </w:rPr>
+        <w:t xml:space="preserve">framework </w:t>
+      </w:r>
+      <w:r>
+        <w:rPr>
+          <w:rFonts w:eastAsia="Times New Roman"/>
+        </w:rPr>
+        <w:t xml:space="preserve">workflows required to pass the variables to subsequent </w:t>
+      </w:r>
+      <w:r>
+        <w:rPr>
+          <w:rFonts w:eastAsia="Times New Roman"/>
+        </w:rPr>
+        <w:t>steps</w:t>
+      </w:r>
+      <w:r>
+        <w:rPr>
+          <w:rFonts w:eastAsia="Times New Roman"/>
+        </w:rPr>
+        <w:t>.</w:t>
+      </w:r>
+    </w:p>
+    <w:p>
+      <w:pPr>
+        <w:rPr>
+          <w:rFonts w:eastAsia="Times New Roman"/>
+        </w:rPr>
+      </w:pPr>
+    </w:p>
+    <w:p>
+      <w:pPr>
+        <w:rPr>
+          <w:rFonts w:eastAsia="Times New Roman"/>
+        </w:rPr>
+      </w:pPr>
+      <w:r>
+        <w:rPr>
+          <w:rFonts w:eastAsia="Times New Roman"/>
+        </w:rPr>
+        <w:t xml:space="preserve">For this to be accomplished using ADF technology- ADF components including pipelines, activities and datasets need to be created specific to each input data files. </w:t>
+      </w:r>
+    </w:p>
+    <w:p>
+      <w:pPr>
+        <w:rPr>
+          <w:rFonts w:eastAsia="Times New Roman"/>
+        </w:rPr>
+      </w:pPr>
+    </w:p>
+    <w:p>
+      <w:pPr>
+        <w:rPr>
+          <w:rFonts w:eastAsia="Times New Roman"/>
+        </w:rPr>
+      </w:pPr>
+      <w:r>
+        <w:rPr>
+          <w:rFonts w:eastAsia="Times New Roman"/>
+        </w:rPr>
+        <w:t>But, ADF in current form lacks out of the box support for</w:t>
+      </w:r>
+      <w:r>
+        <w:rPr>
+          <w:rFonts w:eastAsia="Times New Roman"/>
+        </w:rPr>
+        <w:t xml:space="preserve">: (1) dynamic datasets </w:t>
+      </w:r>
+      <w:r>
+        <w:rPr>
+          <w:rFonts w:eastAsia="Times New Roman"/>
+        </w:rPr>
+        <w:t>generated based on input data,</w:t>
+      </w:r>
+      <w:r>
+        <w:rPr>
+          <w:rFonts w:eastAsia="Times New Roman"/>
+        </w:rPr>
+        <w:t xml:space="preserve"> </w:t>
+      </w:r>
+      <w:r>
+        <w:rPr>
+          <w:rFonts w:eastAsia="Times New Roman"/>
+        </w:rPr>
         <w:t xml:space="preserve">(2) </w:t>
       </w:r>
       <w:r>
@@ -375,7 +735,31 @@
         <w:rPr>
           <w:rFonts w:eastAsia="Times New Roman"/>
         </w:rPr>
-        <w:t>s for processing multiple pipelines in a loop,</w:t>
+        <w:t xml:space="preserve">s for </w:t>
+      </w:r>
+      <w:r>
+        <w:rPr>
+          <w:rFonts w:eastAsia="Times New Roman"/>
+        </w:rPr>
+        <w:t>creating N</w:t>
+      </w:r>
+      <w:r>
+        <w:rPr>
+          <w:rFonts w:eastAsia="Times New Roman"/>
+        </w:rPr>
+        <w:t xml:space="preserve"> pipelines </w:t>
+      </w:r>
+      <w:r>
+        <w:rPr>
+          <w:rFonts w:eastAsia="Times New Roman"/>
+        </w:rPr>
+        <w:t>needed for processing N data files</w:t>
+      </w:r>
+      <w:r>
+        <w:rPr>
+          <w:rFonts w:eastAsia="Times New Roman"/>
+        </w:rPr>
+        <w:t>,</w:t>
       </w:r>
       <w:r>
         <w:rPr>
@@ -429,20 +813,34 @@
         <w:rPr>
           <w:rFonts w:eastAsia="Times New Roman"/>
         </w:rPr>
-        <w:t>hese features (looping, state passing, etc) are in design phases as part of us expanding the ADF app model. Too early to say yet though re: release dates, etc. "</w:t>
-      </w:r>
-    </w:p>
-    <w:p>
-      <w:pPr>
-        <w:rPr>
-          <w:rFonts w:eastAsia="Times New Roman"/>
-        </w:rPr>
-      </w:pPr>
-    </w:p>
-    <w:p>
-      <w:pPr>
-        <w:rPr>
-          <w:color w:val="000000"/>
+        <w:t xml:space="preserve">hese features (looping, state passing, </w:t>
+      </w:r>
+      <w:proofErr w:type="spellStart"/>
+      <w:r>
+        <w:rPr>
+          <w:rFonts w:eastAsia="Times New Roman"/>
+        </w:rPr>
+        <w:t>etc</w:t>
+      </w:r>
+      <w:proofErr w:type="spellEnd"/>
+      <w:r>
+        <w:rPr>
+          <w:rFonts w:eastAsia="Times New Roman"/>
+        </w:rPr>
+        <w:t>) are in design phases as part of us expanding the ADF app model. Too early to say yet though re: release dates, etc. "</w:t>
+      </w:r>
+    </w:p>
+    <w:p>
+      <w:pPr>
+        <w:rPr>
+          <w:rFonts w:eastAsia="Times New Roman"/>
+        </w:rPr>
+      </w:pPr>
+    </w:p>
+    <w:p>
+      <w:pPr>
+        <w:rPr>
+          <w:rFonts w:eastAsia="Times New Roman"/>
         </w:rPr>
       </w:pPr>
       <w:r>
@@ -452,32 +850,207 @@
           <w:bCs/>
           <w:color w:val="000000"/>
         </w:rPr>
-        <w:lastRenderedPageBreak/>
         <w:t xml:space="preserve">Solution: </w:t>
       </w:r>
       <w:r>
         <w:rPr>
           <w:rFonts w:eastAsia="Times New Roman"/>
         </w:rPr>
-        <w:t xml:space="preserve">To manage the </w:t>
-      </w:r>
-      <w:r>
-        <w:rPr>
-          <w:rFonts w:eastAsia="Times New Roman"/>
-        </w:rPr>
-        <w:t xml:space="preserve">Dual Load DR </w:t>
-      </w:r>
-      <w:r>
-        <w:rPr>
-          <w:rFonts w:eastAsia="Times New Roman"/>
-        </w:rPr>
-        <w:t xml:space="preserve">requirement to </w:t>
-      </w:r>
-      <w:r>
-        <w:rPr>
-          <w:rFonts w:eastAsia="Times New Roman"/>
-        </w:rPr>
-        <w:t>be able to process</w:t>
+        <w:t xml:space="preserve">To </w:t>
+      </w:r>
+      <w:r>
+        <w:rPr>
+          <w:rFonts w:eastAsia="Times New Roman"/>
+        </w:rPr>
+        <w:t>en</w:t>
+      </w:r>
+      <w:r>
+        <w:rPr>
+          <w:rFonts w:eastAsia="Times New Roman"/>
+        </w:rPr>
+        <w:t xml:space="preserve">able </w:t>
+      </w:r>
+      <w:r>
+        <w:rPr>
+          <w:rFonts w:eastAsia="Times New Roman"/>
+        </w:rPr>
+        <w:t xml:space="preserve">ADF ingesting </w:t>
+      </w:r>
+      <w:r>
+        <w:rPr>
+          <w:rFonts w:eastAsia="Times New Roman"/>
+        </w:rPr>
+        <w:t xml:space="preserve">new </w:t>
+      </w:r>
+      <w:r>
+        <w:rPr>
+          <w:rFonts w:eastAsia="Times New Roman"/>
+        </w:rPr>
+        <w:t xml:space="preserve">data </w:t>
+      </w:r>
+      <w:r>
+        <w:rPr>
+          <w:rFonts w:eastAsia="Times New Roman"/>
+        </w:rPr>
+        <w:t xml:space="preserve">files </w:t>
+      </w:r>
+      <w:r>
+        <w:rPr>
+          <w:rFonts w:eastAsia="Times New Roman"/>
+        </w:rPr>
+        <w:t>from</w:t>
+      </w:r>
+      <w:r>
+        <w:rPr>
+          <w:rFonts w:eastAsia="Times New Roman"/>
+        </w:rPr>
+        <w:t xml:space="preserve"> source</w:t>
+      </w:r>
+      <w:r>
+        <w:rPr>
+          <w:rFonts w:eastAsia="Times New Roman"/>
+        </w:rPr>
+        <w:t xml:space="preserve"> with every extract</w:t>
+      </w:r>
+      <w:r>
+        <w:rPr>
+          <w:rFonts w:eastAsia="Times New Roman"/>
+        </w:rPr>
+        <w:t xml:space="preserve">; </w:t>
+      </w:r>
+      <w:r>
+        <w:rPr>
+          <w:rFonts w:eastAsia="Times New Roman"/>
+        </w:rPr>
+        <w:t>N p</w:t>
+      </w:r>
+      <w:r>
+        <w:rPr>
+          <w:rFonts w:eastAsia="Times New Roman"/>
+        </w:rPr>
+        <w:t xml:space="preserve">rocessing </w:t>
+      </w:r>
+      <w:r>
+        <w:rPr>
+          <w:rFonts w:eastAsia="Times New Roman"/>
+        </w:rPr>
+        <w:t>P</w:t>
+      </w:r>
+      <w:r>
+        <w:rPr>
+          <w:rFonts w:eastAsia="Times New Roman"/>
+        </w:rPr>
+        <w:t xml:space="preserve">ipelines </w:t>
+      </w:r>
+      <w:r>
+        <w:rPr>
+          <w:rFonts w:eastAsia="Times New Roman"/>
+        </w:rPr>
+        <w:t xml:space="preserve">along with datasets </w:t>
+      </w:r>
+      <w:r>
+        <w:rPr>
+          <w:rFonts w:eastAsia="Times New Roman"/>
+        </w:rPr>
+        <w:t>n</w:t>
+      </w:r>
+      <w:r>
+        <w:rPr>
+          <w:rFonts w:eastAsia="Times New Roman"/>
+        </w:rPr>
+        <w:t>eeded to be created dynamically</w:t>
+      </w:r>
+      <w:r>
+        <w:rPr>
+          <w:rFonts w:eastAsia="Times New Roman"/>
+        </w:rPr>
+        <w:t xml:space="preserve"> (N being dynamic number based on </w:t>
+      </w:r>
+      <w:r>
+        <w:rPr>
+          <w:rFonts w:eastAsia="Times New Roman"/>
+        </w:rPr>
+        <w:t xml:space="preserve"># of </w:t>
+      </w:r>
+      <w:r>
+        <w:rPr>
+          <w:rFonts w:eastAsia="Times New Roman"/>
+        </w:rPr>
+        <w:t>new files at source)</w:t>
+      </w:r>
+      <w:r>
+        <w:rPr>
+          <w:rFonts w:eastAsia="Times New Roman"/>
+        </w:rPr>
+        <w:t xml:space="preserve">, and </w:t>
+      </w:r>
+      <w:r>
+        <w:rPr>
+          <w:rFonts w:eastAsia="Times New Roman"/>
+        </w:rPr>
+        <w:t xml:space="preserve">then </w:t>
+      </w:r>
+      <w:r>
+        <w:rPr>
+          <w:rFonts w:eastAsia="Times New Roman"/>
+        </w:rPr>
+        <w:t xml:space="preserve">being able to intervene </w:t>
+      </w:r>
+      <w:r>
+        <w:rPr>
+          <w:rFonts w:eastAsia="Times New Roman"/>
+        </w:rPr>
+        <w:t xml:space="preserve">in the flow </w:t>
+      </w:r>
+      <w:r>
+        <w:rPr>
+          <w:rFonts w:eastAsia="Times New Roman"/>
+        </w:rPr>
+        <w:t xml:space="preserve">for </w:t>
+      </w:r>
+      <w:r>
+        <w:rPr>
+          <w:rFonts w:eastAsia="Times New Roman"/>
+        </w:rPr>
+        <w:t>pass</w:t>
+      </w:r>
+      <w:r>
+        <w:rPr>
+          <w:rFonts w:eastAsia="Times New Roman"/>
+        </w:rPr>
+        <w:t>ing</w:t>
+      </w:r>
+      <w:r>
+        <w:rPr>
+          <w:rFonts w:eastAsia="Times New Roman"/>
+        </w:rPr>
+        <w:t xml:space="preserve"> the state to subsequent activities</w:t>
+      </w:r>
+      <w:r>
+        <w:rPr>
+          <w:rFonts w:eastAsia="Times New Roman"/>
+        </w:rPr>
+        <w:t xml:space="preserve"> within a pipeline</w:t>
+      </w:r>
+    </w:p>
+    <w:p>
+      <w:pPr>
+        <w:rPr>
+          <w:rFonts w:eastAsia="Times New Roman"/>
+        </w:rPr>
+      </w:pPr>
+    </w:p>
+    <w:p>
+      <w:pPr>
+        <w:rPr>
+          <w:rFonts w:eastAsia="Times New Roman"/>
+        </w:rPr>
+      </w:pPr>
+      <w:r>
+        <w:rPr>
+          <w:rFonts w:eastAsia="Times New Roman"/>
+        </w:rPr>
+        <w:t>Various ADF creation methods were evaluated.</w:t>
       </w:r>
       <w:r>
         <w:rPr>
@@ -489,135 +1062,177 @@
         <w:rPr>
           <w:rFonts w:eastAsia="Times New Roman"/>
         </w:rPr>
-        <w:t>modified</w:t>
-      </w:r>
-      <w:r>
-        <w:rPr>
-          <w:rFonts w:eastAsia="Times New Roman"/>
-        </w:rPr>
-        <w:t xml:space="preserve"> or new </w:t>
-      </w:r>
-      <w:r>
-        <w:rPr>
-          <w:rFonts w:eastAsia="Times New Roman"/>
-        </w:rPr>
-        <w:t xml:space="preserve">data </w:t>
-      </w:r>
-      <w:r>
-        <w:rPr>
-          <w:rFonts w:eastAsia="Times New Roman"/>
-        </w:rPr>
-        <w:t xml:space="preserve">files </w:t>
-      </w:r>
-      <w:r>
-        <w:rPr>
-          <w:rFonts w:eastAsia="Times New Roman"/>
-        </w:rPr>
-        <w:t>at</w:t>
-      </w:r>
-      <w:r>
-        <w:rPr>
-          <w:rFonts w:eastAsia="Times New Roman"/>
-        </w:rPr>
-        <w:t xml:space="preserve"> source dynamically I needed to</w:t>
-      </w:r>
-      <w:r>
-        <w:rPr>
-          <w:rFonts w:eastAsia="Times New Roman"/>
-        </w:rPr>
-        <w:t xml:space="preserve"> be able to create pipelines based on input,</w:t>
-      </w:r>
-      <w:r>
-        <w:rPr>
-          <w:rFonts w:eastAsia="Times New Roman"/>
-        </w:rPr>
-        <w:t xml:space="preserve"> “unroll” the loop into N pipelines (N being dynamic number based on new files at source)</w:t>
-      </w:r>
-      <w:r>
-        <w:rPr>
-          <w:rFonts w:eastAsia="Times New Roman"/>
-        </w:rPr>
-        <w:t>, and pass the state to subsequent activities</w:t>
+        <w:t>Creating ADF thru Azure</w:t>
+      </w:r>
+      <w:r>
+        <w:rPr>
+          <w:rFonts w:eastAsia="Times New Roman"/>
+        </w:rPr>
+        <w:t xml:space="preserve"> Portal</w:t>
+      </w:r>
+      <w:r>
+        <w:rPr>
+          <w:rFonts w:eastAsia="Times New Roman"/>
+        </w:rPr>
+        <w:t>,</w:t>
+      </w:r>
+      <w:r>
+        <w:rPr>
+          <w:rFonts w:eastAsia="Times New Roman"/>
+        </w:rPr>
+        <w:t xml:space="preserve"> or </w:t>
+      </w:r>
+      <w:r>
+        <w:rPr>
+          <w:rFonts w:eastAsia="Times New Roman"/>
+        </w:rPr>
+        <w:t xml:space="preserve">with </w:t>
+      </w:r>
+      <w:r>
+        <w:rPr>
+          <w:rFonts w:eastAsia="Times New Roman"/>
+        </w:rPr>
+        <w:t>Azure PowerShell</w:t>
+      </w:r>
+      <w:r>
+        <w:rPr>
+          <w:rFonts w:eastAsia="Times New Roman"/>
+        </w:rPr>
+        <w:t>,</w:t>
+      </w:r>
+      <w:r>
+        <w:rPr>
+          <w:rFonts w:eastAsia="Times New Roman"/>
+        </w:rPr>
+        <w:t xml:space="preserve"> </w:t>
+      </w:r>
+      <w:r>
+        <w:rPr>
+          <w:rFonts w:eastAsia="Times New Roman"/>
+        </w:rPr>
+        <w:t xml:space="preserve">or </w:t>
+      </w:r>
+      <w:r>
+        <w:rPr>
+          <w:rFonts w:eastAsia="Times New Roman"/>
+        </w:rPr>
+        <w:t xml:space="preserve">using </w:t>
+      </w:r>
+      <w:r>
+        <w:rPr>
+          <w:rFonts w:eastAsia="Times New Roman"/>
+        </w:rPr>
+        <w:t xml:space="preserve">Visual Studio ADF plugins all had limitations as they </w:t>
+      </w:r>
+      <w:r>
+        <w:rPr>
+          <w:rFonts w:eastAsia="Times New Roman"/>
+        </w:rPr>
+        <w:t xml:space="preserve">work only with pre-defined input data. </w:t>
+      </w:r>
+    </w:p>
+    <w:p>
+      <w:pPr>
+        <w:rPr>
+          <w:rFonts w:eastAsia="Times New Roman"/>
+        </w:rPr>
+      </w:pPr>
+    </w:p>
+    <w:p>
+      <w:pPr>
+        <w:rPr>
+          <w:color w:val="000000"/>
+        </w:rPr>
+      </w:pPr>
+      <w:r>
+        <w:rPr>
+          <w:rFonts w:eastAsia="Times New Roman"/>
+        </w:rPr>
+        <w:t>It needed a custom approach to meet the</w:t>
+      </w:r>
+      <w:r>
+        <w:rPr>
+          <w:rFonts w:eastAsia="Times New Roman"/>
+        </w:rPr>
+        <w:t>se</w:t>
+      </w:r>
+      <w:r>
+        <w:rPr>
+          <w:rFonts w:eastAsia="Times New Roman"/>
+        </w:rPr>
+        <w:t xml:space="preserve"> </w:t>
+      </w:r>
+      <w:r>
+        <w:rPr>
+          <w:rFonts w:eastAsia="Times New Roman"/>
+        </w:rPr>
+        <w:t xml:space="preserve">special </w:t>
+      </w:r>
+      <w:r>
+        <w:rPr>
+          <w:rFonts w:eastAsia="Times New Roman"/>
+        </w:rPr>
+        <w:t>requirement</w:t>
+      </w:r>
+      <w:r>
+        <w:rPr>
+          <w:rFonts w:eastAsia="Times New Roman"/>
+        </w:rPr>
+        <w:t>s</w:t>
+      </w:r>
+      <w:r>
+        <w:rPr>
+          <w:rFonts w:eastAsia="Times New Roman"/>
+        </w:rPr>
+        <w:t>. T</w:t>
+      </w:r>
+      <w:r>
+        <w:rPr>
+          <w:rFonts w:eastAsia="Times New Roman"/>
+        </w:rPr>
+        <w:t xml:space="preserve">he dynamicity of the solution </w:t>
+      </w:r>
+      <w:r>
+        <w:rPr>
+          <w:rFonts w:eastAsia="Times New Roman"/>
+        </w:rPr>
+        <w:t xml:space="preserve">was achieved </w:t>
+      </w:r>
+      <w:r>
+        <w:rPr>
+          <w:rFonts w:eastAsia="Times New Roman"/>
+        </w:rPr>
+        <w:t>by creating</w:t>
+      </w:r>
+      <w:r>
+        <w:rPr>
+          <w:rFonts w:eastAsia="Times New Roman"/>
+        </w:rPr>
+        <w:t xml:space="preserve"> Data Factory, and all its components </w:t>
+      </w:r>
+      <w:r>
+        <w:rPr>
+          <w:rFonts w:eastAsia="Times New Roman"/>
+        </w:rPr>
+        <w:t xml:space="preserve">programmatically using </w:t>
+      </w:r>
+      <w:r>
+        <w:rPr>
+          <w:rFonts w:eastAsia="Times New Roman"/>
+        </w:rPr>
+        <w:t>Data Factory API</w:t>
+      </w:r>
+      <w:r>
+        <w:rPr>
+          <w:rFonts w:eastAsia="Times New Roman"/>
+        </w:rPr>
+        <w:t xml:space="preserve"> and Azure APIs</w:t>
       </w:r>
       <w:r>
         <w:rPr>
           <w:rFonts w:eastAsia="Times New Roman"/>
         </w:rPr>
         <w:t xml:space="preserve">. </w:t>
-      </w:r>
-      <w:r>
-        <w:rPr>
-          <w:rFonts w:eastAsia="Times New Roman"/>
-        </w:rPr>
-        <w:t>Various ADF creation methods were evaluated.</w:t>
-      </w:r>
-      <w:r>
-        <w:rPr>
-          <w:rFonts w:eastAsia="Times New Roman"/>
-        </w:rPr>
-        <w:t xml:space="preserve"> </w:t>
-      </w:r>
-      <w:r>
-        <w:rPr>
-          <w:rFonts w:eastAsia="Times New Roman"/>
-        </w:rPr>
-        <w:t>Creating ADF thru Azure</w:t>
-      </w:r>
-      <w:r>
-        <w:rPr>
-          <w:rFonts w:eastAsia="Times New Roman"/>
-        </w:rPr>
-        <w:t xml:space="preserve"> Portal or Azure PowerShell </w:t>
-      </w:r>
-      <w:r>
-        <w:rPr>
-          <w:rFonts w:eastAsia="Times New Roman"/>
-        </w:rPr>
-        <w:t xml:space="preserve">or Visual Studio ADF plugins all had limitations as they </w:t>
-      </w:r>
-      <w:r>
-        <w:rPr>
-          <w:rFonts w:eastAsia="Times New Roman"/>
-        </w:rPr>
-        <w:t xml:space="preserve">work only with pre-defined input data. </w:t>
-      </w:r>
-      <w:r>
-        <w:rPr>
-          <w:rFonts w:eastAsia="Times New Roman"/>
-        </w:rPr>
-        <w:t xml:space="preserve">The dynamicity of the solution </w:t>
-      </w:r>
-      <w:r>
-        <w:rPr>
-          <w:rFonts w:eastAsia="Times New Roman"/>
-        </w:rPr>
-        <w:t>could only be</w:t>
-      </w:r>
-      <w:r>
-        <w:rPr>
-          <w:rFonts w:eastAsia="Times New Roman"/>
-        </w:rPr>
-        <w:t xml:space="preserve"> accomplished by creating/updating/monitoring Data Factory, Pipelines, Activities, Datasets &amp; Linked Services programmatically using </w:t>
-      </w:r>
-      <w:r>
-        <w:rPr>
-          <w:rFonts w:eastAsia="Times New Roman"/>
-        </w:rPr>
-        <w:t>Data Factory API</w:t>
-      </w:r>
-      <w:bookmarkStart w:id="0" w:name="_GoBack"/>
-      <w:bookmarkEnd w:id="0"/>
-      <w:r>
-        <w:rPr>
-          <w:rFonts w:eastAsia="Times New Roman"/>
-        </w:rPr>
-        <w:t xml:space="preserve">).   </w:t>
-      </w:r>
-      <w:r>
-        <w:rPr>
-          <w:color w:val="000000"/>
-        </w:rPr>
-        <w:t> </w:t>
       </w:r>
     </w:p>
     <w:p>
@@ -659,7 +1274,6 @@
           <w:ilvl w:val="0"/>
           <w:numId w:val="3"/>
         </w:numPr>
-        <w:ind w:left="540"/>
         <w:textAlignment w:val="center"/>
         <w:rPr>
           <w:rFonts w:eastAsia="Times New Roman"/>
@@ -669,7 +1283,31 @@
         <w:rPr>
           <w:rFonts w:eastAsia="Times New Roman"/>
         </w:rPr>
-        <w:t>Azure Storage account for blob data files and Azure SQL for Control DB can be created directly from Azure Portal</w:t>
+        <w:t xml:space="preserve">You will need an Azure account, access to the new Azure Portal and </w:t>
+      </w:r>
+      <w:r>
+        <w:rPr>
+          <w:rFonts w:eastAsia="Times New Roman"/>
+        </w:rPr>
+        <w:t xml:space="preserve">Visual Studio </w:t>
+      </w:r>
+      <w:r>
+        <w:rPr>
+          <w:rFonts w:eastAsia="Times New Roman"/>
+        </w:rPr>
+        <w:t xml:space="preserve">installed and configured on your machine. The </w:t>
+      </w:r>
+      <w:r>
+        <w:rPr>
+          <w:rFonts w:eastAsia="Times New Roman"/>
+        </w:rPr>
+        <w:t>framework</w:t>
+      </w:r>
+      <w:r>
+        <w:rPr>
+          <w:rFonts w:eastAsia="Times New Roman"/>
+        </w:rPr>
+        <w:t xml:space="preserve"> uses an Azure SQL database, Azure Blob storage and of course Azure Data Factory. </w:t>
       </w:r>
     </w:p>
     <w:p>
@@ -678,7 +1316,6 @@
           <w:ilvl w:val="0"/>
           <w:numId w:val="3"/>
         </w:numPr>
-        <w:ind w:left="540"/>
         <w:textAlignment w:val="center"/>
         <w:rPr>
           <w:rFonts w:eastAsia="Times New Roman"/>
@@ -688,7 +1325,37 @@
         <w:rPr>
           <w:rFonts w:eastAsia="Times New Roman"/>
         </w:rPr>
-        <w:t>All DDLs &amp; stored procedures (available in VS project) can be loaded on Control DB by connecting thru SQL Server management Studio. Sample DMLs are also provided for sample data loading.</w:t>
+        <w:t>Azure SQL</w:t>
+      </w:r>
+      <w:r>
+        <w:rPr>
+          <w:rFonts w:eastAsia="Times New Roman"/>
+        </w:rPr>
+        <w:t xml:space="preserve"> database</w:t>
+      </w:r>
+      <w:r>
+        <w:rPr>
+          <w:rFonts w:eastAsia="Times New Roman"/>
+        </w:rPr>
+        <w:t xml:space="preserve"> for Control DB can be created </w:t>
+      </w:r>
+      <w:r>
+        <w:rPr>
+          <w:rFonts w:eastAsia="Times New Roman"/>
+        </w:rPr>
+        <w:t xml:space="preserve">directly </w:t>
+      </w:r>
+      <w:r>
+        <w:rPr>
+          <w:rFonts w:eastAsia="Times New Roman"/>
+        </w:rPr>
+        <w:t>via Azure Portal</w:t>
+      </w:r>
+      <w:r>
+        <w:rPr>
+          <w:rFonts w:eastAsia="Times New Roman"/>
+        </w:rPr>
+        <w:t>.</w:t>
       </w:r>
     </w:p>
     <w:p>
@@ -697,7 +1364,6 @@
           <w:ilvl w:val="0"/>
           <w:numId w:val="3"/>
         </w:numPr>
-        <w:ind w:left="540"/>
         <w:textAlignment w:val="center"/>
         <w:rPr>
           <w:rFonts w:eastAsia="Times New Roman"/>
@@ -707,12 +1373,62 @@
         <w:rPr>
           <w:rFonts w:eastAsia="Times New Roman"/>
         </w:rPr>
+        <w:t>All DDLs &amp; stored procedures (available in VS project) can be loaded on Control DB by connecting thru SQL Server management Studio. Sample DMLs are also provided for sample data loading.</w:t>
+      </w:r>
+    </w:p>
+    <w:p>
+      <w:pPr>
+        <w:numPr>
+          <w:ilvl w:val="0"/>
+          <w:numId w:val="3"/>
+        </w:numPr>
+        <w:textAlignment w:val="center"/>
+        <w:rPr>
+          <w:rFonts w:eastAsia="Times New Roman"/>
+        </w:rPr>
+      </w:pPr>
+      <w:r>
+        <w:rPr>
+          <w:rFonts w:eastAsia="Times New Roman"/>
+        </w:rPr>
+        <w:t xml:space="preserve">Azure Storage account with folders for storing Source, </w:t>
+      </w:r>
+      <w:proofErr w:type="spellStart"/>
+      <w:r>
+        <w:rPr>
+          <w:rFonts w:eastAsia="Times New Roman"/>
+        </w:rPr>
+        <w:t>ToBeProcessed</w:t>
+      </w:r>
+      <w:proofErr w:type="spellEnd"/>
+      <w:r>
+        <w:rPr>
+          <w:rFonts w:eastAsia="Times New Roman"/>
+        </w:rPr>
+        <w:t xml:space="preserve"> &amp; Archived data files can be created directly from Azure Portal</w:t>
+      </w:r>
+    </w:p>
+    <w:p>
+      <w:pPr>
+        <w:numPr>
+          <w:ilvl w:val="0"/>
+          <w:numId w:val="3"/>
+        </w:numPr>
+        <w:textAlignment w:val="center"/>
+        <w:rPr>
+          <w:rFonts w:eastAsia="Times New Roman"/>
+        </w:rPr>
+      </w:pPr>
+      <w:r>
+        <w:rPr>
+          <w:rFonts w:eastAsia="Times New Roman"/>
+        </w:rPr>
         <w:t>Creating Data Factory:</w:t>
       </w:r>
     </w:p>
     <w:p>
       <w:pPr>
-        <w:ind w:left="540"/>
+        <w:ind w:firstLine="720"/>
         <w:rPr>
           <w:rFonts w:eastAsia="Times New Roman"/>
         </w:rPr>
@@ -730,7 +1446,11 @@
           <w:ilvl w:val="0"/>
           <w:numId w:val="4"/>
         </w:numPr>
-        <w:ind w:left="1080"/>
+        <w:tabs>
+          <w:tab w:val="clear" w:pos="720"/>
+          <w:tab w:val="num" w:pos="1080"/>
+        </w:tabs>
+        <w:ind w:left="1440"/>
         <w:textAlignment w:val="center"/>
         <w:rPr>
           <w:rFonts w:eastAsia="Times New Roman"/>
@@ -749,7 +1469,11 @@
           <w:ilvl w:val="0"/>
           <w:numId w:val="4"/>
         </w:numPr>
-        <w:ind w:left="1080"/>
+        <w:tabs>
+          <w:tab w:val="clear" w:pos="720"/>
+          <w:tab w:val="num" w:pos="1080"/>
+        </w:tabs>
+        <w:ind w:left="1440"/>
         <w:textAlignment w:val="center"/>
         <w:rPr>
           <w:rFonts w:eastAsia="Times New Roman"/>
@@ -784,7 +1508,11 @@
           <w:ilvl w:val="0"/>
           <w:numId w:val="4"/>
         </w:numPr>
-        <w:ind w:left="1080"/>
+        <w:tabs>
+          <w:tab w:val="clear" w:pos="720"/>
+          <w:tab w:val="num" w:pos="1080"/>
+        </w:tabs>
+        <w:ind w:left="1440"/>
         <w:textAlignment w:val="center"/>
         <w:rPr>
           <w:rFonts w:eastAsia="Times New Roman"/>
@@ -794,7 +1522,21 @@
         <w:rPr>
           <w:rFonts w:eastAsia="Times New Roman"/>
         </w:rPr>
-        <w:t>install NuGet packages for Azure Data Factory</w:t>
+        <w:t xml:space="preserve">install </w:t>
+      </w:r>
+      <w:proofErr w:type="spellStart"/>
+      <w:r>
+        <w:rPr>
+          <w:rFonts w:eastAsia="Times New Roman"/>
+        </w:rPr>
+        <w:t>NuGet</w:t>
+      </w:r>
+      <w:proofErr w:type="spellEnd"/>
+      <w:r>
+        <w:rPr>
+          <w:rFonts w:eastAsia="Times New Roman"/>
+        </w:rPr>
+        <w:t xml:space="preserve"> packages for Azure Data Factory</w:t>
       </w:r>
     </w:p>
     <w:p>
@@ -803,7 +1545,11 @@
           <w:ilvl w:val="1"/>
           <w:numId w:val="4"/>
         </w:numPr>
-        <w:ind w:left="1620"/>
+        <w:tabs>
+          <w:tab w:val="clear" w:pos="1440"/>
+          <w:tab w:val="num" w:pos="1800"/>
+        </w:tabs>
+        <w:ind w:left="1980"/>
         <w:textAlignment w:val="center"/>
         <w:rPr>
           <w:rFonts w:eastAsia="Times New Roman"/>
@@ -813,7 +1559,21 @@
         <w:rPr>
           <w:rFonts w:eastAsia="Times New Roman"/>
         </w:rPr>
-        <w:t xml:space="preserve">Click Tools, point to NuGet Package Manager, and click Package Manager Console. </w:t>
+        <w:t xml:space="preserve">Click Tools, point to </w:t>
+      </w:r>
+      <w:proofErr w:type="spellStart"/>
+      <w:r>
+        <w:rPr>
+          <w:rFonts w:eastAsia="Times New Roman"/>
+        </w:rPr>
+        <w:t>NuGet</w:t>
+      </w:r>
+      <w:proofErr w:type="spellEnd"/>
+      <w:r>
+        <w:rPr>
+          <w:rFonts w:eastAsia="Times New Roman"/>
+        </w:rPr>
+        <w:t xml:space="preserve"> Package Manager, and click Package Manager Console. </w:t>
       </w:r>
     </w:p>
     <w:p>
@@ -822,7 +1582,11 @@
           <w:ilvl w:val="1"/>
           <w:numId w:val="4"/>
         </w:numPr>
-        <w:ind w:left="1620"/>
+        <w:tabs>
+          <w:tab w:val="clear" w:pos="1440"/>
+          <w:tab w:val="num" w:pos="1800"/>
+        </w:tabs>
+        <w:ind w:left="1980"/>
         <w:textAlignment w:val="center"/>
         <w:rPr>
           <w:rFonts w:eastAsia="Times New Roman"/>
@@ -832,12 +1596,40 @@
         <w:rPr>
           <w:rFonts w:eastAsia="Times New Roman"/>
         </w:rPr>
-        <w:t>In the Nuget Package Manager Console, download the latest ADF Management nuget.</w:t>
-      </w:r>
-    </w:p>
-    <w:p>
-      <w:pPr>
-        <w:ind w:left="2160"/>
+        <w:t xml:space="preserve">In the </w:t>
+      </w:r>
+      <w:proofErr w:type="spellStart"/>
+      <w:r>
+        <w:rPr>
+          <w:rFonts w:eastAsia="Times New Roman"/>
+        </w:rPr>
+        <w:t>Nuget</w:t>
+      </w:r>
+      <w:proofErr w:type="spellEnd"/>
+      <w:r>
+        <w:rPr>
+          <w:rFonts w:eastAsia="Times New Roman"/>
+        </w:rPr>
+        <w:t xml:space="preserve"> Package Manager Console, download the latest ADF Management </w:t>
+      </w:r>
+      <w:proofErr w:type="spellStart"/>
+      <w:r>
+        <w:rPr>
+          <w:rFonts w:eastAsia="Times New Roman"/>
+        </w:rPr>
+        <w:t>nuget</w:t>
+      </w:r>
+      <w:proofErr w:type="spellEnd"/>
+      <w:r>
+        <w:rPr>
+          <w:rFonts w:eastAsia="Times New Roman"/>
+        </w:rPr>
+        <w:t>.</w:t>
+      </w:r>
+    </w:p>
+    <w:p>
+      <w:pPr>
+        <w:ind w:left="2520"/>
         <w:rPr>
           <w:rFonts w:eastAsia="Times New Roman"/>
           <w:sz w:val="21"/>
@@ -872,18 +1664,10 @@
           <w:szCs w:val="21"/>
           <w:shd w:val="clear" w:color="auto" w:fill="EEEEEE"/>
         </w:rPr>
-        <w:t>Package Microsoft</w:t>
-      </w:r>
-      <w:r>
-        <w:rPr>
-          <w:rFonts w:eastAsia="Times New Roman"/>
-          <w:color w:val="000000"/>
-          <w:sz w:val="21"/>
-          <w:szCs w:val="21"/>
-          <w:shd w:val="clear" w:color="auto" w:fill="EEEEEE"/>
-        </w:rPr>
-        <w:t>.</w:t>
-      </w:r>
+        <w:t xml:space="preserve">Package </w:t>
+      </w:r>
+      <w:proofErr w:type="spellStart"/>
+      <w:proofErr w:type="gramStart"/>
       <w:r>
         <w:rPr>
           <w:rFonts w:eastAsia="Times New Roman"/>
@@ -892,7 +1676,7 @@
           <w:szCs w:val="21"/>
           <w:shd w:val="clear" w:color="auto" w:fill="EEEEEE"/>
         </w:rPr>
-        <w:t>Azure</w:t>
+        <w:t>Microsoft</w:t>
       </w:r>
       <w:r>
         <w:rPr>
@@ -912,7 +1696,7 @@
           <w:szCs w:val="21"/>
           <w:shd w:val="clear" w:color="auto" w:fill="EEEEEE"/>
         </w:rPr>
-        <w:t>Management</w:t>
+        <w:t>Azure</w:t>
       </w:r>
       <w:r>
         <w:rPr>
@@ -932,7 +1716,7 @@
           <w:szCs w:val="21"/>
           <w:shd w:val="clear" w:color="auto" w:fill="EEEEEE"/>
         </w:rPr>
-        <w:t>DataFactories</w:t>
+        <w:t>Management</w:t>
       </w:r>
       <w:r>
         <w:rPr>
@@ -942,7 +1726,7 @@
           <w:szCs w:val="21"/>
           <w:shd w:val="clear" w:color="auto" w:fill="EEEEEE"/>
         </w:rPr>
-        <w:br/>
+        <w:t>.</w:t>
       </w:r>
       <w:r>
         <w:rPr>
@@ -952,8 +1736,10 @@
           <w:szCs w:val="21"/>
           <w:shd w:val="clear" w:color="auto" w:fill="EEEEEE"/>
         </w:rPr>
-        <w:t>Install</w:t>
-      </w:r>
+        <w:t>DataFactories</w:t>
+      </w:r>
+      <w:proofErr w:type="spellEnd"/>
+      <w:proofErr w:type="gramEnd"/>
       <w:r>
         <w:rPr>
           <w:rFonts w:eastAsia="Times New Roman"/>
@@ -962,7 +1748,7 @@
           <w:szCs w:val="21"/>
           <w:shd w:val="clear" w:color="auto" w:fill="EEEEEE"/>
         </w:rPr>
-        <w:t>-</w:t>
+        <w:br/>
       </w:r>
       <w:r>
         <w:rPr>
@@ -972,7 +1758,7 @@
           <w:szCs w:val="21"/>
           <w:shd w:val="clear" w:color="auto" w:fill="EEEEEE"/>
         </w:rPr>
-        <w:t>Package Microsoft</w:t>
+        <w:t>Install</w:t>
       </w:r>
       <w:r>
         <w:rPr>
@@ -982,7 +1768,7 @@
           <w:szCs w:val="21"/>
           <w:shd w:val="clear" w:color="auto" w:fill="EEEEEE"/>
         </w:rPr>
-        <w:t>.</w:t>
+        <w:t>-</w:t>
       </w:r>
       <w:r>
         <w:rPr>
@@ -992,18 +1778,9 @@
           <w:szCs w:val="21"/>
           <w:shd w:val="clear" w:color="auto" w:fill="EEEEEE"/>
         </w:rPr>
-        <w:t>IdentityModel</w:t>
-      </w:r>
-      <w:r>
-        <w:rPr>
-          <w:rFonts w:eastAsia="Times New Roman"/>
-          <w:color w:val="000000"/>
-          <w:sz w:val="21"/>
-          <w:szCs w:val="21"/>
-          <w:shd w:val="clear" w:color="auto" w:fill="EEEEEE"/>
-        </w:rPr>
-        <w:t>.</w:t>
-      </w:r>
+        <w:t xml:space="preserve">Package </w:t>
+      </w:r>
+      <w:proofErr w:type="spellStart"/>
       <w:r>
         <w:rPr>
           <w:rFonts w:eastAsia="Times New Roman"/>
@@ -1012,7 +1789,7 @@
           <w:szCs w:val="21"/>
           <w:shd w:val="clear" w:color="auto" w:fill="EEEEEE"/>
         </w:rPr>
-        <w:t>Clients</w:t>
+        <w:t>Microsoft</w:t>
       </w:r>
       <w:r>
         <w:rPr>
@@ -1032,8 +1809,49 @@
           <w:szCs w:val="21"/>
           <w:shd w:val="clear" w:color="auto" w:fill="EEEEEE"/>
         </w:rPr>
+        <w:t>IdentityModel</w:t>
+      </w:r>
+      <w:r>
+        <w:rPr>
+          <w:rFonts w:eastAsia="Times New Roman"/>
+          <w:color w:val="000000"/>
+          <w:sz w:val="21"/>
+          <w:szCs w:val="21"/>
+          <w:shd w:val="clear" w:color="auto" w:fill="EEEEEE"/>
+        </w:rPr>
+        <w:t>.</w:t>
+      </w:r>
+      <w:r>
+        <w:rPr>
+          <w:rFonts w:eastAsia="Times New Roman"/>
+          <w:color w:val="2B91AF"/>
+          <w:sz w:val="21"/>
+          <w:szCs w:val="21"/>
+          <w:shd w:val="clear" w:color="auto" w:fill="EEEEEE"/>
+        </w:rPr>
+        <w:t>Clients</w:t>
+      </w:r>
+      <w:r>
+        <w:rPr>
+          <w:rFonts w:eastAsia="Times New Roman"/>
+          <w:color w:val="000000"/>
+          <w:sz w:val="21"/>
+          <w:szCs w:val="21"/>
+          <w:shd w:val="clear" w:color="auto" w:fill="EEEEEE"/>
+        </w:rPr>
+        <w:t>.</w:t>
+      </w:r>
+      <w:r>
+        <w:rPr>
+          <w:rFonts w:eastAsia="Times New Roman"/>
+          <w:color w:val="2B91AF"/>
+          <w:sz w:val="21"/>
+          <w:szCs w:val="21"/>
+          <w:shd w:val="clear" w:color="auto" w:fill="EEEEEE"/>
+        </w:rPr>
         <w:t>ActiveDirectory</w:t>
       </w:r>
+      <w:proofErr w:type="spellEnd"/>
     </w:p>
     <w:p>
       <w:pPr>
@@ -1041,7 +1859,11 @@
           <w:ilvl w:val="0"/>
           <w:numId w:val="5"/>
         </w:numPr>
-        <w:ind w:left="1080"/>
+        <w:tabs>
+          <w:tab w:val="clear" w:pos="720"/>
+          <w:tab w:val="num" w:pos="1080"/>
+        </w:tabs>
+        <w:ind w:left="1440"/>
         <w:textAlignment w:val="center"/>
         <w:rPr>
           <w:rFonts w:eastAsia="Times New Roman"/>
@@ -1053,7 +1875,21 @@
           <w:rFonts w:eastAsia="Times New Roman"/>
           <w:color w:val="000000"/>
         </w:rPr>
-        <w:t>(Optional) Download latest Azure Data Factory plugin for Visual Studio 2015 (Tools -&gt; Extensions and Updates -&gt; Online -&gt; Visual Studio Gallery -&gt;Microsoft Azure Data Factory Tools for Visual Studio)</w:t>
+        <w:t>(Optional) Download latest Azure Data Factory plugin</w:t>
+      </w:r>
+      <w:r>
+        <w:rPr>
+          <w:rFonts w:eastAsia="Times New Roman"/>
+          <w:color w:val="000000"/>
+        </w:rPr>
+        <w:t xml:space="preserve"> for Visual Studio 2015 (Tools -&gt;</w:t>
+      </w:r>
+      <w:r>
+        <w:rPr>
+          <w:rFonts w:eastAsia="Times New Roman"/>
+          <w:color w:val="000000"/>
+        </w:rPr>
+        <w:t> Extensions and Updates -&gt; Online -&gt; Visual Studio Gallery -&gt;Microsoft Azure Data Factory Tools for Visual Studio)</w:t>
       </w:r>
     </w:p>
     <w:p>
@@ -1072,7 +1908,82 @@
         <w:rPr>
           <w:rFonts w:eastAsia="Times New Roman"/>
         </w:rPr>
-        <w:t xml:space="preserve">For create new Data Factory or tear down existing factory &amp; Linked Services, use AzureDataFactoryFoundry program </w:t>
+        <w:lastRenderedPageBreak/>
+        <w:t>To</w:t>
+      </w:r>
+      <w:r>
+        <w:rPr>
+          <w:rFonts w:eastAsia="Times New Roman"/>
+        </w:rPr>
+        <w:t xml:space="preserve"> create </w:t>
+      </w:r>
+      <w:r>
+        <w:rPr>
+          <w:rFonts w:eastAsia="Times New Roman"/>
+        </w:rPr>
+        <w:t xml:space="preserve">DR </w:t>
+      </w:r>
+      <w:r>
+        <w:rPr>
+          <w:rFonts w:eastAsia="Times New Roman"/>
+        </w:rPr>
+        <w:t xml:space="preserve">Data Factory or tear down existing factory &amp; </w:t>
+      </w:r>
+      <w:r>
+        <w:rPr>
+          <w:rFonts w:eastAsia="Times New Roman"/>
+        </w:rPr>
+        <w:t xml:space="preserve">define </w:t>
+      </w:r>
+      <w:r>
+        <w:rPr>
+          <w:rFonts w:eastAsia="Times New Roman"/>
+        </w:rPr>
+        <w:t>Linked Services</w:t>
+      </w:r>
+      <w:r>
+        <w:rPr>
+          <w:rFonts w:eastAsia="Times New Roman"/>
+        </w:rPr>
+        <w:t xml:space="preserve"> </w:t>
+      </w:r>
+      <w:r>
+        <w:rPr>
+          <w:rFonts w:eastAsia="Times New Roman"/>
+        </w:rPr>
+        <w:t>(connection managers to data sources</w:t>
+      </w:r>
+      <w:r>
+        <w:rPr>
+          <w:rFonts w:eastAsia="Times New Roman"/>
+        </w:rPr>
+        <w:t>)</w:t>
+      </w:r>
+      <w:r>
+        <w:rPr>
+          <w:rFonts w:eastAsia="Times New Roman"/>
+        </w:rPr>
+        <w:t xml:space="preserve"> for our workflow</w:t>
+      </w:r>
+      <w:r>
+        <w:rPr>
+          <w:rFonts w:eastAsia="Times New Roman"/>
+        </w:rPr>
+        <w:t xml:space="preserve">, use </w:t>
+      </w:r>
+      <w:proofErr w:type="spellStart"/>
+      <w:r>
+        <w:rPr>
+          <w:rFonts w:eastAsia="Times New Roman"/>
+        </w:rPr>
+        <w:t>AzureDataFactoryFoundry</w:t>
+      </w:r>
+      <w:proofErr w:type="spellEnd"/>
+      <w:r>
+        <w:rPr>
+          <w:rFonts w:eastAsia="Times New Roman"/>
+        </w:rPr>
+        <w:t xml:space="preserve"> program </w:t>
       </w:r>
     </w:p>
     <w:p>
@@ -1091,7 +2002,21 @@
         <w:rPr>
           <w:rFonts w:eastAsia="Times New Roman"/>
         </w:rPr>
-        <w:t xml:space="preserve">To create all ADF pipelines required for Dual Load Process- Execute Init, Load Process, and Archive Pipeline programs in </w:t>
+        <w:t xml:space="preserve">To create all ADF pipelines required for Dual Load Process- Execute </w:t>
+      </w:r>
+      <w:proofErr w:type="spellStart"/>
+      <w:r>
+        <w:rPr>
+          <w:rFonts w:eastAsia="Times New Roman"/>
+        </w:rPr>
+        <w:t>Init</w:t>
+      </w:r>
+      <w:proofErr w:type="spellEnd"/>
+      <w:r>
+        <w:rPr>
+          <w:rFonts w:eastAsia="Times New Roman"/>
+        </w:rPr>
+        <w:t xml:space="preserve">, Load Process, and Archive Pipeline programs in </w:t>
       </w:r>
       <w:r>
         <w:rPr>
@@ -1122,7 +2047,56 @@
         <w:rPr>
           <w:rFonts w:eastAsia="Times New Roman"/>
         </w:rPr>
-        <w:t>Further, Scheduling the execution of pipelines based on business requirement can be done by either: (1) modifying pipeline start and end times, or (2) scheduling section of activities, or (3) changing dataset availability section</w:t>
+        <w:t xml:space="preserve">Defining the schedule for the pipelines based on </w:t>
+      </w:r>
+      <w:r>
+        <w:rPr>
+          <w:rFonts w:eastAsia="Times New Roman"/>
+        </w:rPr>
+        <w:t xml:space="preserve">business requirement can be </w:t>
+      </w:r>
+      <w:r>
+        <w:rPr>
+          <w:rFonts w:eastAsia="Times New Roman"/>
+        </w:rPr>
+        <w:t xml:space="preserve">done </w:t>
+      </w:r>
+      <w:r>
+        <w:rPr>
+          <w:rFonts w:eastAsia="Times New Roman"/>
+        </w:rPr>
+        <w:t xml:space="preserve">by either: (1) modifying pipeline start and </w:t>
+      </w:r>
+      <w:r>
+        <w:rPr>
+          <w:rFonts w:eastAsia="Times New Roman"/>
+        </w:rPr>
+        <w:t xml:space="preserve">optional </w:t>
+      </w:r>
+      <w:r>
+        <w:rPr>
+          <w:rFonts w:eastAsia="Times New Roman"/>
+        </w:rPr>
+        <w:t>end times, or (2) scheduling section of activities, or (3) changing dataset availability section</w:t>
+      </w:r>
+    </w:p>
+    <w:p>
+      <w:pPr>
+        <w:numPr>
+          <w:ilvl w:val="0"/>
+          <w:numId w:val="6"/>
+        </w:numPr>
+        <w:ind w:left="540"/>
+        <w:textAlignment w:val="center"/>
+        <w:rPr>
+          <w:rFonts w:eastAsia="Times New Roman"/>
+        </w:rPr>
+      </w:pPr>
+      <w:r>
+        <w:rPr>
+          <w:rFonts w:eastAsia="Times New Roman"/>
+        </w:rPr>
+        <w:t>For brevity, I won’t go into details of Utility programs for ADF login, ADF output monitoring, datasets, activities, and Azure resources outside of the Data Factory. They can be reviewed directly from code base.</w:t>
       </w:r>
     </w:p>
     <w:p>
@@ -1171,7 +2145,23 @@
           <w:rFonts w:eastAsia="Times New Roman"/>
           <w:color w:val="000000"/>
         </w:rPr>
-        <w:t>Here is the link to Github Repository for the solution:</w:t>
+        <w:t xml:space="preserve">Here is the link to </w:t>
+      </w:r>
+      <w:proofErr w:type="spellStart"/>
+      <w:r>
+        <w:rPr>
+          <w:rFonts w:eastAsia="Times New Roman"/>
+          <w:color w:val="000000"/>
+        </w:rPr>
+        <w:t>Github</w:t>
+      </w:r>
+      <w:proofErr w:type="spellEnd"/>
+      <w:r>
+        <w:rPr>
+          <w:rFonts w:eastAsia="Times New Roman"/>
+          <w:color w:val="000000"/>
+        </w:rPr>
+        <w:t xml:space="preserve"> Repository for the solution:</w:t>
       </w:r>
     </w:p>
     <w:p>
@@ -1242,7 +2232,14 @@
           <w:rFonts w:eastAsia="Times New Roman"/>
           <w:color w:val="000000"/>
         </w:rPr>
-        <w:t xml:space="preserve">All the code artifacts for Hybrid DR implementation using Azure and Azure Data Factory .NET SDKs </w:t>
+        <w:t xml:space="preserve">All the code artifacts for Hybrid DR implementation using Azure and Azure Data Factory </w:t>
+      </w:r>
+      <w:r>
+        <w:rPr>
+          <w:rFonts w:eastAsia="Times New Roman"/>
+          <w:color w:val="000000"/>
+        </w:rPr>
+        <w:t>APIs</w:t>
       </w:r>
     </w:p>
     <w:p>
@@ -1316,7 +2313,39 @@
           <w:rFonts w:eastAsia="Times New Roman"/>
           <w:color w:val="000000"/>
         </w:rPr>
-        <w:t xml:space="preserve">The same code can be configured for different Azure subscriptions by modifying the Subscription &amp; Tenant Ids config fields in App.config. </w:t>
+        <w:t xml:space="preserve">The same code can be configured for different Azure subscriptions by modifying the Subscription &amp; Tenant Ids </w:t>
+      </w:r>
+      <w:proofErr w:type="spellStart"/>
+      <w:r>
+        <w:rPr>
+          <w:rFonts w:eastAsia="Times New Roman"/>
+          <w:color w:val="000000"/>
+        </w:rPr>
+        <w:t>config</w:t>
+      </w:r>
+      <w:proofErr w:type="spellEnd"/>
+      <w:r>
+        <w:rPr>
+          <w:rFonts w:eastAsia="Times New Roman"/>
+          <w:color w:val="000000"/>
+        </w:rPr>
+        <w:t xml:space="preserve"> fields in </w:t>
+      </w:r>
+      <w:proofErr w:type="spellStart"/>
+      <w:r>
+        <w:rPr>
+          <w:rFonts w:eastAsia="Times New Roman"/>
+          <w:color w:val="000000"/>
+        </w:rPr>
+        <w:t>App.config</w:t>
+      </w:r>
+      <w:proofErr w:type="spellEnd"/>
+      <w:r>
+        <w:rPr>
+          <w:rFonts w:eastAsia="Times New Roman"/>
+          <w:color w:val="000000"/>
+        </w:rPr>
+        <w:t xml:space="preserve">. </w:t>
       </w:r>
     </w:p>
     <w:p>
@@ -1337,8 +2366,37 @@
           <w:rFonts w:eastAsia="Times New Roman"/>
           <w:color w:val="000000"/>
         </w:rPr>
-        <w:lastRenderedPageBreak/>
-        <w:t xml:space="preserve">The connection strings for Control database and Azure Blob storage account can be modified in DualLoadConfig.cs. </w:t>
+        <w:t xml:space="preserve">The connection strings for Control database and Azure Blob storage account can be modified in </w:t>
+      </w:r>
+      <w:proofErr w:type="spellStart"/>
+      <w:r>
+        <w:rPr>
+          <w:rFonts w:eastAsia="Times New Roman"/>
+          <w:color w:val="000000"/>
+        </w:rPr>
+        <w:t>DualLoadConfig</w:t>
+      </w:r>
+      <w:r>
+        <w:rPr>
+          <w:rFonts w:eastAsia="Times New Roman"/>
+          <w:color w:val="000000"/>
+        </w:rPr>
+        <w:t>s</w:t>
+      </w:r>
+      <w:r>
+        <w:rPr>
+          <w:rFonts w:eastAsia="Times New Roman"/>
+          <w:color w:val="000000"/>
+        </w:rPr>
+        <w:t>.cs</w:t>
+      </w:r>
+      <w:proofErr w:type="spellEnd"/>
+      <w:r>
+        <w:rPr>
+          <w:rFonts w:eastAsia="Times New Roman"/>
+          <w:color w:val="000000"/>
+        </w:rPr>
+        <w:t xml:space="preserve">. </w:t>
       </w:r>
     </w:p>
     <w:p>
@@ -1359,7 +2417,23 @@
           <w:rFonts w:eastAsia="Times New Roman"/>
           <w:color w:val="000000"/>
         </w:rPr>
-        <w:t xml:space="preserve">Data Factory component names, sql tables, or updates to queries can also be </w:t>
+        <w:t xml:space="preserve">Data Factory component names, </w:t>
+      </w:r>
+      <w:proofErr w:type="spellStart"/>
+      <w:r>
+        <w:rPr>
+          <w:rFonts w:eastAsia="Times New Roman"/>
+          <w:color w:val="000000"/>
+        </w:rPr>
+        <w:t>sql</w:t>
+      </w:r>
+      <w:proofErr w:type="spellEnd"/>
+      <w:r>
+        <w:rPr>
+          <w:rFonts w:eastAsia="Times New Roman"/>
+          <w:color w:val="000000"/>
+        </w:rPr>
+        <w:t xml:space="preserve"> tables, or updates to queries can also be </w:t>
       </w:r>
       <w:r>
         <w:rPr>
@@ -1373,7 +2447,37 @@
           <w:rFonts w:eastAsia="Times New Roman"/>
           <w:color w:val="000000"/>
         </w:rPr>
-        <w:t xml:space="preserve"> centrally in DualLoadConfig.cs.</w:t>
+        <w:t xml:space="preserve"> centrally in </w:t>
+      </w:r>
+      <w:proofErr w:type="spellStart"/>
+      <w:r>
+        <w:rPr>
+          <w:rFonts w:eastAsia="Times New Roman"/>
+          <w:color w:val="000000"/>
+        </w:rPr>
+        <w:t>DualLoadConfig</w:t>
+      </w:r>
+      <w:r>
+        <w:rPr>
+          <w:rFonts w:eastAsia="Times New Roman"/>
+          <w:color w:val="000000"/>
+        </w:rPr>
+        <w:t>s</w:t>
+      </w:r>
+      <w:r>
+        <w:rPr>
+          <w:rFonts w:eastAsia="Times New Roman"/>
+          <w:color w:val="000000"/>
+        </w:rPr>
+        <w:t>.cs</w:t>
+      </w:r>
+      <w:proofErr w:type="spellEnd"/>
+      <w:r>
+        <w:rPr>
+          <w:rFonts w:eastAsia="Times New Roman"/>
+          <w:color w:val="000000"/>
+        </w:rPr>
+        <w:t>.</w:t>
       </w:r>
     </w:p>
     <w:p>
@@ -1390,6 +2494,16 @@
     </w:p>
     <w:p>
       <w:pPr>
+        <w:ind w:left="540"/>
+        <w:rPr>
+          <w:rFonts w:eastAsia="Times New Roman"/>
+          <w:color w:val="0000FF"/>
+          <w:u w:val="single"/>
+        </w:rPr>
+      </w:pPr>
+    </w:p>
+    <w:p>
+      <w:pPr>
         <w:pStyle w:val="NormalWeb"/>
         <w:spacing w:before="0" w:beforeAutospacing="0" w:after="0" w:afterAutospacing="0"/>
         <w:rPr>
@@ -1406,215 +2520,55 @@
           <w:sz w:val="32"/>
           <w:szCs w:val="32"/>
         </w:rPr>
-        <w:t>REFERENCES</w:t>
-      </w:r>
-    </w:p>
-    <w:p>
-      <w:pPr>
-        <w:ind w:left="540"/>
-        <w:rPr>
-          <w:rFonts w:ascii="Wingdings" w:eastAsia="Times New Roman" w:hAnsi="Wingdings"/>
-        </w:rPr>
-      </w:pPr>
-      <w:r>
-        <w:rPr>
-          <w:rFonts w:eastAsia="Times New Roman"/>
-          <w:color w:val="000000"/>
-        </w:rPr>
-        <w:t>Design and implementation of DR framework using SSIS by Andy Isley, SA, DIGP</w:t>
-      </w:r>
-      <w:r>
-        <w:rPr>
-          <w:rFonts w:eastAsia="Times New Roman"/>
-          <w:color w:val="000000"/>
-        </w:rPr>
-        <w:t xml:space="preserve"> </w:t>
-      </w:r>
-      <w:r>
-        <w:rPr>
-          <w:rFonts w:ascii="Wingdings" w:eastAsia="Times New Roman" w:hAnsi="Wingdings"/>
-        </w:rPr>
-        <w:t></w:t>
-      </w:r>
-    </w:p>
-    <w:p>
-      <w:pPr>
-        <w:ind w:left="540"/>
-        <w:rPr>
-          <w:rStyle w:val="Hyperlink"/>
-        </w:rPr>
-      </w:pPr>
-      <w:hyperlink r:id="rId9" w:history="1">
-        <w:r>
-          <w:rPr>
-            <w:rStyle w:val="Hyperlink"/>
-          </w:rPr>
-          <w:t>https://github.com/aisley/Hybrid_DR_APS_SQLDW.git</w:t>
-        </w:r>
-      </w:hyperlink>
-    </w:p>
-    <w:p>
-      <w:pPr>
-        <w:ind w:left="540"/>
-        <w:rPr>
-          <w:rStyle w:val="Hyperlink"/>
-        </w:rPr>
-      </w:pPr>
-    </w:p>
-    <w:p>
-      <w:pPr>
-        <w:ind w:left="540"/>
-        <w:rPr>
-          <w:rFonts w:eastAsia="Times New Roman"/>
-        </w:rPr>
-      </w:pPr>
-      <w:r>
-        <w:rPr>
-          <w:rFonts w:eastAsia="Times New Roman"/>
-          <w:color w:val="000000"/>
-        </w:rPr>
-        <w:t xml:space="preserve">ADF SDK </w:t>
-      </w:r>
-      <w:r>
-        <w:rPr>
-          <w:rFonts w:ascii="Wingdings" w:eastAsia="Times New Roman" w:hAnsi="Wingdings"/>
-        </w:rPr>
-        <w:t></w:t>
-      </w:r>
-    </w:p>
-    <w:p>
-      <w:pPr>
-        <w:ind w:left="540"/>
-        <w:rPr>
-          <w:rFonts w:eastAsia="Times New Roman"/>
-        </w:rPr>
-      </w:pPr>
-      <w:hyperlink r:id="rId10" w:history="1">
-        <w:r>
-          <w:rPr>
-            <w:rFonts w:eastAsia="Times New Roman"/>
-            <w:color w:val="0000FF"/>
-            <w:u w:val="single"/>
-          </w:rPr>
-          <w:t>https://msdn.microsoft.com/en-us/library/dn883654.aspx</w:t>
-        </w:r>
-      </w:hyperlink>
-    </w:p>
-    <w:p>
-      <w:pPr>
-        <w:ind w:left="540"/>
-        <w:rPr>
-          <w:rFonts w:eastAsia="Times New Roman"/>
-        </w:rPr>
-      </w:pPr>
-    </w:p>
-    <w:p>
-      <w:pPr>
-        <w:ind w:left="540"/>
-        <w:rPr>
-          <w:rFonts w:ascii="Wingdings" w:eastAsia="Times New Roman" w:hAnsi="Wingdings"/>
-        </w:rPr>
-      </w:pPr>
-      <w:r>
-        <w:rPr>
-          <w:rFonts w:eastAsia="Times New Roman"/>
-        </w:rPr>
-        <w:t>Link for gettin</w:t>
-      </w:r>
-      <w:r>
-        <w:rPr>
-          <w:rFonts w:eastAsia="Times New Roman"/>
-        </w:rPr>
-        <w:t xml:space="preserve">g the ADF SDK as nugget package </w:t>
-      </w:r>
-      <w:r>
-        <w:rPr>
-          <w:rFonts w:ascii="Wingdings" w:eastAsia="Times New Roman" w:hAnsi="Wingdings"/>
-        </w:rPr>
-        <w:t></w:t>
-      </w:r>
-      <w:r>
-        <w:rPr>
-          <w:rFonts w:ascii="Wingdings" w:eastAsia="Times New Roman" w:hAnsi="Wingdings"/>
-        </w:rPr>
-        <w:t></w:t>
-      </w:r>
-    </w:p>
-    <w:p>
-      <w:pPr>
-        <w:ind w:left="540"/>
-        <w:rPr>
-          <w:rFonts w:eastAsia="Times New Roman"/>
-        </w:rPr>
-      </w:pPr>
-      <w:hyperlink r:id="rId11" w:history="1">
-        <w:r>
-          <w:rPr>
-            <w:rFonts w:eastAsia="Times New Roman"/>
-            <w:color w:val="0000FF"/>
-            <w:u w:val="single"/>
-          </w:rPr>
-          <w:t>https://www.nuget.org/packages/Microsoft.Azure.Management.DataFactories/</w:t>
-        </w:r>
-      </w:hyperlink>
-    </w:p>
-    <w:p>
-      <w:pPr>
-        <w:ind w:left="540"/>
-        <w:rPr>
-          <w:rFonts w:eastAsia="Times New Roman"/>
-        </w:rPr>
-      </w:pPr>
-    </w:p>
-    <w:p>
-      <w:pPr>
-        <w:ind w:left="540"/>
-        <w:rPr>
-          <w:rFonts w:eastAsia="Times New Roman"/>
-        </w:rPr>
-      </w:pPr>
-      <w:r>
-        <w:rPr>
-          <w:rFonts w:eastAsia="Times New Roman"/>
-        </w:rPr>
-        <w:t xml:space="preserve">Basic Example for ‘create and update’ of ADF components programmatically </w:t>
-      </w:r>
-      <w:r>
-        <w:rPr>
-          <w:rFonts w:ascii="Wingdings" w:eastAsia="Times New Roman" w:hAnsi="Wingdings"/>
-        </w:rPr>
-        <w:t></w:t>
-      </w:r>
-    </w:p>
-    <w:p>
-      <w:pPr>
-        <w:ind w:left="540"/>
-        <w:rPr>
-          <w:rFonts w:eastAsia="Times New Roman"/>
-          <w:color w:val="0000FF"/>
-          <w:u w:val="single"/>
-        </w:rPr>
-      </w:pPr>
-      <w:hyperlink r:id="rId12" w:history="1">
-        <w:r>
-          <w:rPr>
-            <w:rFonts w:eastAsia="Times New Roman"/>
-            <w:color w:val="0000FF"/>
-            <w:u w:val="single"/>
-          </w:rPr>
-          <w:t>https://azure.microsoft.com/en-us/documentation/articles/data-factory-create-data-factories-programmatically/</w:t>
-        </w:r>
-      </w:hyperlink>
-    </w:p>
-    <w:p>
-      <w:pPr>
-        <w:ind w:left="540"/>
-        <w:rPr>
-          <w:rFonts w:eastAsia="Times New Roman"/>
-          <w:color w:val="0000FF"/>
-          <w:u w:val="single"/>
-        </w:rPr>
-      </w:pPr>
+        <w:t xml:space="preserve">Azure Portal </w:t>
+      </w:r>
+      <w:r>
+        <w:rPr>
+          <w:rFonts w:asciiTheme="majorHAnsi" w:hAnsiTheme="majorHAnsi"/>
+          <w:color w:val="2E74B5" w:themeColor="accent1" w:themeShade="BF"/>
+          <w:sz w:val="32"/>
+          <w:szCs w:val="32"/>
+        </w:rPr>
+        <w:t xml:space="preserve">sample </w:t>
+      </w:r>
+      <w:r>
+        <w:rPr>
+          <w:rFonts w:asciiTheme="majorHAnsi" w:hAnsiTheme="majorHAnsi"/>
+          <w:color w:val="2E74B5" w:themeColor="accent1" w:themeShade="BF"/>
+          <w:sz w:val="32"/>
+          <w:szCs w:val="32"/>
+        </w:rPr>
+        <w:t xml:space="preserve">snapshots for </w:t>
+      </w:r>
+      <w:proofErr w:type="spellStart"/>
+      <w:r>
+        <w:rPr>
+          <w:rFonts w:asciiTheme="majorHAnsi" w:hAnsiTheme="majorHAnsi"/>
+          <w:color w:val="2E74B5" w:themeColor="accent1" w:themeShade="BF"/>
+          <w:sz w:val="32"/>
+          <w:szCs w:val="32"/>
+        </w:rPr>
+        <w:t>H</w:t>
+      </w:r>
+      <w:r>
+        <w:rPr>
+          <w:rFonts w:asciiTheme="majorHAnsi" w:hAnsiTheme="majorHAnsi"/>
+          <w:color w:val="2E74B5" w:themeColor="accent1" w:themeShade="BF"/>
+          <w:sz w:val="32"/>
+          <w:szCs w:val="32"/>
+        </w:rPr>
+        <w:t>ybridDR</w:t>
+      </w:r>
+      <w:proofErr w:type="spellEnd"/>
+      <w:r>
+        <w:rPr>
+          <w:rFonts w:asciiTheme="majorHAnsi" w:hAnsiTheme="majorHAnsi"/>
+          <w:color w:val="2E74B5" w:themeColor="accent1" w:themeShade="BF"/>
+          <w:sz w:val="32"/>
+          <w:szCs w:val="32"/>
+        </w:rPr>
+        <w:t xml:space="preserve"> Data Factory</w:t>
+      </w:r>
     </w:p>
     <w:p>
       <w:pPr>
@@ -1627,27 +2581,110 @@
           <w:szCs w:val="32"/>
         </w:rPr>
       </w:pPr>
-      <w:r>
-        <w:rPr>
-          <w:rFonts w:asciiTheme="majorHAnsi" w:hAnsiTheme="majorHAnsi"/>
-          <w:color w:val="2E74B5" w:themeColor="accent1" w:themeShade="BF"/>
-          <w:sz w:val="32"/>
-          <w:szCs w:val="32"/>
-        </w:rPr>
-        <w:t>Azure Portal snapshots for HybridDR Data Factory (next page)</w:t>
-      </w:r>
     </w:p>
     <w:p>
       <w:pPr>
         <w:pStyle w:val="NormalWeb"/>
         <w:spacing w:before="0" w:beforeAutospacing="0" w:after="0" w:afterAutospacing="0"/>
         <w:rPr>
-          <w:rFonts w:asciiTheme="majorHAnsi" w:hAnsiTheme="majorHAnsi"/>
-          <w:color w:val="2E74B5" w:themeColor="accent1" w:themeShade="BF"/>
-          <w:sz w:val="32"/>
-          <w:szCs w:val="32"/>
-        </w:rPr>
-      </w:pPr>
+          <w:rFonts w:ascii="Calibri" w:eastAsia="Times New Roman" w:hAnsi="Calibri"/>
+          <w:color w:val="000000"/>
+          <w:sz w:val="22"/>
+          <w:szCs w:val="22"/>
+        </w:rPr>
+      </w:pPr>
+      <w:r>
+        <w:rPr>
+          <w:rFonts w:ascii="Calibri" w:eastAsia="Times New Roman" w:hAnsi="Calibri"/>
+          <w:color w:val="000000"/>
+          <w:sz w:val="22"/>
+          <w:szCs w:val="22"/>
+        </w:rPr>
+        <w:t xml:space="preserve">Using the Azure Portal, you can browse the completed Data Factory using the diagram view </w:t>
+      </w:r>
+      <w:bookmarkStart w:id="0" w:name="_GoBack"/>
+      <w:bookmarkEnd w:id="0"/>
+      <w:r>
+        <w:rPr>
+          <w:rFonts w:ascii="Calibri" w:eastAsia="Times New Roman" w:hAnsi="Calibri"/>
+          <w:color w:val="000000"/>
+          <w:sz w:val="22"/>
+          <w:szCs w:val="22"/>
+        </w:rPr>
+        <w:t>to see the final result</w:t>
+      </w:r>
+      <w:r>
+        <w:rPr>
+          <w:rFonts w:ascii="Calibri" w:eastAsia="Times New Roman" w:hAnsi="Calibri"/>
+          <w:color w:val="000000"/>
+          <w:sz w:val="22"/>
+          <w:szCs w:val="22"/>
+        </w:rPr>
+        <w:t xml:space="preserve">. </w:t>
+      </w:r>
+      <w:r>
+        <w:rPr>
+          <w:rFonts w:ascii="Calibri" w:eastAsia="Times New Roman" w:hAnsi="Calibri"/>
+          <w:color w:val="000000"/>
+          <w:sz w:val="22"/>
+          <w:szCs w:val="22"/>
+        </w:rPr>
+        <w:t>Below Sample</w:t>
+      </w:r>
+      <w:r>
+        <w:rPr>
+          <w:rFonts w:ascii="Calibri" w:eastAsia="Times New Roman" w:hAnsi="Calibri"/>
+          <w:color w:val="000000"/>
+          <w:sz w:val="22"/>
+          <w:szCs w:val="22"/>
+        </w:rPr>
+        <w:t>s</w:t>
+      </w:r>
+      <w:r>
+        <w:rPr>
+          <w:rFonts w:ascii="Calibri" w:eastAsia="Times New Roman" w:hAnsi="Calibri"/>
+          <w:color w:val="000000"/>
+          <w:sz w:val="22"/>
+          <w:szCs w:val="22"/>
+        </w:rPr>
+        <w:t xml:space="preserve"> </w:t>
+      </w:r>
+      <w:r>
+        <w:rPr>
+          <w:rFonts w:ascii="Calibri" w:eastAsia="Times New Roman" w:hAnsi="Calibri"/>
+          <w:color w:val="000000"/>
+          <w:sz w:val="22"/>
+          <w:szCs w:val="22"/>
+        </w:rPr>
+        <w:t>are</w:t>
+      </w:r>
+      <w:r>
+        <w:rPr>
+          <w:rFonts w:ascii="Calibri" w:eastAsia="Times New Roman" w:hAnsi="Calibri"/>
+          <w:color w:val="000000"/>
+          <w:sz w:val="22"/>
+          <w:szCs w:val="22"/>
+        </w:rPr>
+        <w:t xml:space="preserve"> based on workflows for loading 2 source data files. </w:t>
+      </w:r>
+      <w:r>
+        <w:rPr>
+          <w:rFonts w:ascii="Calibri" w:eastAsia="Times New Roman" w:hAnsi="Calibri"/>
+          <w:color w:val="000000"/>
+          <w:sz w:val="22"/>
+          <w:szCs w:val="22"/>
+        </w:rPr>
+        <w:t xml:space="preserve"># of </w:t>
+      </w:r>
+      <w:r>
+        <w:rPr>
+          <w:rFonts w:ascii="Calibri" w:eastAsia="Times New Roman" w:hAnsi="Calibri"/>
+          <w:color w:val="000000"/>
+          <w:sz w:val="22"/>
+          <w:szCs w:val="22"/>
+        </w:rPr>
+        <w:t>Pipelines will grow/reduce dynamically based on number of source data files</w:t>
+      </w:r>
     </w:p>
     <w:p>
       <w:pPr>
@@ -1656,10 +2693,23 @@
         <w:rPr>
           <w:rFonts w:asciiTheme="majorHAnsi" w:hAnsiTheme="majorHAnsi"/>
           <w:color w:val="2E74B5" w:themeColor="accent1" w:themeShade="BF"/>
+          <w:sz w:val="32"/>
+          <w:szCs w:val="32"/>
+        </w:rPr>
+      </w:pPr>
+    </w:p>
+    <w:p>
+      <w:pPr>
+        <w:pStyle w:val="NormalWeb"/>
+        <w:spacing w:before="0" w:beforeAutospacing="0" w:after="0" w:afterAutospacing="0"/>
+        <w:rPr>
+          <w:rFonts w:asciiTheme="majorHAnsi" w:hAnsiTheme="majorHAnsi"/>
+          <w:color w:val="2E74B5" w:themeColor="accent1" w:themeShade="BF"/>
           <w:sz w:val="36"/>
           <w:szCs w:val="32"/>
         </w:rPr>
       </w:pPr>
+      <w:proofErr w:type="spellStart"/>
       <w:r>
         <w:rPr>
           <w:rFonts w:asciiTheme="majorHAnsi" w:hAnsiTheme="majorHAnsi"/>
@@ -1668,7 +2718,35 @@
           <w:szCs w:val="32"/>
         </w:rPr>
         <w:lastRenderedPageBreak/>
-        <w:t>HybridDR Data Factory:</w:t>
+        <w:t>HybridDR</w:t>
+      </w:r>
+      <w:proofErr w:type="spellEnd"/>
+      <w:r>
+        <w:rPr>
+          <w:rFonts w:asciiTheme="majorHAnsi" w:hAnsiTheme="majorHAnsi"/>
+          <w:color w:val="2E74B5" w:themeColor="accent1" w:themeShade="BF"/>
+          <w:sz w:val="28"/>
+          <w:szCs w:val="32"/>
+        </w:rPr>
+        <w:t xml:space="preserve"> Data Factory</w:t>
+      </w:r>
+      <w:r>
+        <w:rPr>
+          <w:rFonts w:asciiTheme="majorHAnsi" w:hAnsiTheme="majorHAnsi"/>
+          <w:color w:val="2E74B5" w:themeColor="accent1" w:themeShade="BF"/>
+          <w:sz w:val="28"/>
+          <w:szCs w:val="32"/>
+        </w:rPr>
+        <w:t xml:space="preserve"> Dashboard</w:t>
+      </w:r>
+      <w:r>
+        <w:rPr>
+          <w:rFonts w:asciiTheme="majorHAnsi" w:hAnsiTheme="majorHAnsi"/>
+          <w:color w:val="2E74B5" w:themeColor="accent1" w:themeShade="BF"/>
+          <w:sz w:val="28"/>
+          <w:szCs w:val="32"/>
+        </w:rPr>
+        <w:t>:</w:t>
       </w:r>
       <w:r>
         <w:rPr>
@@ -1680,6 +2758,659 @@
             <wp:extent cx="5943600" cy="5306060"/>
             <wp:effectExtent l="0" t="0" r="0" b="8890"/>
             <wp:docPr id="7" name="Picture 7"/>
+            <wp:cNvGraphicFramePr>
+              <a:graphicFrameLocks xmlns:a="http://schemas.openxmlformats.org/drawingml/2006/main" noChangeAspect="1"/>
+            </wp:cNvGraphicFramePr>
+            <a:graphic xmlns:a="http://schemas.openxmlformats.org/drawingml/2006/main">
+              <a:graphicData uri="http://schemas.openxmlformats.org/drawingml/2006/picture">
+                <pic:pic xmlns:pic="http://schemas.openxmlformats.org/drawingml/2006/picture">
+                  <pic:nvPicPr>
+                    <pic:cNvPr id="1" name=""/>
+                    <pic:cNvPicPr/>
+                  </pic:nvPicPr>
+                  <pic:blipFill>
+                    <a:blip r:embed="rId9"/>
+                    <a:stretch>
+                      <a:fillRect/>
+                    </a:stretch>
+                  </pic:blipFill>
+                  <pic:spPr>
+                    <a:xfrm>
+                      <a:off x="0" y="0"/>
+                      <a:ext cx="5943600" cy="5306060"/>
+                    </a:xfrm>
+                    <a:prstGeom prst="rect">
+                      <a:avLst/>
+                    </a:prstGeom>
+                  </pic:spPr>
+                </pic:pic>
+              </a:graphicData>
+            </a:graphic>
+          </wp:inline>
+        </w:drawing>
+      </w:r>
+    </w:p>
+    <w:p>
+      <w:pPr>
+        <w:pStyle w:val="NormalWeb"/>
+        <w:spacing w:before="0" w:beforeAutospacing="0" w:after="0" w:afterAutospacing="0"/>
+        <w:rPr>
+          <w:rFonts w:asciiTheme="majorHAnsi" w:hAnsiTheme="majorHAnsi"/>
+          <w:color w:val="2E74B5" w:themeColor="accent1" w:themeShade="BF"/>
+          <w:sz w:val="32"/>
+          <w:szCs w:val="32"/>
+        </w:rPr>
+      </w:pPr>
+    </w:p>
+    <w:p>
+      <w:pPr>
+        <w:pStyle w:val="NormalWeb"/>
+        <w:spacing w:before="0" w:beforeAutospacing="0" w:after="0" w:afterAutospacing="0"/>
+        <w:rPr>
+          <w:rFonts w:asciiTheme="majorHAnsi" w:hAnsiTheme="majorHAnsi"/>
+          <w:color w:val="2E74B5" w:themeColor="accent1" w:themeShade="BF"/>
+          <w:sz w:val="28"/>
+          <w:szCs w:val="32"/>
+        </w:rPr>
+      </w:pPr>
+    </w:p>
+    <w:p>
+      <w:pPr>
+        <w:pStyle w:val="NormalWeb"/>
+        <w:spacing w:before="0" w:beforeAutospacing="0" w:after="0" w:afterAutospacing="0"/>
+        <w:rPr>
+          <w:rFonts w:asciiTheme="majorHAnsi" w:hAnsiTheme="majorHAnsi"/>
+          <w:color w:val="2E74B5" w:themeColor="accent1" w:themeShade="BF"/>
+          <w:sz w:val="28"/>
+          <w:szCs w:val="32"/>
+        </w:rPr>
+      </w:pPr>
+    </w:p>
+    <w:p>
+      <w:pPr>
+        <w:pStyle w:val="NormalWeb"/>
+        <w:spacing w:before="0" w:beforeAutospacing="0" w:after="0" w:afterAutospacing="0"/>
+        <w:rPr>
+          <w:rFonts w:asciiTheme="majorHAnsi" w:hAnsiTheme="majorHAnsi"/>
+          <w:color w:val="2E74B5" w:themeColor="accent1" w:themeShade="BF"/>
+          <w:sz w:val="28"/>
+          <w:szCs w:val="32"/>
+        </w:rPr>
+      </w:pPr>
+    </w:p>
+    <w:p>
+      <w:pPr>
+        <w:pStyle w:val="NormalWeb"/>
+        <w:spacing w:before="0" w:beforeAutospacing="0" w:after="0" w:afterAutospacing="0"/>
+        <w:rPr>
+          <w:rFonts w:asciiTheme="majorHAnsi" w:hAnsiTheme="majorHAnsi"/>
+          <w:color w:val="2E74B5" w:themeColor="accent1" w:themeShade="BF"/>
+          <w:sz w:val="28"/>
+          <w:szCs w:val="32"/>
+        </w:rPr>
+      </w:pPr>
+    </w:p>
+    <w:p>
+      <w:pPr>
+        <w:pStyle w:val="NormalWeb"/>
+        <w:spacing w:before="0" w:beforeAutospacing="0" w:after="0" w:afterAutospacing="0"/>
+        <w:rPr>
+          <w:rFonts w:asciiTheme="majorHAnsi" w:hAnsiTheme="majorHAnsi"/>
+          <w:color w:val="2E74B5" w:themeColor="accent1" w:themeShade="BF"/>
+          <w:sz w:val="28"/>
+          <w:szCs w:val="32"/>
+        </w:rPr>
+      </w:pPr>
+    </w:p>
+    <w:p>
+      <w:pPr>
+        <w:pStyle w:val="NormalWeb"/>
+        <w:spacing w:before="0" w:beforeAutospacing="0" w:after="0" w:afterAutospacing="0"/>
+        <w:rPr>
+          <w:rFonts w:asciiTheme="majorHAnsi" w:hAnsiTheme="majorHAnsi"/>
+          <w:color w:val="2E74B5" w:themeColor="accent1" w:themeShade="BF"/>
+          <w:sz w:val="28"/>
+          <w:szCs w:val="32"/>
+        </w:rPr>
+      </w:pPr>
+    </w:p>
+    <w:p>
+      <w:pPr>
+        <w:pStyle w:val="NormalWeb"/>
+        <w:spacing w:before="0" w:beforeAutospacing="0" w:after="0" w:afterAutospacing="0"/>
+        <w:rPr>
+          <w:rFonts w:asciiTheme="majorHAnsi" w:hAnsiTheme="majorHAnsi"/>
+          <w:color w:val="2E74B5" w:themeColor="accent1" w:themeShade="BF"/>
+          <w:sz w:val="28"/>
+          <w:szCs w:val="32"/>
+        </w:rPr>
+      </w:pPr>
+    </w:p>
+    <w:p>
+      <w:pPr>
+        <w:pStyle w:val="NormalWeb"/>
+        <w:spacing w:before="0" w:beforeAutospacing="0" w:after="0" w:afterAutospacing="0"/>
+        <w:rPr>
+          <w:rFonts w:asciiTheme="majorHAnsi" w:hAnsiTheme="majorHAnsi"/>
+          <w:color w:val="2E74B5" w:themeColor="accent1" w:themeShade="BF"/>
+          <w:sz w:val="28"/>
+          <w:szCs w:val="32"/>
+        </w:rPr>
+      </w:pPr>
+    </w:p>
+    <w:p>
+      <w:pPr>
+        <w:pStyle w:val="NormalWeb"/>
+        <w:spacing w:before="0" w:beforeAutospacing="0" w:after="0" w:afterAutospacing="0"/>
+        <w:rPr>
+          <w:rFonts w:asciiTheme="majorHAnsi" w:hAnsiTheme="majorHAnsi"/>
+          <w:color w:val="2E74B5" w:themeColor="accent1" w:themeShade="BF"/>
+          <w:sz w:val="28"/>
+          <w:szCs w:val="32"/>
+        </w:rPr>
+      </w:pPr>
+    </w:p>
+    <w:p>
+      <w:pPr>
+        <w:pStyle w:val="NormalWeb"/>
+        <w:spacing w:before="0" w:beforeAutospacing="0" w:after="0" w:afterAutospacing="0"/>
+        <w:rPr>
+          <w:rFonts w:asciiTheme="majorHAnsi" w:hAnsiTheme="majorHAnsi"/>
+          <w:color w:val="2E74B5" w:themeColor="accent1" w:themeShade="BF"/>
+          <w:sz w:val="28"/>
+          <w:szCs w:val="32"/>
+        </w:rPr>
+      </w:pPr>
+    </w:p>
+    <w:p>
+      <w:pPr>
+        <w:pStyle w:val="NormalWeb"/>
+        <w:spacing w:before="0" w:beforeAutospacing="0" w:after="0" w:afterAutospacing="0"/>
+        <w:rPr>
+          <w:rFonts w:asciiTheme="majorHAnsi" w:hAnsiTheme="majorHAnsi"/>
+          <w:color w:val="2E74B5" w:themeColor="accent1" w:themeShade="BF"/>
+          <w:sz w:val="28"/>
+          <w:szCs w:val="32"/>
+        </w:rPr>
+      </w:pPr>
+    </w:p>
+    <w:p>
+      <w:pPr>
+        <w:pStyle w:val="NormalWeb"/>
+        <w:spacing w:before="0" w:beforeAutospacing="0" w:after="0" w:afterAutospacing="0"/>
+        <w:rPr>
+          <w:noProof/>
+        </w:rPr>
+      </w:pPr>
+      <w:proofErr w:type="spellStart"/>
+      <w:r>
+        <w:rPr>
+          <w:rFonts w:asciiTheme="majorHAnsi" w:hAnsiTheme="majorHAnsi"/>
+          <w:color w:val="2E74B5" w:themeColor="accent1" w:themeShade="BF"/>
+          <w:sz w:val="28"/>
+          <w:szCs w:val="32"/>
+        </w:rPr>
+        <w:lastRenderedPageBreak/>
+        <w:t>HybridDR</w:t>
+      </w:r>
+      <w:proofErr w:type="spellEnd"/>
+      <w:r>
+        <w:rPr>
+          <w:rFonts w:asciiTheme="majorHAnsi" w:hAnsiTheme="majorHAnsi"/>
+          <w:color w:val="2E74B5" w:themeColor="accent1" w:themeShade="BF"/>
+          <w:sz w:val="28"/>
+          <w:szCs w:val="32"/>
+        </w:rPr>
+        <w:t xml:space="preserve"> Data Factory</w:t>
+      </w:r>
+      <w:r>
+        <w:rPr>
+          <w:rFonts w:asciiTheme="majorHAnsi" w:hAnsiTheme="majorHAnsi"/>
+          <w:color w:val="2E74B5" w:themeColor="accent1" w:themeShade="BF"/>
+          <w:sz w:val="28"/>
+          <w:szCs w:val="32"/>
+        </w:rPr>
+        <w:t xml:space="preserve"> (Diagram view)</w:t>
+      </w:r>
+      <w:r>
+        <w:rPr>
+          <w:rFonts w:asciiTheme="majorHAnsi" w:hAnsiTheme="majorHAnsi"/>
+          <w:color w:val="2E74B5" w:themeColor="accent1" w:themeShade="BF"/>
+          <w:sz w:val="28"/>
+          <w:szCs w:val="32"/>
+        </w:rPr>
+        <w:t>:</w:t>
+      </w:r>
+    </w:p>
+    <w:p>
+      <w:pPr>
+        <w:pStyle w:val="NormalWeb"/>
+        <w:spacing w:before="0" w:beforeAutospacing="0" w:after="0" w:afterAutospacing="0"/>
+        <w:rPr>
+          <w:rFonts w:asciiTheme="majorHAnsi" w:hAnsiTheme="majorHAnsi"/>
+          <w:color w:val="2E74B5" w:themeColor="accent1" w:themeShade="BF"/>
+          <w:sz w:val="32"/>
+          <w:szCs w:val="32"/>
+        </w:rPr>
+      </w:pPr>
+      <w:r>
+        <w:rPr>
+          <w:noProof/>
+        </w:rPr>
+        <w:drawing>
+          <wp:inline distT="0" distB="0" distL="0" distR="0" wp14:anchorId="1FA4BEB3" wp14:editId="0E34AB27">
+            <wp:extent cx="5943600" cy="6229985"/>
+            <wp:effectExtent l="0" t="0" r="0" b="0"/>
+            <wp:docPr id="4" name="Picture 4"/>
+            <wp:cNvGraphicFramePr>
+              <a:graphicFrameLocks xmlns:a="http://schemas.openxmlformats.org/drawingml/2006/main" noChangeAspect="1"/>
+            </wp:cNvGraphicFramePr>
+            <a:graphic xmlns:a="http://schemas.openxmlformats.org/drawingml/2006/main">
+              <a:graphicData uri="http://schemas.openxmlformats.org/drawingml/2006/picture">
+                <pic:pic xmlns:pic="http://schemas.openxmlformats.org/drawingml/2006/picture">
+                  <pic:nvPicPr>
+                    <pic:cNvPr id="1" name=""/>
+                    <pic:cNvPicPr/>
+                  </pic:nvPicPr>
+                  <pic:blipFill>
+                    <a:blip r:embed="rId10"/>
+                    <a:stretch>
+                      <a:fillRect/>
+                    </a:stretch>
+                  </pic:blipFill>
+                  <pic:spPr>
+                    <a:xfrm>
+                      <a:off x="0" y="0"/>
+                      <a:ext cx="5943600" cy="6229985"/>
+                    </a:xfrm>
+                    <a:prstGeom prst="rect">
+                      <a:avLst/>
+                    </a:prstGeom>
+                  </pic:spPr>
+                </pic:pic>
+              </a:graphicData>
+            </a:graphic>
+          </wp:inline>
+        </w:drawing>
+      </w:r>
+      <w:r>
+        <w:rPr>
+          <w:rFonts w:asciiTheme="majorHAnsi" w:hAnsiTheme="majorHAnsi"/>
+          <w:color w:val="2E74B5" w:themeColor="accent1" w:themeShade="BF"/>
+          <w:sz w:val="32"/>
+          <w:szCs w:val="32"/>
+        </w:rPr>
+        <w:br/>
+      </w:r>
+    </w:p>
+    <w:p>
+      <w:pPr>
+        <w:pStyle w:val="NormalWeb"/>
+        <w:spacing w:before="0" w:beforeAutospacing="0" w:after="0" w:afterAutospacing="0"/>
+        <w:rPr>
+          <w:rFonts w:asciiTheme="majorHAnsi" w:hAnsiTheme="majorHAnsi"/>
+          <w:color w:val="2E74B5" w:themeColor="accent1" w:themeShade="BF"/>
+          <w:sz w:val="32"/>
+          <w:szCs w:val="32"/>
+        </w:rPr>
+      </w:pPr>
+    </w:p>
+    <w:p>
+      <w:pPr>
+        <w:pStyle w:val="NormalWeb"/>
+        <w:spacing w:before="0" w:beforeAutospacing="0" w:after="0" w:afterAutospacing="0"/>
+        <w:rPr>
+          <w:rFonts w:asciiTheme="majorHAnsi" w:hAnsiTheme="majorHAnsi"/>
+          <w:color w:val="2E74B5" w:themeColor="accent1" w:themeShade="BF"/>
+          <w:sz w:val="32"/>
+          <w:szCs w:val="32"/>
+        </w:rPr>
+      </w:pPr>
+    </w:p>
+    <w:p>
+      <w:pPr>
+        <w:pStyle w:val="NormalWeb"/>
+        <w:spacing w:before="0" w:beforeAutospacing="0" w:after="0" w:afterAutospacing="0"/>
+        <w:rPr>
+          <w:rFonts w:asciiTheme="majorHAnsi" w:hAnsiTheme="majorHAnsi"/>
+          <w:color w:val="2E74B5" w:themeColor="accent1" w:themeShade="BF"/>
+          <w:sz w:val="32"/>
+          <w:szCs w:val="32"/>
+        </w:rPr>
+      </w:pPr>
+    </w:p>
+    <w:p>
+      <w:pPr>
+        <w:pStyle w:val="NormalWeb"/>
+        <w:spacing w:before="0" w:beforeAutospacing="0" w:after="0" w:afterAutospacing="0"/>
+        <w:rPr>
+          <w:rFonts w:asciiTheme="majorHAnsi" w:hAnsiTheme="majorHAnsi"/>
+          <w:color w:val="2E74B5" w:themeColor="accent1" w:themeShade="BF"/>
+          <w:sz w:val="32"/>
+          <w:szCs w:val="32"/>
+        </w:rPr>
+      </w:pPr>
+    </w:p>
+    <w:p>
+      <w:pPr>
+        <w:pStyle w:val="NormalWeb"/>
+        <w:spacing w:before="0" w:beforeAutospacing="0" w:after="0" w:afterAutospacing="0"/>
+        <w:rPr>
+          <w:rFonts w:asciiTheme="majorHAnsi" w:hAnsiTheme="majorHAnsi"/>
+          <w:color w:val="2E74B5" w:themeColor="accent1" w:themeShade="BF"/>
+          <w:sz w:val="32"/>
+          <w:szCs w:val="32"/>
+        </w:rPr>
+      </w:pPr>
+    </w:p>
+    <w:p>
+      <w:pPr>
+        <w:pStyle w:val="NormalWeb"/>
+        <w:spacing w:before="0" w:beforeAutospacing="0" w:after="0" w:afterAutospacing="0"/>
+        <w:rPr>
+          <w:rFonts w:asciiTheme="majorHAnsi" w:hAnsiTheme="majorHAnsi"/>
+          <w:color w:val="2E74B5" w:themeColor="accent1" w:themeShade="BF"/>
+          <w:sz w:val="32"/>
+          <w:szCs w:val="32"/>
+        </w:rPr>
+      </w:pPr>
+    </w:p>
+    <w:p>
+      <w:pPr>
+        <w:pStyle w:val="NormalWeb"/>
+        <w:spacing w:before="0" w:beforeAutospacing="0" w:after="0" w:afterAutospacing="0"/>
+        <w:rPr>
+          <w:rFonts w:asciiTheme="majorHAnsi" w:hAnsiTheme="majorHAnsi"/>
+          <w:color w:val="2E74B5" w:themeColor="accent1" w:themeShade="BF"/>
+          <w:sz w:val="32"/>
+          <w:szCs w:val="32"/>
+        </w:rPr>
+      </w:pPr>
+      <w:proofErr w:type="spellStart"/>
+      <w:r>
+        <w:rPr>
+          <w:rFonts w:asciiTheme="majorHAnsi" w:hAnsiTheme="majorHAnsi"/>
+          <w:color w:val="2E74B5" w:themeColor="accent1" w:themeShade="BF"/>
+          <w:sz w:val="32"/>
+          <w:szCs w:val="32"/>
+        </w:rPr>
+        <w:lastRenderedPageBreak/>
+        <w:t>Init</w:t>
+      </w:r>
+      <w:proofErr w:type="spellEnd"/>
+      <w:r>
+        <w:rPr>
+          <w:rFonts w:asciiTheme="majorHAnsi" w:hAnsiTheme="majorHAnsi"/>
+          <w:color w:val="2E74B5" w:themeColor="accent1" w:themeShade="BF"/>
+          <w:sz w:val="32"/>
+          <w:szCs w:val="32"/>
+        </w:rPr>
+        <w:t xml:space="preserve"> Pipeline:</w:t>
+      </w:r>
+      <w:r>
+        <w:rPr>
+          <w:noProof/>
+        </w:rPr>
+        <w:drawing>
+          <wp:inline distT="0" distB="0" distL="0" distR="0" wp14:anchorId="1596ADA5" wp14:editId="50904871">
+            <wp:extent cx="5943600" cy="2665730"/>
+            <wp:effectExtent l="0" t="0" r="0" b="1270"/>
+            <wp:docPr id="2" name="Picture 2"/>
+            <wp:cNvGraphicFramePr>
+              <a:graphicFrameLocks xmlns:a="http://schemas.openxmlformats.org/drawingml/2006/main" noChangeAspect="1"/>
+            </wp:cNvGraphicFramePr>
+            <a:graphic xmlns:a="http://schemas.openxmlformats.org/drawingml/2006/main">
+              <a:graphicData uri="http://schemas.openxmlformats.org/drawingml/2006/picture">
+                <pic:pic xmlns:pic="http://schemas.openxmlformats.org/drawingml/2006/picture">
+                  <pic:nvPicPr>
+                    <pic:cNvPr id="1" name=""/>
+                    <pic:cNvPicPr/>
+                  </pic:nvPicPr>
+                  <pic:blipFill>
+                    <a:blip r:embed="rId11"/>
+                    <a:stretch>
+                      <a:fillRect/>
+                    </a:stretch>
+                  </pic:blipFill>
+                  <pic:spPr>
+                    <a:xfrm>
+                      <a:off x="0" y="0"/>
+                      <a:ext cx="5943600" cy="2665730"/>
+                    </a:xfrm>
+                    <a:prstGeom prst="rect">
+                      <a:avLst/>
+                    </a:prstGeom>
+                  </pic:spPr>
+                </pic:pic>
+              </a:graphicData>
+            </a:graphic>
+          </wp:inline>
+        </w:drawing>
+      </w:r>
+    </w:p>
+    <w:p>
+      <w:pPr>
+        <w:pStyle w:val="NormalWeb"/>
+        <w:spacing w:before="0" w:beforeAutospacing="0" w:after="0" w:afterAutospacing="0"/>
+        <w:rPr>
+          <w:rFonts w:asciiTheme="majorHAnsi" w:hAnsiTheme="majorHAnsi"/>
+          <w:color w:val="2E74B5" w:themeColor="accent1" w:themeShade="BF"/>
+          <w:sz w:val="32"/>
+          <w:szCs w:val="32"/>
+        </w:rPr>
+      </w:pPr>
+    </w:p>
+    <w:p>
+      <w:pPr>
+        <w:pStyle w:val="NormalWeb"/>
+        <w:spacing w:before="0" w:beforeAutospacing="0" w:after="0" w:afterAutospacing="0"/>
+        <w:rPr>
+          <w:rFonts w:asciiTheme="majorHAnsi" w:hAnsiTheme="majorHAnsi"/>
+          <w:color w:val="2E74B5" w:themeColor="accent1" w:themeShade="BF"/>
+          <w:sz w:val="32"/>
+          <w:szCs w:val="32"/>
+        </w:rPr>
+      </w:pPr>
+    </w:p>
+    <w:p>
+      <w:pPr>
+        <w:pStyle w:val="NormalWeb"/>
+        <w:spacing w:before="0" w:beforeAutospacing="0" w:after="0" w:afterAutospacing="0"/>
+        <w:rPr>
+          <w:rFonts w:asciiTheme="majorHAnsi" w:hAnsiTheme="majorHAnsi"/>
+          <w:color w:val="2E74B5" w:themeColor="accent1" w:themeShade="BF"/>
+          <w:sz w:val="32"/>
+          <w:szCs w:val="32"/>
+        </w:rPr>
+      </w:pPr>
+    </w:p>
+    <w:p>
+      <w:pPr>
+        <w:pStyle w:val="NormalWeb"/>
+        <w:spacing w:before="0" w:beforeAutospacing="0" w:after="0" w:afterAutospacing="0"/>
+        <w:rPr>
+          <w:rFonts w:asciiTheme="majorHAnsi" w:hAnsiTheme="majorHAnsi"/>
+          <w:color w:val="2E74B5" w:themeColor="accent1" w:themeShade="BF"/>
+          <w:sz w:val="32"/>
+          <w:szCs w:val="32"/>
+        </w:rPr>
+      </w:pPr>
+    </w:p>
+    <w:p>
+      <w:pPr>
+        <w:pStyle w:val="NormalWeb"/>
+        <w:spacing w:before="0" w:beforeAutospacing="0" w:after="0" w:afterAutospacing="0"/>
+        <w:rPr>
+          <w:rFonts w:asciiTheme="majorHAnsi" w:hAnsiTheme="majorHAnsi"/>
+          <w:color w:val="2E74B5" w:themeColor="accent1" w:themeShade="BF"/>
+          <w:sz w:val="32"/>
+          <w:szCs w:val="32"/>
+        </w:rPr>
+      </w:pPr>
+      <w:r>
+        <w:rPr>
+          <w:rFonts w:asciiTheme="majorHAnsi" w:hAnsiTheme="majorHAnsi"/>
+          <w:color w:val="2E74B5" w:themeColor="accent1" w:themeShade="BF"/>
+          <w:sz w:val="32"/>
+          <w:szCs w:val="32"/>
+        </w:rPr>
+        <w:t>Load Pipeline:</w:t>
+      </w:r>
+    </w:p>
+    <w:p>
+      <w:pPr>
+        <w:pStyle w:val="NormalWeb"/>
+        <w:spacing w:before="0" w:beforeAutospacing="0" w:after="0" w:afterAutospacing="0"/>
+        <w:rPr>
+          <w:rFonts w:asciiTheme="majorHAnsi" w:hAnsiTheme="majorHAnsi"/>
+          <w:color w:val="2E74B5" w:themeColor="accent1" w:themeShade="BF"/>
+          <w:sz w:val="32"/>
+          <w:szCs w:val="32"/>
+        </w:rPr>
+      </w:pPr>
+      <w:r>
+        <w:rPr>
+          <w:noProof/>
+        </w:rPr>
+        <w:drawing>
+          <wp:inline distT="0" distB="0" distL="0" distR="0" wp14:anchorId="4A37E50D" wp14:editId="5D5B00EF">
+            <wp:extent cx="5943600" cy="2751455"/>
+            <wp:effectExtent l="0" t="0" r="0" b="0"/>
+            <wp:docPr id="5" name="Picture 5"/>
+            <wp:cNvGraphicFramePr>
+              <a:graphicFrameLocks xmlns:a="http://schemas.openxmlformats.org/drawingml/2006/main" noChangeAspect="1"/>
+            </wp:cNvGraphicFramePr>
+            <a:graphic xmlns:a="http://schemas.openxmlformats.org/drawingml/2006/main">
+              <a:graphicData uri="http://schemas.openxmlformats.org/drawingml/2006/picture">
+                <pic:pic xmlns:pic="http://schemas.openxmlformats.org/drawingml/2006/picture">
+                  <pic:nvPicPr>
+                    <pic:cNvPr id="1" name=""/>
+                    <pic:cNvPicPr/>
+                  </pic:nvPicPr>
+                  <pic:blipFill>
+                    <a:blip r:embed="rId12"/>
+                    <a:stretch>
+                      <a:fillRect/>
+                    </a:stretch>
+                  </pic:blipFill>
+                  <pic:spPr>
+                    <a:xfrm>
+                      <a:off x="0" y="0"/>
+                      <a:ext cx="5943600" cy="2751455"/>
+                    </a:xfrm>
+                    <a:prstGeom prst="rect">
+                      <a:avLst/>
+                    </a:prstGeom>
+                  </pic:spPr>
+                </pic:pic>
+              </a:graphicData>
+            </a:graphic>
+          </wp:inline>
+        </w:drawing>
+      </w:r>
+    </w:p>
+    <w:p>
+      <w:pPr>
+        <w:pStyle w:val="NormalWeb"/>
+        <w:spacing w:before="0" w:beforeAutospacing="0" w:after="0" w:afterAutospacing="0"/>
+        <w:rPr>
+          <w:rFonts w:asciiTheme="majorHAnsi" w:hAnsiTheme="majorHAnsi"/>
+          <w:color w:val="2E74B5" w:themeColor="accent1" w:themeShade="BF"/>
+          <w:sz w:val="32"/>
+          <w:szCs w:val="32"/>
+        </w:rPr>
+      </w:pPr>
+    </w:p>
+    <w:p>
+      <w:pPr>
+        <w:pStyle w:val="NormalWeb"/>
+        <w:spacing w:before="0" w:beforeAutospacing="0" w:after="0" w:afterAutospacing="0"/>
+        <w:rPr>
+          <w:rFonts w:asciiTheme="majorHAnsi" w:hAnsiTheme="majorHAnsi"/>
+          <w:color w:val="2E74B5" w:themeColor="accent1" w:themeShade="BF"/>
+          <w:sz w:val="32"/>
+          <w:szCs w:val="32"/>
+        </w:rPr>
+      </w:pPr>
+    </w:p>
+    <w:p>
+      <w:pPr>
+        <w:pStyle w:val="NormalWeb"/>
+        <w:spacing w:before="0" w:beforeAutospacing="0" w:after="0" w:afterAutospacing="0"/>
+        <w:rPr>
+          <w:rFonts w:asciiTheme="majorHAnsi" w:hAnsiTheme="majorHAnsi"/>
+          <w:color w:val="2E74B5" w:themeColor="accent1" w:themeShade="BF"/>
+          <w:sz w:val="32"/>
+          <w:szCs w:val="32"/>
+        </w:rPr>
+      </w:pPr>
+    </w:p>
+    <w:p>
+      <w:pPr>
+        <w:pStyle w:val="NormalWeb"/>
+        <w:spacing w:before="0" w:beforeAutospacing="0" w:after="0" w:afterAutospacing="0"/>
+        <w:rPr>
+          <w:rFonts w:asciiTheme="majorHAnsi" w:hAnsiTheme="majorHAnsi"/>
+          <w:color w:val="2E74B5" w:themeColor="accent1" w:themeShade="BF"/>
+          <w:sz w:val="32"/>
+          <w:szCs w:val="32"/>
+        </w:rPr>
+      </w:pPr>
+    </w:p>
+    <w:p>
+      <w:pPr>
+        <w:pStyle w:val="NormalWeb"/>
+        <w:spacing w:before="0" w:beforeAutospacing="0" w:after="0" w:afterAutospacing="0"/>
+        <w:rPr>
+          <w:rFonts w:asciiTheme="majorHAnsi" w:hAnsiTheme="majorHAnsi"/>
+          <w:color w:val="2E74B5" w:themeColor="accent1" w:themeShade="BF"/>
+          <w:sz w:val="32"/>
+          <w:szCs w:val="32"/>
+        </w:rPr>
+      </w:pPr>
+    </w:p>
+    <w:p>
+      <w:pPr>
+        <w:pStyle w:val="NormalWeb"/>
+        <w:spacing w:before="0" w:beforeAutospacing="0" w:after="0" w:afterAutospacing="0"/>
+        <w:rPr>
+          <w:rFonts w:asciiTheme="majorHAnsi" w:hAnsiTheme="majorHAnsi"/>
+          <w:color w:val="2E74B5" w:themeColor="accent1" w:themeShade="BF"/>
+          <w:sz w:val="32"/>
+          <w:szCs w:val="32"/>
+        </w:rPr>
+      </w:pPr>
+      <w:r>
+        <w:rPr>
+          <w:rFonts w:asciiTheme="majorHAnsi" w:hAnsiTheme="majorHAnsi"/>
+          <w:color w:val="2E74B5" w:themeColor="accent1" w:themeShade="BF"/>
+          <w:sz w:val="32"/>
+          <w:szCs w:val="32"/>
+        </w:rPr>
+        <w:lastRenderedPageBreak/>
+        <w:t>Archive Pipeline:</w:t>
+      </w:r>
+    </w:p>
+    <w:p>
+      <w:pPr>
+        <w:pStyle w:val="NormalWeb"/>
+        <w:spacing w:before="0" w:beforeAutospacing="0" w:after="0" w:afterAutospacing="0"/>
+        <w:rPr>
+          <w:rFonts w:asciiTheme="majorHAnsi" w:hAnsiTheme="majorHAnsi"/>
+          <w:color w:val="2E74B5" w:themeColor="accent1" w:themeShade="BF"/>
+          <w:sz w:val="32"/>
+          <w:szCs w:val="32"/>
+        </w:rPr>
+      </w:pPr>
+      <w:r>
+        <w:rPr>
+          <w:noProof/>
+        </w:rPr>
+        <w:drawing>
+          <wp:inline distT="0" distB="0" distL="0" distR="0" wp14:anchorId="073FA92B" wp14:editId="30499004">
+            <wp:extent cx="5943600" cy="2470150"/>
+            <wp:effectExtent l="0" t="0" r="0" b="6350"/>
+            <wp:docPr id="6" name="Picture 6"/>
             <wp:cNvGraphicFramePr>
               <a:graphicFrameLocks xmlns:a="http://schemas.openxmlformats.org/drawingml/2006/main" noChangeAspect="1"/>
             </wp:cNvGraphicFramePr>
@@ -1699,637 +3430,6 @@
                   <pic:spPr>
                     <a:xfrm>
                       <a:off x="0" y="0"/>
-                      <a:ext cx="5943600" cy="5306060"/>
-                    </a:xfrm>
-                    <a:prstGeom prst="rect">
-                      <a:avLst/>
-                    </a:prstGeom>
-                  </pic:spPr>
-                </pic:pic>
-              </a:graphicData>
-            </a:graphic>
-          </wp:inline>
-        </w:drawing>
-      </w:r>
-    </w:p>
-    <w:p>
-      <w:pPr>
-        <w:pStyle w:val="NormalWeb"/>
-        <w:spacing w:before="0" w:beforeAutospacing="0" w:after="0" w:afterAutospacing="0"/>
-        <w:rPr>
-          <w:rFonts w:asciiTheme="majorHAnsi" w:hAnsiTheme="majorHAnsi"/>
-          <w:color w:val="2E74B5" w:themeColor="accent1" w:themeShade="BF"/>
-          <w:sz w:val="32"/>
-          <w:szCs w:val="32"/>
-        </w:rPr>
-      </w:pPr>
-    </w:p>
-    <w:p>
-      <w:pPr>
-        <w:pStyle w:val="NormalWeb"/>
-        <w:spacing w:before="0" w:beforeAutospacing="0" w:after="0" w:afterAutospacing="0"/>
-        <w:rPr>
-          <w:rFonts w:asciiTheme="majorHAnsi" w:hAnsiTheme="majorHAnsi"/>
-          <w:color w:val="2E74B5" w:themeColor="accent1" w:themeShade="BF"/>
-          <w:sz w:val="28"/>
-          <w:szCs w:val="32"/>
-        </w:rPr>
-      </w:pPr>
-    </w:p>
-    <w:p>
-      <w:pPr>
-        <w:pStyle w:val="NormalWeb"/>
-        <w:spacing w:before="0" w:beforeAutospacing="0" w:after="0" w:afterAutospacing="0"/>
-        <w:rPr>
-          <w:rFonts w:asciiTheme="majorHAnsi" w:hAnsiTheme="majorHAnsi"/>
-          <w:color w:val="2E74B5" w:themeColor="accent1" w:themeShade="BF"/>
-          <w:sz w:val="28"/>
-          <w:szCs w:val="32"/>
-        </w:rPr>
-      </w:pPr>
-    </w:p>
-    <w:p>
-      <w:pPr>
-        <w:pStyle w:val="NormalWeb"/>
-        <w:spacing w:before="0" w:beforeAutospacing="0" w:after="0" w:afterAutospacing="0"/>
-        <w:rPr>
-          <w:rFonts w:asciiTheme="majorHAnsi" w:hAnsiTheme="majorHAnsi"/>
-          <w:color w:val="2E74B5" w:themeColor="accent1" w:themeShade="BF"/>
-          <w:sz w:val="28"/>
-          <w:szCs w:val="32"/>
-        </w:rPr>
-      </w:pPr>
-    </w:p>
-    <w:p>
-      <w:pPr>
-        <w:pStyle w:val="NormalWeb"/>
-        <w:spacing w:before="0" w:beforeAutospacing="0" w:after="0" w:afterAutospacing="0"/>
-        <w:rPr>
-          <w:rFonts w:asciiTheme="majorHAnsi" w:hAnsiTheme="majorHAnsi"/>
-          <w:color w:val="2E74B5" w:themeColor="accent1" w:themeShade="BF"/>
-          <w:sz w:val="28"/>
-          <w:szCs w:val="32"/>
-        </w:rPr>
-      </w:pPr>
-    </w:p>
-    <w:p>
-      <w:pPr>
-        <w:pStyle w:val="NormalWeb"/>
-        <w:spacing w:before="0" w:beforeAutospacing="0" w:after="0" w:afterAutospacing="0"/>
-        <w:rPr>
-          <w:rFonts w:asciiTheme="majorHAnsi" w:hAnsiTheme="majorHAnsi"/>
-          <w:color w:val="2E74B5" w:themeColor="accent1" w:themeShade="BF"/>
-          <w:sz w:val="28"/>
-          <w:szCs w:val="32"/>
-        </w:rPr>
-      </w:pPr>
-    </w:p>
-    <w:p>
-      <w:pPr>
-        <w:pStyle w:val="NormalWeb"/>
-        <w:spacing w:before="0" w:beforeAutospacing="0" w:after="0" w:afterAutospacing="0"/>
-        <w:rPr>
-          <w:rFonts w:asciiTheme="majorHAnsi" w:hAnsiTheme="majorHAnsi"/>
-          <w:color w:val="2E74B5" w:themeColor="accent1" w:themeShade="BF"/>
-          <w:sz w:val="28"/>
-          <w:szCs w:val="32"/>
-        </w:rPr>
-      </w:pPr>
-    </w:p>
-    <w:p>
-      <w:pPr>
-        <w:pStyle w:val="NormalWeb"/>
-        <w:spacing w:before="0" w:beforeAutospacing="0" w:after="0" w:afterAutospacing="0"/>
-        <w:rPr>
-          <w:rFonts w:asciiTheme="majorHAnsi" w:hAnsiTheme="majorHAnsi"/>
-          <w:color w:val="2E74B5" w:themeColor="accent1" w:themeShade="BF"/>
-          <w:sz w:val="28"/>
-          <w:szCs w:val="32"/>
-        </w:rPr>
-      </w:pPr>
-    </w:p>
-    <w:p>
-      <w:pPr>
-        <w:pStyle w:val="NormalWeb"/>
-        <w:spacing w:before="0" w:beforeAutospacing="0" w:after="0" w:afterAutospacing="0"/>
-        <w:rPr>
-          <w:rFonts w:asciiTheme="majorHAnsi" w:hAnsiTheme="majorHAnsi"/>
-          <w:color w:val="2E74B5" w:themeColor="accent1" w:themeShade="BF"/>
-          <w:sz w:val="28"/>
-          <w:szCs w:val="32"/>
-        </w:rPr>
-      </w:pPr>
-    </w:p>
-    <w:p>
-      <w:pPr>
-        <w:pStyle w:val="NormalWeb"/>
-        <w:spacing w:before="0" w:beforeAutospacing="0" w:after="0" w:afterAutospacing="0"/>
-        <w:rPr>
-          <w:rFonts w:asciiTheme="majorHAnsi" w:hAnsiTheme="majorHAnsi"/>
-          <w:color w:val="2E74B5" w:themeColor="accent1" w:themeShade="BF"/>
-          <w:sz w:val="28"/>
-          <w:szCs w:val="32"/>
-        </w:rPr>
-      </w:pPr>
-    </w:p>
-    <w:p>
-      <w:pPr>
-        <w:pStyle w:val="NormalWeb"/>
-        <w:spacing w:before="0" w:beforeAutospacing="0" w:after="0" w:afterAutospacing="0"/>
-        <w:rPr>
-          <w:rFonts w:asciiTheme="majorHAnsi" w:hAnsiTheme="majorHAnsi"/>
-          <w:color w:val="2E74B5" w:themeColor="accent1" w:themeShade="BF"/>
-          <w:sz w:val="28"/>
-          <w:szCs w:val="32"/>
-        </w:rPr>
-      </w:pPr>
-    </w:p>
-    <w:p>
-      <w:pPr>
-        <w:pStyle w:val="NormalWeb"/>
-        <w:spacing w:before="0" w:beforeAutospacing="0" w:after="0" w:afterAutospacing="0"/>
-        <w:rPr>
-          <w:rFonts w:asciiTheme="majorHAnsi" w:hAnsiTheme="majorHAnsi"/>
-          <w:color w:val="2E74B5" w:themeColor="accent1" w:themeShade="BF"/>
-          <w:sz w:val="28"/>
-          <w:szCs w:val="32"/>
-        </w:rPr>
-      </w:pPr>
-    </w:p>
-    <w:p>
-      <w:pPr>
-        <w:pStyle w:val="NormalWeb"/>
-        <w:spacing w:before="0" w:beforeAutospacing="0" w:after="0" w:afterAutospacing="0"/>
-        <w:rPr>
-          <w:noProof/>
-        </w:rPr>
-      </w:pPr>
-      <w:r>
-        <w:rPr>
-          <w:rFonts w:asciiTheme="majorHAnsi" w:hAnsiTheme="majorHAnsi"/>
-          <w:color w:val="2E74B5" w:themeColor="accent1" w:themeShade="BF"/>
-          <w:sz w:val="28"/>
-          <w:szCs w:val="32"/>
-        </w:rPr>
-        <w:lastRenderedPageBreak/>
-        <w:t>HybridDR Data Factory</w:t>
-      </w:r>
-      <w:r>
-        <w:rPr>
-          <w:rFonts w:asciiTheme="majorHAnsi" w:hAnsiTheme="majorHAnsi"/>
-          <w:color w:val="2E74B5" w:themeColor="accent1" w:themeShade="BF"/>
-          <w:sz w:val="28"/>
-          <w:szCs w:val="32"/>
-        </w:rPr>
-        <w:t xml:space="preserve"> (Diagram view)</w:t>
-      </w:r>
-      <w:r>
-        <w:rPr>
-          <w:rFonts w:asciiTheme="majorHAnsi" w:hAnsiTheme="majorHAnsi"/>
-          <w:color w:val="2E74B5" w:themeColor="accent1" w:themeShade="BF"/>
-          <w:sz w:val="28"/>
-          <w:szCs w:val="32"/>
-        </w:rPr>
-        <w:t>:</w:t>
-      </w:r>
-    </w:p>
-    <w:p>
-      <w:pPr>
-        <w:pStyle w:val="NormalWeb"/>
-        <w:spacing w:before="0" w:beforeAutospacing="0" w:after="0" w:afterAutospacing="0"/>
-        <w:rPr>
-          <w:rFonts w:asciiTheme="majorHAnsi" w:hAnsiTheme="majorHAnsi"/>
-          <w:color w:val="2E74B5" w:themeColor="accent1" w:themeShade="BF"/>
-          <w:sz w:val="32"/>
-          <w:szCs w:val="32"/>
-        </w:rPr>
-      </w:pPr>
-      <w:r>
-        <w:rPr>
-          <w:noProof/>
-        </w:rPr>
-        <w:drawing>
-          <wp:inline distT="0" distB="0" distL="0" distR="0" wp14:anchorId="1FA4BEB3" wp14:editId="0E34AB27">
-            <wp:extent cx="5943600" cy="6229985"/>
-            <wp:effectExtent l="0" t="0" r="0" b="0"/>
-            <wp:docPr id="4" name="Picture 4"/>
-            <wp:cNvGraphicFramePr>
-              <a:graphicFrameLocks xmlns:a="http://schemas.openxmlformats.org/drawingml/2006/main" noChangeAspect="1"/>
-            </wp:cNvGraphicFramePr>
-            <a:graphic xmlns:a="http://schemas.openxmlformats.org/drawingml/2006/main">
-              <a:graphicData uri="http://schemas.openxmlformats.org/drawingml/2006/picture">
-                <pic:pic xmlns:pic="http://schemas.openxmlformats.org/drawingml/2006/picture">
-                  <pic:nvPicPr>
-                    <pic:cNvPr id="1" name=""/>
-                    <pic:cNvPicPr/>
-                  </pic:nvPicPr>
-                  <pic:blipFill>
-                    <a:blip r:embed="rId14"/>
-                    <a:stretch>
-                      <a:fillRect/>
-                    </a:stretch>
-                  </pic:blipFill>
-                  <pic:spPr>
-                    <a:xfrm>
-                      <a:off x="0" y="0"/>
-                      <a:ext cx="5943600" cy="6229985"/>
-                    </a:xfrm>
-                    <a:prstGeom prst="rect">
-                      <a:avLst/>
-                    </a:prstGeom>
-                  </pic:spPr>
-                </pic:pic>
-              </a:graphicData>
-            </a:graphic>
-          </wp:inline>
-        </w:drawing>
-      </w:r>
-      <w:r>
-        <w:rPr>
-          <w:rFonts w:asciiTheme="majorHAnsi" w:hAnsiTheme="majorHAnsi"/>
-          <w:color w:val="2E74B5" w:themeColor="accent1" w:themeShade="BF"/>
-          <w:sz w:val="32"/>
-          <w:szCs w:val="32"/>
-        </w:rPr>
-        <w:br/>
-      </w:r>
-    </w:p>
-    <w:p>
-      <w:pPr>
-        <w:pStyle w:val="NormalWeb"/>
-        <w:spacing w:before="0" w:beforeAutospacing="0" w:after="0" w:afterAutospacing="0"/>
-        <w:rPr>
-          <w:rFonts w:asciiTheme="majorHAnsi" w:hAnsiTheme="majorHAnsi"/>
-          <w:color w:val="2E74B5" w:themeColor="accent1" w:themeShade="BF"/>
-          <w:sz w:val="32"/>
-          <w:szCs w:val="32"/>
-        </w:rPr>
-      </w:pPr>
-    </w:p>
-    <w:p>
-      <w:pPr>
-        <w:pStyle w:val="NormalWeb"/>
-        <w:spacing w:before="0" w:beforeAutospacing="0" w:after="0" w:afterAutospacing="0"/>
-        <w:rPr>
-          <w:rFonts w:asciiTheme="majorHAnsi" w:hAnsiTheme="majorHAnsi"/>
-          <w:color w:val="2E74B5" w:themeColor="accent1" w:themeShade="BF"/>
-          <w:sz w:val="32"/>
-          <w:szCs w:val="32"/>
-        </w:rPr>
-      </w:pPr>
-    </w:p>
-    <w:p>
-      <w:pPr>
-        <w:pStyle w:val="NormalWeb"/>
-        <w:spacing w:before="0" w:beforeAutospacing="0" w:after="0" w:afterAutospacing="0"/>
-        <w:rPr>
-          <w:rFonts w:asciiTheme="majorHAnsi" w:hAnsiTheme="majorHAnsi"/>
-          <w:color w:val="2E74B5" w:themeColor="accent1" w:themeShade="BF"/>
-          <w:sz w:val="32"/>
-          <w:szCs w:val="32"/>
-        </w:rPr>
-      </w:pPr>
-    </w:p>
-    <w:p>
-      <w:pPr>
-        <w:pStyle w:val="NormalWeb"/>
-        <w:spacing w:before="0" w:beforeAutospacing="0" w:after="0" w:afterAutospacing="0"/>
-        <w:rPr>
-          <w:rFonts w:asciiTheme="majorHAnsi" w:hAnsiTheme="majorHAnsi"/>
-          <w:color w:val="2E74B5" w:themeColor="accent1" w:themeShade="BF"/>
-          <w:sz w:val="32"/>
-          <w:szCs w:val="32"/>
-        </w:rPr>
-      </w:pPr>
-    </w:p>
-    <w:p>
-      <w:pPr>
-        <w:pStyle w:val="NormalWeb"/>
-        <w:spacing w:before="0" w:beforeAutospacing="0" w:after="0" w:afterAutospacing="0"/>
-        <w:rPr>
-          <w:rFonts w:asciiTheme="majorHAnsi" w:hAnsiTheme="majorHAnsi"/>
-          <w:color w:val="2E74B5" w:themeColor="accent1" w:themeShade="BF"/>
-          <w:sz w:val="32"/>
-          <w:szCs w:val="32"/>
-        </w:rPr>
-      </w:pPr>
-    </w:p>
-    <w:p>
-      <w:pPr>
-        <w:pStyle w:val="NormalWeb"/>
-        <w:spacing w:before="0" w:beforeAutospacing="0" w:after="0" w:afterAutospacing="0"/>
-        <w:rPr>
-          <w:rFonts w:asciiTheme="majorHAnsi" w:hAnsiTheme="majorHAnsi"/>
-          <w:color w:val="2E74B5" w:themeColor="accent1" w:themeShade="BF"/>
-          <w:sz w:val="32"/>
-          <w:szCs w:val="32"/>
-        </w:rPr>
-      </w:pPr>
-    </w:p>
-    <w:p>
-      <w:pPr>
-        <w:pStyle w:val="NormalWeb"/>
-        <w:spacing w:before="0" w:beforeAutospacing="0" w:after="0" w:afterAutospacing="0"/>
-        <w:rPr>
-          <w:rFonts w:asciiTheme="majorHAnsi" w:hAnsiTheme="majorHAnsi"/>
-          <w:color w:val="2E74B5" w:themeColor="accent1" w:themeShade="BF"/>
-          <w:sz w:val="32"/>
-          <w:szCs w:val="32"/>
-        </w:rPr>
-      </w:pPr>
-      <w:r>
-        <w:rPr>
-          <w:rFonts w:asciiTheme="majorHAnsi" w:hAnsiTheme="majorHAnsi"/>
-          <w:color w:val="2E74B5" w:themeColor="accent1" w:themeShade="BF"/>
-          <w:sz w:val="32"/>
-          <w:szCs w:val="32"/>
-        </w:rPr>
-        <w:lastRenderedPageBreak/>
-        <w:t>Init Pipeline:</w:t>
-      </w:r>
-      <w:r>
-        <w:rPr>
-          <w:noProof/>
-        </w:rPr>
-        <w:drawing>
-          <wp:inline distT="0" distB="0" distL="0" distR="0" wp14:anchorId="1596ADA5" wp14:editId="50904871">
-            <wp:extent cx="5943600" cy="2665730"/>
-            <wp:effectExtent l="0" t="0" r="0" b="1270"/>
-            <wp:docPr id="2" name="Picture 2"/>
-            <wp:cNvGraphicFramePr>
-              <a:graphicFrameLocks xmlns:a="http://schemas.openxmlformats.org/drawingml/2006/main" noChangeAspect="1"/>
-            </wp:cNvGraphicFramePr>
-            <a:graphic xmlns:a="http://schemas.openxmlformats.org/drawingml/2006/main">
-              <a:graphicData uri="http://schemas.openxmlformats.org/drawingml/2006/picture">
-                <pic:pic xmlns:pic="http://schemas.openxmlformats.org/drawingml/2006/picture">
-                  <pic:nvPicPr>
-                    <pic:cNvPr id="1" name=""/>
-                    <pic:cNvPicPr/>
-                  </pic:nvPicPr>
-                  <pic:blipFill>
-                    <a:blip r:embed="rId15"/>
-                    <a:stretch>
-                      <a:fillRect/>
-                    </a:stretch>
-                  </pic:blipFill>
-                  <pic:spPr>
-                    <a:xfrm>
-                      <a:off x="0" y="0"/>
-                      <a:ext cx="5943600" cy="2665730"/>
-                    </a:xfrm>
-                    <a:prstGeom prst="rect">
-                      <a:avLst/>
-                    </a:prstGeom>
-                  </pic:spPr>
-                </pic:pic>
-              </a:graphicData>
-            </a:graphic>
-          </wp:inline>
-        </w:drawing>
-      </w:r>
-    </w:p>
-    <w:p>
-      <w:pPr>
-        <w:pStyle w:val="NormalWeb"/>
-        <w:spacing w:before="0" w:beforeAutospacing="0" w:after="0" w:afterAutospacing="0"/>
-        <w:rPr>
-          <w:rFonts w:asciiTheme="majorHAnsi" w:hAnsiTheme="majorHAnsi"/>
-          <w:color w:val="2E74B5" w:themeColor="accent1" w:themeShade="BF"/>
-          <w:sz w:val="32"/>
-          <w:szCs w:val="32"/>
-        </w:rPr>
-      </w:pPr>
-    </w:p>
-    <w:p>
-      <w:pPr>
-        <w:pStyle w:val="NormalWeb"/>
-        <w:spacing w:before="0" w:beforeAutospacing="0" w:after="0" w:afterAutospacing="0"/>
-        <w:rPr>
-          <w:rFonts w:asciiTheme="majorHAnsi" w:hAnsiTheme="majorHAnsi"/>
-          <w:color w:val="2E74B5" w:themeColor="accent1" w:themeShade="BF"/>
-          <w:sz w:val="32"/>
-          <w:szCs w:val="32"/>
-        </w:rPr>
-      </w:pPr>
-    </w:p>
-    <w:p>
-      <w:pPr>
-        <w:pStyle w:val="NormalWeb"/>
-        <w:spacing w:before="0" w:beforeAutospacing="0" w:after="0" w:afterAutospacing="0"/>
-        <w:rPr>
-          <w:rFonts w:asciiTheme="majorHAnsi" w:hAnsiTheme="majorHAnsi"/>
-          <w:color w:val="2E74B5" w:themeColor="accent1" w:themeShade="BF"/>
-          <w:sz w:val="32"/>
-          <w:szCs w:val="32"/>
-        </w:rPr>
-      </w:pPr>
-    </w:p>
-    <w:p>
-      <w:pPr>
-        <w:pStyle w:val="NormalWeb"/>
-        <w:spacing w:before="0" w:beforeAutospacing="0" w:after="0" w:afterAutospacing="0"/>
-        <w:rPr>
-          <w:rFonts w:asciiTheme="majorHAnsi" w:hAnsiTheme="majorHAnsi"/>
-          <w:color w:val="2E74B5" w:themeColor="accent1" w:themeShade="BF"/>
-          <w:sz w:val="32"/>
-          <w:szCs w:val="32"/>
-        </w:rPr>
-      </w:pPr>
-    </w:p>
-    <w:p>
-      <w:pPr>
-        <w:pStyle w:val="NormalWeb"/>
-        <w:spacing w:before="0" w:beforeAutospacing="0" w:after="0" w:afterAutospacing="0"/>
-        <w:rPr>
-          <w:rFonts w:asciiTheme="majorHAnsi" w:hAnsiTheme="majorHAnsi"/>
-          <w:color w:val="2E74B5" w:themeColor="accent1" w:themeShade="BF"/>
-          <w:sz w:val="32"/>
-          <w:szCs w:val="32"/>
-        </w:rPr>
-      </w:pPr>
-      <w:r>
-        <w:rPr>
-          <w:rFonts w:asciiTheme="majorHAnsi" w:hAnsiTheme="majorHAnsi"/>
-          <w:color w:val="2E74B5" w:themeColor="accent1" w:themeShade="BF"/>
-          <w:sz w:val="32"/>
-          <w:szCs w:val="32"/>
-        </w:rPr>
-        <w:t>Load Pipeline:</w:t>
-      </w:r>
-    </w:p>
-    <w:p>
-      <w:pPr>
-        <w:pStyle w:val="NormalWeb"/>
-        <w:spacing w:before="0" w:beforeAutospacing="0" w:after="0" w:afterAutospacing="0"/>
-        <w:rPr>
-          <w:rFonts w:asciiTheme="majorHAnsi" w:hAnsiTheme="majorHAnsi"/>
-          <w:color w:val="2E74B5" w:themeColor="accent1" w:themeShade="BF"/>
-          <w:sz w:val="32"/>
-          <w:szCs w:val="32"/>
-        </w:rPr>
-      </w:pPr>
-      <w:r>
-        <w:rPr>
-          <w:noProof/>
-        </w:rPr>
-        <w:drawing>
-          <wp:inline distT="0" distB="0" distL="0" distR="0" wp14:anchorId="4A37E50D" wp14:editId="5D5B00EF">
-            <wp:extent cx="5943600" cy="2751455"/>
-            <wp:effectExtent l="0" t="0" r="0" b="0"/>
-            <wp:docPr id="5" name="Picture 5"/>
-            <wp:cNvGraphicFramePr>
-              <a:graphicFrameLocks xmlns:a="http://schemas.openxmlformats.org/drawingml/2006/main" noChangeAspect="1"/>
-            </wp:cNvGraphicFramePr>
-            <a:graphic xmlns:a="http://schemas.openxmlformats.org/drawingml/2006/main">
-              <a:graphicData uri="http://schemas.openxmlformats.org/drawingml/2006/picture">
-                <pic:pic xmlns:pic="http://schemas.openxmlformats.org/drawingml/2006/picture">
-                  <pic:nvPicPr>
-                    <pic:cNvPr id="1" name=""/>
-                    <pic:cNvPicPr/>
-                  </pic:nvPicPr>
-                  <pic:blipFill>
-                    <a:blip r:embed="rId16"/>
-                    <a:stretch>
-                      <a:fillRect/>
-                    </a:stretch>
-                  </pic:blipFill>
-                  <pic:spPr>
-                    <a:xfrm>
-                      <a:off x="0" y="0"/>
-                      <a:ext cx="5943600" cy="2751455"/>
-                    </a:xfrm>
-                    <a:prstGeom prst="rect">
-                      <a:avLst/>
-                    </a:prstGeom>
-                  </pic:spPr>
-                </pic:pic>
-              </a:graphicData>
-            </a:graphic>
-          </wp:inline>
-        </w:drawing>
-      </w:r>
-    </w:p>
-    <w:p>
-      <w:pPr>
-        <w:pStyle w:val="NormalWeb"/>
-        <w:spacing w:before="0" w:beforeAutospacing="0" w:after="0" w:afterAutospacing="0"/>
-        <w:rPr>
-          <w:rFonts w:asciiTheme="majorHAnsi" w:hAnsiTheme="majorHAnsi"/>
-          <w:color w:val="2E74B5" w:themeColor="accent1" w:themeShade="BF"/>
-          <w:sz w:val="32"/>
-          <w:szCs w:val="32"/>
-        </w:rPr>
-      </w:pPr>
-    </w:p>
-    <w:p>
-      <w:pPr>
-        <w:pStyle w:val="NormalWeb"/>
-        <w:spacing w:before="0" w:beforeAutospacing="0" w:after="0" w:afterAutospacing="0"/>
-        <w:rPr>
-          <w:rFonts w:asciiTheme="majorHAnsi" w:hAnsiTheme="majorHAnsi"/>
-          <w:color w:val="2E74B5" w:themeColor="accent1" w:themeShade="BF"/>
-          <w:sz w:val="32"/>
-          <w:szCs w:val="32"/>
-        </w:rPr>
-      </w:pPr>
-    </w:p>
-    <w:p>
-      <w:pPr>
-        <w:pStyle w:val="NormalWeb"/>
-        <w:spacing w:before="0" w:beforeAutospacing="0" w:after="0" w:afterAutospacing="0"/>
-        <w:rPr>
-          <w:rFonts w:asciiTheme="majorHAnsi" w:hAnsiTheme="majorHAnsi"/>
-          <w:color w:val="2E74B5" w:themeColor="accent1" w:themeShade="BF"/>
-          <w:sz w:val="32"/>
-          <w:szCs w:val="32"/>
-        </w:rPr>
-      </w:pPr>
-    </w:p>
-    <w:p>
-      <w:pPr>
-        <w:pStyle w:val="NormalWeb"/>
-        <w:spacing w:before="0" w:beforeAutospacing="0" w:after="0" w:afterAutospacing="0"/>
-        <w:rPr>
-          <w:rFonts w:asciiTheme="majorHAnsi" w:hAnsiTheme="majorHAnsi"/>
-          <w:color w:val="2E74B5" w:themeColor="accent1" w:themeShade="BF"/>
-          <w:sz w:val="32"/>
-          <w:szCs w:val="32"/>
-        </w:rPr>
-      </w:pPr>
-    </w:p>
-    <w:p>
-      <w:pPr>
-        <w:pStyle w:val="NormalWeb"/>
-        <w:spacing w:before="0" w:beforeAutospacing="0" w:after="0" w:afterAutospacing="0"/>
-        <w:rPr>
-          <w:rFonts w:asciiTheme="majorHAnsi" w:hAnsiTheme="majorHAnsi"/>
-          <w:color w:val="2E74B5" w:themeColor="accent1" w:themeShade="BF"/>
-          <w:sz w:val="32"/>
-          <w:szCs w:val="32"/>
-        </w:rPr>
-      </w:pPr>
-    </w:p>
-    <w:p>
-      <w:pPr>
-        <w:pStyle w:val="NormalWeb"/>
-        <w:spacing w:before="0" w:beforeAutospacing="0" w:after="0" w:afterAutospacing="0"/>
-        <w:rPr>
-          <w:rFonts w:asciiTheme="majorHAnsi" w:hAnsiTheme="majorHAnsi"/>
-          <w:color w:val="2E74B5" w:themeColor="accent1" w:themeShade="BF"/>
-          <w:sz w:val="32"/>
-          <w:szCs w:val="32"/>
-        </w:rPr>
-      </w:pPr>
-      <w:r>
-        <w:rPr>
-          <w:rFonts w:asciiTheme="majorHAnsi" w:hAnsiTheme="majorHAnsi"/>
-          <w:color w:val="2E74B5" w:themeColor="accent1" w:themeShade="BF"/>
-          <w:sz w:val="32"/>
-          <w:szCs w:val="32"/>
-        </w:rPr>
-        <w:lastRenderedPageBreak/>
-        <w:t>Archive Pipeline:</w:t>
-      </w:r>
-    </w:p>
-    <w:p>
-      <w:pPr>
-        <w:pStyle w:val="NormalWeb"/>
-        <w:spacing w:before="0" w:beforeAutospacing="0" w:after="0" w:afterAutospacing="0"/>
-        <w:rPr>
-          <w:rFonts w:asciiTheme="majorHAnsi" w:hAnsiTheme="majorHAnsi"/>
-          <w:color w:val="2E74B5" w:themeColor="accent1" w:themeShade="BF"/>
-          <w:sz w:val="32"/>
-          <w:szCs w:val="32"/>
-        </w:rPr>
-      </w:pPr>
-      <w:r>
-        <w:rPr>
-          <w:noProof/>
-        </w:rPr>
-        <w:drawing>
-          <wp:inline distT="0" distB="0" distL="0" distR="0" wp14:anchorId="073FA92B" wp14:editId="30499004">
-            <wp:extent cx="5943600" cy="2470150"/>
-            <wp:effectExtent l="0" t="0" r="0" b="6350"/>
-            <wp:docPr id="6" name="Picture 6"/>
-            <wp:cNvGraphicFramePr>
-              <a:graphicFrameLocks xmlns:a="http://schemas.openxmlformats.org/drawingml/2006/main" noChangeAspect="1"/>
-            </wp:cNvGraphicFramePr>
-            <a:graphic xmlns:a="http://schemas.openxmlformats.org/drawingml/2006/main">
-              <a:graphicData uri="http://schemas.openxmlformats.org/drawingml/2006/picture">
-                <pic:pic xmlns:pic="http://schemas.openxmlformats.org/drawingml/2006/picture">
-                  <pic:nvPicPr>
-                    <pic:cNvPr id="1" name=""/>
-                    <pic:cNvPicPr/>
-                  </pic:nvPicPr>
-                  <pic:blipFill>
-                    <a:blip r:embed="rId17"/>
-                    <a:stretch>
-                      <a:fillRect/>
-                    </a:stretch>
-                  </pic:blipFill>
-                  <pic:spPr>
-                    <a:xfrm>
-                      <a:off x="0" y="0"/>
                       <a:ext cx="5943600" cy="2470150"/>
                     </a:xfrm>
                     <a:prstGeom prst="rect">
@@ -2345,13 +3445,250 @@
     </w:p>
     <w:p>
       <w:pPr>
-        <w:ind w:left="540"/>
         <w:rPr>
           <w:rFonts w:eastAsia="Times New Roman"/>
           <w:color w:val="0000FF"/>
           <w:u w:val="single"/>
         </w:rPr>
       </w:pPr>
+    </w:p>
+    <w:p>
+      <w:pPr>
+        <w:rPr>
+          <w:rFonts w:eastAsia="Times New Roman"/>
+          <w:color w:val="0000FF"/>
+          <w:u w:val="single"/>
+        </w:rPr>
+      </w:pPr>
+    </w:p>
+    <w:p>
+      <w:pPr>
+        <w:rPr>
+          <w:rFonts w:eastAsia="Times New Roman"/>
+          <w:color w:val="0000FF"/>
+          <w:u w:val="single"/>
+        </w:rPr>
+      </w:pPr>
+    </w:p>
+    <w:p>
+      <w:pPr>
+        <w:pStyle w:val="NormalWeb"/>
+        <w:spacing w:before="0" w:beforeAutospacing="0" w:after="0" w:afterAutospacing="0"/>
+        <w:rPr>
+          <w:rFonts w:asciiTheme="majorHAnsi" w:hAnsiTheme="majorHAnsi"/>
+          <w:color w:val="2E74B5" w:themeColor="accent1" w:themeShade="BF"/>
+          <w:sz w:val="32"/>
+          <w:szCs w:val="32"/>
+        </w:rPr>
+      </w:pPr>
+      <w:r>
+        <w:rPr>
+          <w:rFonts w:asciiTheme="majorHAnsi" w:hAnsiTheme="majorHAnsi"/>
+          <w:color w:val="2E74B5" w:themeColor="accent1" w:themeShade="BF"/>
+          <w:sz w:val="32"/>
+          <w:szCs w:val="32"/>
+        </w:rPr>
+        <w:t>REFERENCES</w:t>
+      </w:r>
+    </w:p>
+    <w:p>
+      <w:pPr>
+        <w:ind w:left="540"/>
+        <w:rPr>
+          <w:rFonts w:ascii="Wingdings" w:eastAsia="Times New Roman" w:hAnsi="Wingdings"/>
+        </w:rPr>
+      </w:pPr>
+      <w:r>
+        <w:rPr>
+          <w:rFonts w:eastAsia="Times New Roman"/>
+          <w:color w:val="000000"/>
+        </w:rPr>
+        <w:t>Design and implementation of DR framework using SSIS by Andy Isley, SA, DIGP</w:t>
+      </w:r>
+      <w:r>
+        <w:rPr>
+          <w:rFonts w:eastAsia="Times New Roman"/>
+          <w:color w:val="000000"/>
+        </w:rPr>
+        <w:t xml:space="preserve"> </w:t>
+      </w:r>
+      <w:r>
+        <w:rPr>
+          <w:rFonts w:ascii="Wingdings" w:eastAsia="Times New Roman" w:hAnsi="Wingdings"/>
+        </w:rPr>
+        <w:t></w:t>
+      </w:r>
+    </w:p>
+    <w:p>
+      <w:pPr>
+        <w:ind w:left="540"/>
+        <w:rPr>
+          <w:rStyle w:val="Hyperlink"/>
+        </w:rPr>
+      </w:pPr>
+      <w:hyperlink r:id="rId14" w:history="1">
+        <w:r>
+          <w:rPr>
+            <w:rStyle w:val="Hyperlink"/>
+          </w:rPr>
+          <w:t>https://github.com/aisley/Hybrid_DR_APS_SQLDW.git</w:t>
+        </w:r>
+      </w:hyperlink>
+    </w:p>
+    <w:p>
+      <w:pPr>
+        <w:ind w:left="540"/>
+        <w:rPr>
+          <w:rStyle w:val="Hyperlink"/>
+        </w:rPr>
+      </w:pPr>
+    </w:p>
+    <w:p>
+      <w:pPr>
+        <w:ind w:left="540"/>
+        <w:rPr>
+          <w:rFonts w:eastAsia="Times New Roman"/>
+        </w:rPr>
+      </w:pPr>
+      <w:r>
+        <w:rPr>
+          <w:rFonts w:eastAsia="Times New Roman"/>
+          <w:color w:val="000000"/>
+        </w:rPr>
+        <w:t>Data Factory API</w:t>
+      </w:r>
+      <w:r>
+        <w:rPr>
+          <w:rFonts w:eastAsia="Times New Roman"/>
+          <w:color w:val="000000"/>
+        </w:rPr>
+        <w:t xml:space="preserve"> </w:t>
+      </w:r>
+      <w:r>
+        <w:rPr>
+          <w:rFonts w:ascii="Wingdings" w:eastAsia="Times New Roman" w:hAnsi="Wingdings"/>
+        </w:rPr>
+        <w:t></w:t>
+      </w:r>
+    </w:p>
+    <w:p>
+      <w:pPr>
+        <w:ind w:left="540"/>
+      </w:pPr>
+      <w:hyperlink r:id="rId15" w:history="1">
+        <w:r>
+          <w:rPr>
+            <w:rStyle w:val="Hyperlink"/>
+          </w:rPr>
+          <w:t>https://msdn.microsoft.com/en-us/library/microsoft.azure.management.datafactories.aspx</w:t>
+        </w:r>
+      </w:hyperlink>
+    </w:p>
+    <w:p>
+      <w:pPr>
+        <w:ind w:left="540"/>
+        <w:rPr>
+          <w:rFonts w:eastAsia="Times New Roman"/>
+        </w:rPr>
+      </w:pPr>
+    </w:p>
+    <w:p>
+      <w:pPr>
+        <w:ind w:left="540"/>
+        <w:rPr>
+          <w:rFonts w:ascii="Wingdings" w:eastAsia="Times New Roman" w:hAnsi="Wingdings"/>
+        </w:rPr>
+      </w:pPr>
+      <w:r>
+        <w:rPr>
+          <w:rFonts w:eastAsia="Times New Roman"/>
+        </w:rPr>
+        <w:t>Link for gettin</w:t>
+      </w:r>
+      <w:r>
+        <w:rPr>
+          <w:rFonts w:eastAsia="Times New Roman"/>
+        </w:rPr>
+        <w:t xml:space="preserve">g the ADF SDK as nugget package </w:t>
+      </w:r>
+      <w:r>
+        <w:rPr>
+          <w:rFonts w:ascii="Wingdings" w:eastAsia="Times New Roman" w:hAnsi="Wingdings"/>
+        </w:rPr>
+        <w:t></w:t>
+      </w:r>
+      <w:r>
+        <w:rPr>
+          <w:rFonts w:ascii="Wingdings" w:eastAsia="Times New Roman" w:hAnsi="Wingdings"/>
+        </w:rPr>
+        <w:t></w:t>
+      </w:r>
+    </w:p>
+    <w:p>
+      <w:pPr>
+        <w:ind w:left="540"/>
+        <w:rPr>
+          <w:rFonts w:eastAsia="Times New Roman"/>
+        </w:rPr>
+      </w:pPr>
+      <w:hyperlink r:id="rId16" w:history="1">
+        <w:r>
+          <w:rPr>
+            <w:rFonts w:eastAsia="Times New Roman"/>
+            <w:color w:val="0000FF"/>
+            <w:u w:val="single"/>
+          </w:rPr>
+          <w:t>https://www.nuget.org/packages/Microsoft.Azure.Management.DataFactories/</w:t>
+        </w:r>
+      </w:hyperlink>
+    </w:p>
+    <w:p>
+      <w:pPr>
+        <w:ind w:left="540"/>
+        <w:rPr>
+          <w:rFonts w:eastAsia="Times New Roman"/>
+        </w:rPr>
+      </w:pPr>
+    </w:p>
+    <w:p>
+      <w:pPr>
+        <w:ind w:left="540"/>
+        <w:rPr>
+          <w:rFonts w:eastAsia="Times New Roman"/>
+        </w:rPr>
+      </w:pPr>
+      <w:r>
+        <w:rPr>
+          <w:rFonts w:eastAsia="Times New Roman"/>
+        </w:rPr>
+        <w:t xml:space="preserve">Basic Example for ‘create and update’ of ADF components programmatically </w:t>
+      </w:r>
+      <w:r>
+        <w:rPr>
+          <w:rFonts w:ascii="Wingdings" w:eastAsia="Times New Roman" w:hAnsi="Wingdings"/>
+        </w:rPr>
+        <w:t></w:t>
+      </w:r>
+    </w:p>
+    <w:p>
+      <w:pPr>
+        <w:ind w:left="540"/>
+        <w:rPr>
+          <w:rFonts w:eastAsia="Times New Roman"/>
+          <w:color w:val="0000FF"/>
+          <w:u w:val="single"/>
+        </w:rPr>
+      </w:pPr>
+      <w:hyperlink r:id="rId17" w:history="1">
+        <w:r>
+          <w:rPr>
+            <w:rFonts w:eastAsia="Times New Roman"/>
+            <w:color w:val="0000FF"/>
+            <w:u w:val="single"/>
+          </w:rPr>
+          <w:t>https://azure.microsoft.com/en-us/documentation/articles/data-factory-create-data-factories-programmatically/</w:t>
+        </w:r>
+      </w:hyperlink>
     </w:p>
     <w:sectPr>
       <w:headerReference w:type="even" r:id="rId18"/>
@@ -3530,7 +4867,7 @@
         <w:sz w:val="20"/>
       </w:rPr>
     </w:lvl>
-    <w:lvl w:ilvl="1" w:tentative="1">
+    <w:lvl w:ilvl="1">
       <w:start w:val="1"/>
       <w:numFmt w:val="bullet"/>
       <w:lvlText w:val=""/>
@@ -4223,13 +5560,23 @@
     <w:name w:val="Hyperlink"/>
     <w:basedOn w:val="DefaultParagraphFont"/>
     <w:uiPriority w:val="99"/>
-    <w:semiHidden/>
     <w:unhideWhenUsed/>
     <w:rsid w:val="00FB58B7"/>
     <w:rPr>
       <w:color w:val="0000FF"/>
       <w:u w:val="single"/>
     </w:rPr>
+  </w:style>
+  <w:style w:type="paragraph" w:styleId="ListParagraph">
+    <w:name w:val="List Paragraph"/>
+    <w:basedOn w:val="Normal"/>
+    <w:uiPriority w:val="34"/>
+    <w:qFormat/>
+    <w:rsid w:val="00C1629D"/>
+    <w:pPr>
+      <w:ind w:left="720"/>
+      <w:contextualSpacing/>
+    </w:pPr>
   </w:style>
 </w:styles>
 </file>

</xml_diff>